<commit_message>
store position with consensus peak
</commit_message>
<xml_diff>
--- a/docs/glyXtool Usermanual.docx
+++ b/docs/glyXtool Usermanual.docx
@@ -3,16 +3,69 @@
 <w:document xmlns:wpc="http://schemas.microsoft.com/office/word/2010/wordprocessingCanvas" xmlns:mc="http://schemas.openxmlformats.org/markup-compatibility/2006" xmlns:o="urn:schemas-microsoft-com:office:office" xmlns:r="http://schemas.openxmlformats.org/officeDocument/2006/relationships" xmlns:m="http://schemas.openxmlformats.org/officeDocument/2006/math" xmlns:v="urn:schemas-microsoft-com:vml" xmlns:wp14="http://schemas.microsoft.com/office/word/2010/wordprocessingDrawing" xmlns:wp="http://schemas.openxmlformats.org/drawingml/2006/wordprocessingDrawing" xmlns:w10="urn:schemas-microsoft-com:office:word" xmlns:w="http://schemas.openxmlformats.org/wordprocessingml/2006/main" xmlns:w14="http://schemas.microsoft.com/office/word/2010/wordml" xmlns:wpg="http://schemas.microsoft.com/office/word/2010/wordprocessingGroup" xmlns:wpi="http://schemas.microsoft.com/office/word/2010/wordprocessingInk" xmlns:wne="http://schemas.microsoft.com/office/word/2006/wordml" xmlns:wps="http://schemas.microsoft.com/office/word/2010/wordprocessingShape" mc:Ignorable="w14 wp14">
   <w:body>
     <w:p>
-      <w:proofErr w:type="spellStart"/>
-      <w:r>
+      <w:pPr>
+        <w:rPr>
+          <w:sz w:val="100"/>
+          <w:szCs w:val="100"/>
+        </w:rPr>
+      </w:pPr>
+    </w:p>
+    <w:p>
+      <w:pPr>
+        <w:rPr>
+          <w:sz w:val="100"/>
+          <w:szCs w:val="100"/>
+        </w:rPr>
+      </w:pPr>
+    </w:p>
+    <w:p>
+      <w:pPr>
+        <w:rPr>
+          <w:sz w:val="100"/>
+          <w:szCs w:val="100"/>
+        </w:rPr>
+      </w:pPr>
+    </w:p>
+    <w:p>
+      <w:pPr>
+        <w:jc w:val="center"/>
+        <w:rPr>
+          <w:sz w:val="100"/>
+          <w:szCs w:val="100"/>
+        </w:rPr>
+      </w:pPr>
+      <w:proofErr w:type="spellStart"/>
+      <w:proofErr w:type="gramStart"/>
+      <w:r>
+        <w:rPr>
+          <w:sz w:val="100"/>
+          <w:szCs w:val="100"/>
+        </w:rPr>
         <w:t>glyXtool</w:t>
       </w:r>
-      <w:proofErr w:type="spellEnd"/>
-      <w:r>
-        <w:t xml:space="preserve">-MS </w:t>
-      </w:r>
-      <w:proofErr w:type="spellStart"/>
-      <w:r>
+      <w:r>
+        <w:rPr>
+          <w:sz w:val="100"/>
+          <w:szCs w:val="100"/>
+          <w:vertAlign w:val="superscript"/>
+        </w:rPr>
+        <w:t>MS</w:t>
+      </w:r>
+      <w:proofErr w:type="spellEnd"/>
+      <w:proofErr w:type="gramEnd"/>
+      <w:r>
+        <w:rPr>
+          <w:sz w:val="100"/>
+          <w:szCs w:val="100"/>
+        </w:rPr>
+        <w:t xml:space="preserve"> </w:t>
+      </w:r>
+      <w:proofErr w:type="spellStart"/>
+      <w:r>
+        <w:rPr>
+          <w:sz w:val="100"/>
+          <w:szCs w:val="100"/>
+        </w:rPr>
         <w:t>Usermanual</w:t>
       </w:r>
       <w:proofErr w:type="spellEnd"/>
@@ -26,7 +79,7 @@
     </w:p>
     <w:p>
       <w:pPr>
-        <w:pStyle w:val="NormalWeb"/>
+        <w:pStyle w:val="StandardWeb"/>
       </w:pPr>
       <w:r>
         <w:lastRenderedPageBreak/>
@@ -34,12 +87,19 @@
       </w:r>
       <w:r>
         <w:br/>
-        <w:t>All rights reserved.</w:t>
-      </w:r>
-    </w:p>
-    <w:p>
-      <w:pPr>
-        <w:pStyle w:val="NormalWeb"/>
+      </w:r>
+      <w:proofErr w:type="gramStart"/>
+      <w:r>
+        <w:t>All</w:t>
+      </w:r>
+      <w:proofErr w:type="gramEnd"/>
+      <w:r>
+        <w:t xml:space="preserve"> rights reserved.</w:t>
+      </w:r>
+    </w:p>
+    <w:p>
+      <w:pPr>
+        <w:pStyle w:val="StandardWeb"/>
       </w:pPr>
       <w:r>
         <w:t>Redistribution and use in source and binary forms, with or without modification, are permitted provided that the following conditions are met:</w:t>
@@ -47,7 +107,7 @@
     </w:p>
     <w:p>
       <w:pPr>
-        <w:pStyle w:val="NormalWeb"/>
+        <w:pStyle w:val="StandardWeb"/>
       </w:pPr>
       <w:r>
         <w:t>1. Redistributions of source code must retain the above copyright notice, this list of conditions and the following disclaimer.</w:t>
@@ -55,7 +115,7 @@
     </w:p>
     <w:p>
       <w:pPr>
-        <w:pStyle w:val="NormalWeb"/>
+        <w:pStyle w:val="StandardWeb"/>
       </w:pPr>
       <w:r>
         <w:t>2. Redistributions in binary form must reproduce the above copyright notice, this list of conditions and the following disclaimer in the documentation and/or other materials provided with the distribution.</w:t>
@@ -63,7 +123,7 @@
     </w:p>
     <w:p>
       <w:pPr>
-        <w:pStyle w:val="NormalWeb"/>
+        <w:pStyle w:val="StandardWeb"/>
       </w:pPr>
       <w:r>
         <w:t>3. Neither the name of the copyright holder nor the names of its contributors may be used to endorse or promote products derived from this software without specific prior written permission.</w:t>
@@ -71,7 +131,7 @@
     </w:p>
     <w:p>
       <w:pPr>
-        <w:pStyle w:val="NormalWeb"/>
+        <w:pStyle w:val="StandardWeb"/>
       </w:pPr>
       <w:r>
         <w:t>THIS SOFTWARE IS PROVIDED BY THE COPYRIGHT HOLDERS AND CONTRIBUTORS "AS IS" AND ANY EXPRESS OR IMPLIED WARRANTIES, INCLUDING, BUT NOT LIMITED TO, THE IMPLIED WARRANTIES OF MERCHANTABILITY AND FITNESS FOR A PARTICULAR PURPOSE ARE DISCLAIMED. IN NO EVENT SHALL THE COPYRIGHT HOLDER OR CONTRIBUTORS BE LIABLE FOR ANY DIRECT, INDIRECT, INCIDENTAL, SPECIAL, EXEMPLARY, OR CONSEQUENTIAL DAMAGES (INCLUDING, BUT NOT LIMITED TO, PROCUREMENT OF SUBSTITUTE GOODS OR SERVICES; LOSS OF USE, DATA, OR PROFITS; OR BUSINESS INTERRUPTION) HOWEVER CAUSED AND ON ANY THEORY OF LIABILITY, WHETHER IN CONTRACT, STRICT LIABILITY, OR TORT (INCLUDING NEGLIGENCE OR OTHERWISE) ARISING IN ANY WAY OUT OF THE USE OF THIS SOFTWARE, EVEN IF ADVISED OF THE POSSIBILITY OF SUCH DAMAGE.</w:t>
@@ -108,7 +168,7 @@
       <w:sdtContent>
         <w:p>
           <w:pPr>
-            <w:pStyle w:val="TOCHeading"/>
+            <w:pStyle w:val="Inhaltsverzeichnisberschrift"/>
           </w:pPr>
           <w:r>
             <w:t>Contents</w:t>
@@ -116,7 +176,7 @@
         </w:p>
         <w:p>
           <w:pPr>
-            <w:pStyle w:val="TOC1"/>
+            <w:pStyle w:val="Verzeichnis1"/>
             <w:tabs>
               <w:tab w:val="left" w:pos="440"/>
               <w:tab w:val="right" w:leader="dot" w:pos="9396"/>
@@ -211,7 +271,7 @@
         </w:p>
         <w:p>
           <w:pPr>
-            <w:pStyle w:val="TOC1"/>
+            <w:pStyle w:val="Verzeichnis1"/>
             <w:tabs>
               <w:tab w:val="left" w:pos="660"/>
               <w:tab w:val="right" w:leader="dot" w:pos="9396"/>
@@ -297,7 +357,7 @@
         </w:p>
         <w:p>
           <w:pPr>
-            <w:pStyle w:val="TOC1"/>
+            <w:pStyle w:val="Verzeichnis1"/>
             <w:tabs>
               <w:tab w:val="left" w:pos="660"/>
               <w:tab w:val="right" w:leader="dot" w:pos="9396"/>
@@ -383,7 +443,7 @@
         </w:p>
         <w:p>
           <w:pPr>
-            <w:pStyle w:val="TOC1"/>
+            <w:pStyle w:val="Verzeichnis1"/>
             <w:tabs>
               <w:tab w:val="left" w:pos="660"/>
               <w:tab w:val="right" w:leader="dot" w:pos="9396"/>
@@ -469,7 +529,7 @@
         </w:p>
         <w:p>
           <w:pPr>
-            <w:pStyle w:val="TOC1"/>
+            <w:pStyle w:val="Verzeichnis1"/>
             <w:tabs>
               <w:tab w:val="left" w:pos="440"/>
               <w:tab w:val="right" w:leader="dot" w:pos="9396"/>
@@ -555,7 +615,7 @@
         </w:p>
         <w:p>
           <w:pPr>
-            <w:pStyle w:val="TOC1"/>
+            <w:pStyle w:val="Verzeichnis1"/>
             <w:tabs>
               <w:tab w:val="left" w:pos="440"/>
               <w:tab w:val="right" w:leader="dot" w:pos="9396"/>
@@ -641,7 +701,7 @@
         </w:p>
         <w:p>
           <w:pPr>
-            <w:pStyle w:val="TOC1"/>
+            <w:pStyle w:val="Verzeichnis1"/>
             <w:tabs>
               <w:tab w:val="left" w:pos="660"/>
               <w:tab w:val="right" w:leader="dot" w:pos="9396"/>
@@ -727,7 +787,7 @@
         </w:p>
         <w:p>
           <w:pPr>
-            <w:pStyle w:val="TOC1"/>
+            <w:pStyle w:val="Verzeichnis1"/>
             <w:tabs>
               <w:tab w:val="left" w:pos="660"/>
               <w:tab w:val="right" w:leader="dot" w:pos="9396"/>
@@ -813,7 +873,7 @@
         </w:p>
         <w:p>
           <w:pPr>
-            <w:pStyle w:val="TOC1"/>
+            <w:pStyle w:val="Verzeichnis1"/>
             <w:tabs>
               <w:tab w:val="left" w:pos="660"/>
               <w:tab w:val="right" w:leader="dot" w:pos="9396"/>
@@ -899,7 +959,7 @@
         </w:p>
         <w:p>
           <w:pPr>
-            <w:pStyle w:val="TOC1"/>
+            <w:pStyle w:val="Verzeichnis1"/>
             <w:tabs>
               <w:tab w:val="left" w:pos="660"/>
               <w:tab w:val="right" w:leader="dot" w:pos="9396"/>
@@ -985,7 +1045,7 @@
         </w:p>
         <w:p>
           <w:pPr>
-            <w:pStyle w:val="TOC1"/>
+            <w:pStyle w:val="Verzeichnis1"/>
             <w:tabs>
               <w:tab w:val="left" w:pos="660"/>
               <w:tab w:val="right" w:leader="dot" w:pos="9396"/>
@@ -1071,7 +1131,7 @@
         </w:p>
         <w:p>
           <w:pPr>
-            <w:pStyle w:val="TOC1"/>
+            <w:pStyle w:val="Verzeichnis1"/>
             <w:tabs>
               <w:tab w:val="left" w:pos="660"/>
               <w:tab w:val="right" w:leader="dot" w:pos="9396"/>
@@ -1157,7 +1217,7 @@
         </w:p>
         <w:p>
           <w:pPr>
-            <w:pStyle w:val="TOC1"/>
+            <w:pStyle w:val="Verzeichnis1"/>
             <w:tabs>
               <w:tab w:val="left" w:pos="660"/>
               <w:tab w:val="right" w:leader="dot" w:pos="9396"/>
@@ -1281,7 +1341,7 @@
     </w:p>
     <w:p>
       <w:pPr>
-        <w:pStyle w:val="Heading1"/>
+        <w:pStyle w:val="berschrift1"/>
         <w:numPr>
           <w:ilvl w:val="0"/>
           <w:numId w:val="3"/>
@@ -1301,7 +1361,7 @@
     </w:p>
     <w:p>
       <w:pPr>
-        <w:pStyle w:val="Heading1"/>
+        <w:pStyle w:val="berschrift1"/>
         <w:numPr>
           <w:ilvl w:val="1"/>
           <w:numId w:val="3"/>
@@ -1323,7 +1383,7 @@
     </w:p>
     <w:p>
       <w:pPr>
-        <w:pStyle w:val="Heading1"/>
+        <w:pStyle w:val="berschrift1"/>
         <w:numPr>
           <w:ilvl w:val="1"/>
           <w:numId w:val="3"/>
@@ -1345,7 +1405,7 @@
     </w:p>
     <w:p>
       <w:pPr>
-        <w:pStyle w:val="Heading1"/>
+        <w:pStyle w:val="berschrift1"/>
         <w:numPr>
           <w:ilvl w:val="1"/>
           <w:numId w:val="3"/>
@@ -1362,18 +1422,19 @@
         </w:rPr>
         <w:t>glyXtool</w:t>
       </w:r>
-      <w:proofErr w:type="spellEnd"/>
-      <w:r>
-        <w:rPr>
+      <w:r>
+        <w:rPr>
+          <w:vertAlign w:val="superscript"/>
           <w:lang w:val="de-DE"/>
         </w:rPr>
-        <w:t xml:space="preserve"> MS</w:t>
+        <w:t>MS</w:t>
       </w:r>
       <w:bookmarkEnd w:id="3"/>
-    </w:p>
-    <w:p>
-      <w:pPr>
-        <w:pStyle w:val="Heading1"/>
+      <w:proofErr w:type="spellEnd"/>
+    </w:p>
+    <w:p>
+      <w:pPr>
+        <w:pStyle w:val="berschrift1"/>
         <w:numPr>
           <w:ilvl w:val="0"/>
           <w:numId w:val="3"/>
@@ -1452,7 +1513,7 @@
     </w:p>
     <w:p>
       <w:pPr>
-        <w:pStyle w:val="Heading1"/>
+        <w:pStyle w:val="berschrift1"/>
         <w:numPr>
           <w:ilvl w:val="0"/>
           <w:numId w:val="3"/>
@@ -1470,7 +1531,7 @@
     </w:p>
     <w:p>
       <w:pPr>
-        <w:pStyle w:val="Heading1"/>
+        <w:pStyle w:val="berschrift1"/>
         <w:numPr>
           <w:ilvl w:val="1"/>
           <w:numId w:val="3"/>
@@ -1505,7 +1566,7 @@
     </w:p>
     <w:tbl>
       <w:tblPr>
-        <w:tblStyle w:val="TableGrid"/>
+        <w:tblStyle w:val="Tabellenraster"/>
         <w:tblW w:w="0" w:type="auto"/>
         <w:tblLook w:val="04A0" w:firstRow="1" w:lastRow="0" w:firstColumn="1" w:lastColumn="0" w:noHBand="0" w:noVBand="1"/>
       </w:tblPr>
@@ -1530,8 +1591,13 @@
             <w:pPr>
               <w:jc w:val="center"/>
             </w:pPr>
-            <w:r>
-              <w:t>pot. predecessor tools</w:t>
+            <w:proofErr w:type="gramStart"/>
+            <w:r>
+              <w:t>pot</w:t>
+            </w:r>
+            <w:proofErr w:type="gramEnd"/>
+            <w:r>
+              <w:t>. predecessor tools</w:t>
             </w:r>
           </w:p>
         </w:tc>
@@ -1549,7 +1615,7 @@
           </w:tcPr>
           <w:p>
             <w:pPr>
-              <w:pStyle w:val="ListParagraph"/>
+              <w:pStyle w:val="Listenabsatz"/>
               <w:ind w:left="0"/>
               <w:jc w:val="both"/>
               <w:rPr>
@@ -1603,7 +1669,7 @@
           </w:tcPr>
           <w:p>
             <w:pPr>
-              <w:pStyle w:val="ListParagraph"/>
+              <w:pStyle w:val="Listenabsatz"/>
               <w:ind w:left="0"/>
               <w:jc w:val="right"/>
             </w:pPr>
@@ -1629,8 +1695,13 @@
             <w:pPr>
               <w:jc w:val="center"/>
             </w:pPr>
-            <w:r>
-              <w:t>pot. successor tools</w:t>
+            <w:proofErr w:type="gramStart"/>
+            <w:r>
+              <w:t>pot</w:t>
+            </w:r>
+            <w:proofErr w:type="gramEnd"/>
+            <w:r>
+              <w:t>. successor tools</w:t>
             </w:r>
           </w:p>
         </w:tc>
@@ -1822,7 +1893,7 @@
     </w:p>
     <w:p>
       <w:pPr>
-        <w:pStyle w:val="ListParagraph"/>
+        <w:pStyle w:val="Listenabsatz"/>
         <w:numPr>
           <w:ilvl w:val="0"/>
           <w:numId w:val="7"/>
@@ -1853,7 +1924,7 @@
     </w:p>
     <w:p>
       <w:pPr>
-        <w:pStyle w:val="ListParagraph"/>
+        <w:pStyle w:val="Listenabsatz"/>
         <w:numPr>
           <w:ilvl w:val="0"/>
           <w:numId w:val="7"/>
@@ -1870,7 +1941,7 @@
     </w:p>
     <w:p>
       <w:pPr>
-        <w:pStyle w:val="ListParagraph"/>
+        <w:pStyle w:val="Listenabsatz"/>
         <w:numPr>
           <w:ilvl w:val="0"/>
           <w:numId w:val="7"/>
@@ -1882,7 +1953,7 @@
     </w:p>
     <w:p>
       <w:pPr>
-        <w:pStyle w:val="ListParagraph"/>
+        <w:pStyle w:val="Listenabsatz"/>
         <w:numPr>
           <w:ilvl w:val="0"/>
           <w:numId w:val="7"/>
@@ -1904,7 +1975,7 @@
     </w:p>
     <w:p>
       <w:pPr>
-        <w:pStyle w:val="ListParagraph"/>
+        <w:pStyle w:val="Listenabsatz"/>
         <w:numPr>
           <w:ilvl w:val="0"/>
           <w:numId w:val="7"/>
@@ -1926,7 +1997,7 @@
     </w:p>
     <w:p>
       <w:pPr>
-        <w:pStyle w:val="ListParagraph"/>
+        <w:pStyle w:val="Listenabsatz"/>
         <w:numPr>
           <w:ilvl w:val="0"/>
           <w:numId w:val="7"/>
@@ -2023,7 +2094,7 @@
     </w:p>
     <w:p>
       <w:pPr>
-        <w:pStyle w:val="ListParagraph"/>
+        <w:pStyle w:val="Listenabsatz"/>
         <w:numPr>
           <w:ilvl w:val="0"/>
           <w:numId w:val="9"/>
@@ -2050,7 +2121,7 @@
     </w:p>
     <w:p>
       <w:pPr>
-        <w:pStyle w:val="ListParagraph"/>
+        <w:pStyle w:val="Listenabsatz"/>
         <w:numPr>
           <w:ilvl w:val="0"/>
           <w:numId w:val="8"/>
@@ -2064,7 +2135,7 @@
     </w:p>
     <w:p>
       <w:pPr>
-        <w:pStyle w:val="ListParagraph"/>
+        <w:pStyle w:val="Listenabsatz"/>
         <w:numPr>
           <w:ilvl w:val="0"/>
           <w:numId w:val="8"/>
@@ -2104,7 +2175,7 @@
     </w:p>
     <w:p>
       <w:pPr>
-        <w:pStyle w:val="Heading1"/>
+        <w:pStyle w:val="berschrift1"/>
         <w:numPr>
           <w:ilvl w:val="1"/>
           <w:numId w:val="3"/>
@@ -2132,7 +2203,7 @@
     </w:p>
     <w:tbl>
       <w:tblPr>
-        <w:tblStyle w:val="TableGrid"/>
+        <w:tblStyle w:val="Tabellenraster"/>
         <w:tblW w:w="0" w:type="auto"/>
         <w:tblLook w:val="04A0" w:firstRow="1" w:lastRow="0" w:firstColumn="1" w:lastColumn="0" w:noHBand="0" w:noVBand="1"/>
       </w:tblPr>
@@ -2157,8 +2228,13 @@
             <w:pPr>
               <w:jc w:val="center"/>
             </w:pPr>
-            <w:r>
-              <w:t>pot. predecessor tools</w:t>
+            <w:proofErr w:type="gramStart"/>
+            <w:r>
+              <w:t>pot</w:t>
+            </w:r>
+            <w:proofErr w:type="gramEnd"/>
+            <w:r>
+              <w:t>. predecessor tools</w:t>
             </w:r>
           </w:p>
         </w:tc>
@@ -2175,7 +2251,7 @@
           </w:tcPr>
           <w:p>
             <w:pPr>
-              <w:pStyle w:val="ListParagraph"/>
+              <w:pStyle w:val="Listenabsatz"/>
               <w:ind w:left="0"/>
               <w:jc w:val="both"/>
               <w:rPr>
@@ -2227,7 +2303,7 @@
           </w:tcPr>
           <w:p>
             <w:pPr>
-              <w:pStyle w:val="ListParagraph"/>
+              <w:pStyle w:val="Listenabsatz"/>
               <w:ind w:left="0"/>
               <w:jc w:val="right"/>
             </w:pPr>
@@ -2253,8 +2329,13 @@
             <w:pPr>
               <w:jc w:val="center"/>
             </w:pPr>
-            <w:r>
-              <w:t>pot. successor tools</w:t>
+            <w:proofErr w:type="gramStart"/>
+            <w:r>
+              <w:t>pot</w:t>
+            </w:r>
+            <w:proofErr w:type="gramEnd"/>
+            <w:r>
+              <w:t>. successor tools</w:t>
             </w:r>
           </w:p>
         </w:tc>
@@ -2487,6 +2568,7 @@
       <w:proofErr w:type="spellEnd"/>
     </w:p>
     <w:p>
+      <w:proofErr w:type="gramStart"/>
       <w:r>
         <w:t>Replaces the given M</w:t>
       </w:r>
@@ -2494,7 +2576,11 @@
         <w:t>S Level spectra in an experiment</w:t>
       </w:r>
       <w:r>
-        <w:t xml:space="preserve">. </w:t>
+        <w:t>.</w:t>
+      </w:r>
+      <w:proofErr w:type="gramEnd"/>
+      <w:r>
+        <w:t xml:space="preserve"> </w:t>
       </w:r>
       <w:r>
         <w:t xml:space="preserve">In the context of glycopeptide analysis is used to replace continuous MS2 fragment spectra with their </w:t>
@@ -2539,7 +2625,7 @@
     </w:p>
     <w:p>
       <w:pPr>
-        <w:pStyle w:val="ListParagraph"/>
+        <w:pStyle w:val="Listenabsatz"/>
         <w:numPr>
           <w:ilvl w:val="0"/>
           <w:numId w:val="21"/>
@@ -2578,7 +2664,7 @@
     </w:p>
     <w:p>
       <w:pPr>
-        <w:pStyle w:val="ListParagraph"/>
+        <w:pStyle w:val="Listenabsatz"/>
         <w:numPr>
           <w:ilvl w:val="0"/>
           <w:numId w:val="21"/>
@@ -2617,7 +2703,7 @@
     </w:p>
     <w:p>
       <w:pPr>
-        <w:pStyle w:val="ListParagraph"/>
+        <w:pStyle w:val="Listenabsatz"/>
         <w:numPr>
           <w:ilvl w:val="0"/>
           <w:numId w:val="21"/>
@@ -2640,7 +2726,7 @@
     </w:p>
     <w:p>
       <w:pPr>
-        <w:pStyle w:val="ListParagraph"/>
+        <w:pStyle w:val="Listenabsatz"/>
         <w:numPr>
           <w:ilvl w:val="0"/>
           <w:numId w:val="21"/>
@@ -2673,7 +2759,7 @@
     </w:p>
     <w:p>
       <w:pPr>
-        <w:pStyle w:val="ListParagraph"/>
+        <w:pStyle w:val="Listenabsatz"/>
         <w:numPr>
           <w:ilvl w:val="0"/>
           <w:numId w:val="22"/>
@@ -2687,7 +2773,7 @@
     </w:p>
     <w:p>
       <w:pPr>
-        <w:pStyle w:val="ListParagraph"/>
+        <w:pStyle w:val="Listenabsatz"/>
         <w:numPr>
           <w:ilvl w:val="0"/>
           <w:numId w:val="22"/>
@@ -2701,7 +2787,7 @@
     </w:p>
     <w:p>
       <w:pPr>
-        <w:pStyle w:val="ListParagraph"/>
+        <w:pStyle w:val="Listenabsatz"/>
         <w:numPr>
           <w:ilvl w:val="0"/>
           <w:numId w:val="22"/>
@@ -2726,7 +2812,7 @@
     </w:p>
     <w:p>
       <w:pPr>
-        <w:pStyle w:val="ListParagraph"/>
+        <w:pStyle w:val="Listenabsatz"/>
         <w:numPr>
           <w:ilvl w:val="0"/>
           <w:numId w:val="23"/>
@@ -2740,7 +2826,7 @@
     </w:p>
     <w:p>
       <w:pPr>
-        <w:pStyle w:val="ListParagraph"/>
+        <w:pStyle w:val="Listenabsatz"/>
         <w:numPr>
           <w:ilvl w:val="0"/>
           <w:numId w:val="23"/>
@@ -2768,7 +2854,7 @@
     </w:p>
     <w:p>
       <w:pPr>
-        <w:pStyle w:val="Heading1"/>
+        <w:pStyle w:val="berschrift1"/>
         <w:numPr>
           <w:ilvl w:val="1"/>
           <w:numId w:val="3"/>
@@ -2791,7 +2877,7 @@
     </w:p>
     <w:tbl>
       <w:tblPr>
-        <w:tblStyle w:val="TableGrid"/>
+        <w:tblStyle w:val="Tabellenraster"/>
         <w:tblW w:w="0" w:type="auto"/>
         <w:tblLook w:val="04A0" w:firstRow="1" w:lastRow="0" w:firstColumn="1" w:lastColumn="0" w:noHBand="0" w:noVBand="1"/>
       </w:tblPr>
@@ -2816,8 +2902,13 @@
             <w:pPr>
               <w:jc w:val="center"/>
             </w:pPr>
-            <w:r>
-              <w:t>pot. predecessor tools</w:t>
+            <w:proofErr w:type="gramStart"/>
+            <w:r>
+              <w:t>pot</w:t>
+            </w:r>
+            <w:proofErr w:type="gramEnd"/>
+            <w:r>
+              <w:t>. predecessor tools</w:t>
             </w:r>
           </w:p>
         </w:tc>
@@ -2835,7 +2926,7 @@
           </w:tcPr>
           <w:p>
             <w:pPr>
-              <w:pStyle w:val="ListParagraph"/>
+              <w:pStyle w:val="Listenabsatz"/>
               <w:ind w:left="0"/>
               <w:jc w:val="both"/>
               <w:rPr>
@@ -2866,7 +2957,7 @@
           </w:tcPr>
           <w:p>
             <w:pPr>
-              <w:pStyle w:val="ListParagraph"/>
+              <w:pStyle w:val="Listenabsatz"/>
               <w:ind w:left="105"/>
               <w:jc w:val="center"/>
             </w:pPr>
@@ -2891,7 +2982,7 @@
           </w:tcPr>
           <w:p>
             <w:pPr>
-              <w:pStyle w:val="ListParagraph"/>
+              <w:pStyle w:val="Listenabsatz"/>
               <w:ind w:left="0"/>
               <w:jc w:val="right"/>
             </w:pPr>
@@ -2917,8 +3008,13 @@
             <w:pPr>
               <w:jc w:val="center"/>
             </w:pPr>
-            <w:r>
-              <w:t>pot. successor tools</w:t>
+            <w:proofErr w:type="gramStart"/>
+            <w:r>
+              <w:t>pot</w:t>
+            </w:r>
+            <w:proofErr w:type="gramEnd"/>
+            <w:r>
+              <w:t>. successor tools</w:t>
             </w:r>
           </w:p>
         </w:tc>
@@ -3279,7 +3375,7 @@
     </w:p>
     <w:p>
       <w:pPr>
-        <w:pStyle w:val="ListParagraph"/>
+        <w:pStyle w:val="Listenabsatz"/>
         <w:numPr>
           <w:ilvl w:val="0"/>
           <w:numId w:val="7"/>
@@ -3310,7 +3406,7 @@
     </w:p>
     <w:p>
       <w:pPr>
-        <w:pStyle w:val="ListParagraph"/>
+        <w:pStyle w:val="Listenabsatz"/>
         <w:numPr>
           <w:ilvl w:val="0"/>
           <w:numId w:val="7"/>
@@ -3335,7 +3431,7 @@
     </w:p>
     <w:p>
       <w:pPr>
-        <w:pStyle w:val="ListParagraph"/>
+        <w:pStyle w:val="Listenabsatz"/>
         <w:numPr>
           <w:ilvl w:val="0"/>
           <w:numId w:val="7"/>
@@ -3355,7 +3451,7 @@
     </w:p>
     <w:p>
       <w:pPr>
-        <w:pStyle w:val="ListParagraph"/>
+        <w:pStyle w:val="Listenabsatz"/>
         <w:numPr>
           <w:ilvl w:val="0"/>
           <w:numId w:val="7"/>
@@ -3375,7 +3471,7 @@
     </w:p>
     <w:p>
       <w:pPr>
-        <w:pStyle w:val="ListParagraph"/>
+        <w:pStyle w:val="Listenabsatz"/>
         <w:numPr>
           <w:ilvl w:val="0"/>
           <w:numId w:val="7"/>
@@ -3403,7 +3499,7 @@
     </w:p>
     <w:p>
       <w:pPr>
-        <w:pStyle w:val="ListParagraph"/>
+        <w:pStyle w:val="Listenabsatz"/>
         <w:numPr>
           <w:ilvl w:val="0"/>
           <w:numId w:val="7"/>
@@ -3434,7 +3530,7 @@
     </w:p>
     <w:p>
       <w:pPr>
-        <w:pStyle w:val="ListParagraph"/>
+        <w:pStyle w:val="Listenabsatz"/>
         <w:numPr>
           <w:ilvl w:val="0"/>
           <w:numId w:val="7"/>
@@ -3468,17 +3564,19 @@
     </w:p>
     <w:p>
       <w:pPr>
-        <w:pStyle w:val="ListParagraph"/>
+        <w:pStyle w:val="Listenabsatz"/>
         <w:numPr>
           <w:ilvl w:val="0"/>
           <w:numId w:val="7"/>
         </w:numPr>
       </w:pPr>
       <w:proofErr w:type="spellStart"/>
+      <w:proofErr w:type="gramStart"/>
       <w:r>
         <w:t>oxoniumions</w:t>
       </w:r>
       <w:proofErr w:type="spellEnd"/>
+      <w:proofErr w:type="gramEnd"/>
       <w:r>
         <w:t>:</w:t>
       </w:r>
@@ -3486,7 +3584,15 @@
         <w:t xml:space="preserve"> </w:t>
       </w:r>
       <w:r>
-        <w:t xml:space="preserve">Add additional oxonium ions to the search. </w:t>
+        <w:t xml:space="preserve">Add additional </w:t>
+      </w:r>
+      <w:proofErr w:type="spellStart"/>
+      <w:r>
+        <w:t>oxonium</w:t>
+      </w:r>
+      <w:proofErr w:type="spellEnd"/>
+      <w:r>
+        <w:t xml:space="preserve"> ions to the search. </w:t>
       </w:r>
       <w:r>
         <w:br/>
@@ -3509,7 +3615,7 @@
     </w:p>
     <w:p>
       <w:pPr>
-        <w:pStyle w:val="ListParagraph"/>
+        <w:pStyle w:val="Listenabsatz"/>
         <w:numPr>
           <w:ilvl w:val="0"/>
           <w:numId w:val="7"/>
@@ -3524,17 +3630,19 @@
     </w:p>
     <w:p>
       <w:pPr>
-        <w:pStyle w:val="ListParagraph"/>
+        <w:pStyle w:val="Listenabsatz"/>
         <w:numPr>
           <w:ilvl w:val="0"/>
           <w:numId w:val="7"/>
         </w:numPr>
       </w:pPr>
       <w:proofErr w:type="spellStart"/>
+      <w:proofErr w:type="gramStart"/>
       <w:r>
         <w:t>ionthreshold</w:t>
       </w:r>
       <w:proofErr w:type="spellEnd"/>
+      <w:proofErr w:type="gramEnd"/>
       <w:r>
         <w:t>:</w:t>
       </w:r>
@@ -3547,17 +3655,19 @@
     </w:p>
     <w:p>
       <w:pPr>
-        <w:pStyle w:val="ListParagraph"/>
+        <w:pStyle w:val="Listenabsatz"/>
         <w:numPr>
           <w:ilvl w:val="0"/>
           <w:numId w:val="7"/>
         </w:numPr>
       </w:pPr>
       <w:proofErr w:type="spellStart"/>
+      <w:proofErr w:type="gramStart"/>
       <w:r>
         <w:t>scorethreshold</w:t>
       </w:r>
       <w:proofErr w:type="spellEnd"/>
+      <w:proofErr w:type="gramEnd"/>
       <w:r>
         <w:t>:</w:t>
       </w:r>
@@ -3583,17 +3693,19 @@
     </w:p>
     <w:p>
       <w:pPr>
-        <w:pStyle w:val="ListParagraph"/>
+        <w:pStyle w:val="Listenabsatz"/>
         <w:numPr>
           <w:ilvl w:val="0"/>
           <w:numId w:val="10"/>
         </w:numPr>
       </w:pPr>
       <w:proofErr w:type="spellStart"/>
+      <w:proofErr w:type="gramStart"/>
       <w:r>
         <w:t>inMZML</w:t>
       </w:r>
       <w:proofErr w:type="spellEnd"/>
+      <w:proofErr w:type="gramEnd"/>
       <w:r>
         <w:t xml:space="preserve">: needed are </w:t>
       </w:r>
@@ -3648,7 +3760,7 @@
     </w:p>
     <w:p>
       <w:pPr>
-        <w:pStyle w:val="ListParagraph"/>
+        <w:pStyle w:val="Listenabsatz"/>
         <w:numPr>
           <w:ilvl w:val="0"/>
           <w:numId w:val="10"/>
@@ -3687,7 +3799,7 @@
     </w:p>
     <w:p>
       <w:pPr>
-        <w:pStyle w:val="ListParagraph"/>
+        <w:pStyle w:val="Listenabsatz"/>
         <w:numPr>
           <w:ilvl w:val="0"/>
           <w:numId w:val="11"/>
@@ -3704,7 +3816,7 @@
     </w:p>
     <w:p>
       <w:pPr>
-        <w:pStyle w:val="ListParagraph"/>
+        <w:pStyle w:val="Listenabsatz"/>
         <w:numPr>
           <w:ilvl w:val="0"/>
           <w:numId w:val="11"/>
@@ -3737,7 +3849,7 @@
     </w:p>
     <w:p>
       <w:pPr>
-        <w:pStyle w:val="Heading1"/>
+        <w:pStyle w:val="berschrift1"/>
         <w:numPr>
           <w:ilvl w:val="1"/>
           <w:numId w:val="3"/>
@@ -3752,7 +3864,7 @@
     </w:p>
     <w:tbl>
       <w:tblPr>
-        <w:tblStyle w:val="TableGrid"/>
+        <w:tblStyle w:val="Tabellenraster"/>
         <w:tblW w:w="0" w:type="auto"/>
         <w:tblLook w:val="04A0" w:firstRow="1" w:lastRow="0" w:firstColumn="1" w:lastColumn="0" w:noHBand="0" w:noVBand="1"/>
       </w:tblPr>
@@ -3777,8 +3889,13 @@
             <w:pPr>
               <w:jc w:val="center"/>
             </w:pPr>
-            <w:r>
-              <w:t>pot. predecessor tools</w:t>
+            <w:proofErr w:type="gramStart"/>
+            <w:r>
+              <w:t>pot</w:t>
+            </w:r>
+            <w:proofErr w:type="gramEnd"/>
+            <w:r>
+              <w:t>. predecessor tools</w:t>
             </w:r>
           </w:p>
         </w:tc>
@@ -3796,7 +3913,7 @@
           </w:tcPr>
           <w:p>
             <w:pPr>
-              <w:pStyle w:val="ListParagraph"/>
+              <w:pStyle w:val="Listenabsatz"/>
               <w:ind w:left="0"/>
               <w:jc w:val="both"/>
               <w:rPr>
@@ -3848,7 +3965,7 @@
           </w:tcPr>
           <w:p>
             <w:pPr>
-              <w:pStyle w:val="ListParagraph"/>
+              <w:pStyle w:val="Listenabsatz"/>
               <w:ind w:left="0"/>
               <w:jc w:val="right"/>
             </w:pPr>
@@ -3874,8 +3991,13 @@
             <w:pPr>
               <w:jc w:val="center"/>
             </w:pPr>
-            <w:r>
-              <w:t>pot. successor tools</w:t>
+            <w:proofErr w:type="gramStart"/>
+            <w:r>
+              <w:t>pot</w:t>
+            </w:r>
+            <w:proofErr w:type="gramEnd"/>
+            <w:r>
+              <w:t>. successor tools</w:t>
             </w:r>
           </w:p>
         </w:tc>
@@ -4007,9 +4129,11 @@
       </w:r>
     </w:p>
     <w:p>
+      <w:proofErr w:type="gramStart"/>
       <w:r>
         <w:t>Generating possible peptide sequences with glycosylation sites from protein sequences via theoretical digest.</w:t>
       </w:r>
+      <w:proofErr w:type="gramEnd"/>
     </w:p>
     <w:p>
       <w:pPr>
@@ -4026,7 +4150,7 @@
     </w:p>
     <w:p>
       <w:pPr>
-        <w:pStyle w:val="ListParagraph"/>
+        <w:pStyle w:val="Listenabsatz"/>
         <w:numPr>
           <w:ilvl w:val="0"/>
           <w:numId w:val="12"/>
@@ -4059,7 +4183,7 @@
     </w:p>
     <w:p>
       <w:pPr>
-        <w:pStyle w:val="ListParagraph"/>
+        <w:pStyle w:val="Listenabsatz"/>
         <w:numPr>
           <w:ilvl w:val="0"/>
           <w:numId w:val="12"/>
@@ -4069,27 +4193,24 @@
         <w:t>out:</w:t>
       </w:r>
       <w:r>
-        <w:t xml:space="preserve"> *.xml file containing the generated peptides with glycosylation sites, their possible modifications and the </w:t>
-      </w:r>
-      <w:proofErr w:type="spellStart"/>
-      <w:r>
-        <w:t>monoisotopic</w:t>
-      </w:r>
-      <w:proofErr w:type="spellEnd"/>
-      <w:r>
-        <w:t xml:space="preserve"> mass of each peptide</w:t>
-      </w:r>
-    </w:p>
-    <w:p>
-      <w:pPr>
-        <w:pStyle w:val="ListParagraph"/>
+        <w:t xml:space="preserve"> *.xml file containing the generated peptides with glycosylation sites, their possible modifications and the monoisotopic mass of each peptide</w:t>
+      </w:r>
+    </w:p>
+    <w:p>
+      <w:pPr>
+        <w:pStyle w:val="Listenabsatz"/>
         <w:numPr>
           <w:ilvl w:val="0"/>
           <w:numId w:val="12"/>
         </w:numPr>
       </w:pPr>
-      <w:r>
-        <w:t xml:space="preserve">enzymes: The enzyme(s) used for the digest. </w:t>
+      <w:proofErr w:type="gramStart"/>
+      <w:r>
+        <w:t>enzymes</w:t>
+      </w:r>
+      <w:proofErr w:type="gramEnd"/>
+      <w:r>
+        <w:t xml:space="preserve">: The enzyme(s) used for the digest. </w:t>
       </w:r>
       <w:r>
         <w:t xml:space="preserve">Currently supported are trypsin, </w:t>
@@ -4119,7 +4240,15 @@
       </w:r>
       <w:proofErr w:type="spellEnd"/>
       <w:r>
-        <w:t xml:space="preserve"> and uses the Nr of </w:t>
+        <w:t xml:space="preserve"> and uses the </w:t>
+      </w:r>
+      <w:proofErr w:type="spellStart"/>
+      <w:r>
+        <w:t>Nr</w:t>
+      </w:r>
+      <w:proofErr w:type="spellEnd"/>
+      <w:r>
+        <w:t xml:space="preserve"> of </w:t>
       </w:r>
       <w:proofErr w:type="spellStart"/>
       <w:r>
@@ -4148,17 +4277,19 @@
     </w:p>
     <w:p>
       <w:pPr>
-        <w:pStyle w:val="ListParagraph"/>
+        <w:pStyle w:val="Listenabsatz"/>
         <w:numPr>
           <w:ilvl w:val="0"/>
           <w:numId w:val="12"/>
         </w:numPr>
       </w:pPr>
       <w:proofErr w:type="spellStart"/>
+      <w:proofErr w:type="gramStart"/>
       <w:r>
         <w:t>cystTreatment</w:t>
       </w:r>
       <w:proofErr w:type="spellEnd"/>
+      <w:proofErr w:type="gramEnd"/>
       <w:r>
         <w:t xml:space="preserve">: (None, </w:t>
       </w:r>
@@ -4181,14 +4312,19 @@
     </w:p>
     <w:p>
       <w:pPr>
-        <w:pStyle w:val="ListParagraph"/>
+        <w:pStyle w:val="Listenabsatz"/>
         <w:numPr>
           <w:ilvl w:val="0"/>
           <w:numId w:val="12"/>
         </w:numPr>
       </w:pPr>
-      <w:r>
-        <w:t xml:space="preserve">modifications: (None, Oxidation(M), </w:t>
+      <w:proofErr w:type="gramStart"/>
+      <w:r>
+        <w:t>modifications</w:t>
+      </w:r>
+      <w:proofErr w:type="gramEnd"/>
+      <w:r>
+        <w:t xml:space="preserve">: (None, Oxidation(M), </w:t>
       </w:r>
       <w:r>
         <w:t xml:space="preserve">Acrylamide Adduct, </w:t>
@@ -4218,14 +4354,19 @@
     </w:p>
     <w:p>
       <w:pPr>
-        <w:pStyle w:val="ListParagraph"/>
+        <w:pStyle w:val="Listenabsatz"/>
         <w:numPr>
           <w:ilvl w:val="0"/>
           <w:numId w:val="12"/>
         </w:numPr>
       </w:pPr>
-      <w:r>
-        <w:t>glycosylation:</w:t>
+      <w:proofErr w:type="gramStart"/>
+      <w:r>
+        <w:t>glycosylation</w:t>
+      </w:r>
+      <w:proofErr w:type="gramEnd"/>
+      <w:r>
+        <w:t>:</w:t>
       </w:r>
       <w:r>
         <w:t xml:space="preserve"> (N-glycosylation, O-glycosylation). Select which glycosylation site should be checked. Uses the motif N(S|T)(^P) as consensus sequence for N-glycosylation and (S|T) for O-glycosylation</w:t>
@@ -4233,17 +4374,19 @@
     </w:p>
     <w:p>
       <w:pPr>
-        <w:pStyle w:val="ListParagraph"/>
+        <w:pStyle w:val="Listenabsatz"/>
         <w:numPr>
           <w:ilvl w:val="0"/>
           <w:numId w:val="12"/>
         </w:numPr>
       </w:pPr>
       <w:proofErr w:type="spellStart"/>
+      <w:proofErr w:type="gramStart"/>
       <w:r>
         <w:t>missedCleavageSites</w:t>
       </w:r>
       <w:proofErr w:type="spellEnd"/>
+      <w:proofErr w:type="gramEnd"/>
       <w:r>
         <w:t>:</w:t>
       </w:r>
@@ -4251,7 +4394,15 @@
         <w:t xml:space="preserve"> </w:t>
       </w:r>
       <w:r>
-        <w:t>maximum nr of missed cleavage sites. In case of unspecific digest determines the maximum length of the peptide.</w:t>
+        <w:t xml:space="preserve">maximum </w:t>
+      </w:r>
+      <w:proofErr w:type="spellStart"/>
+      <w:r>
+        <w:t>nr</w:t>
+      </w:r>
+      <w:proofErr w:type="spellEnd"/>
+      <w:r>
+        <w:t xml:space="preserve"> of missed cleavage sites. In case of unspecific digest determines the maximum length of the peptide.</w:t>
       </w:r>
     </w:p>
     <w:p>
@@ -4269,7 +4420,7 @@
     </w:p>
     <w:p>
       <w:pPr>
-        <w:pStyle w:val="ListParagraph"/>
+        <w:pStyle w:val="Listenabsatz"/>
         <w:numPr>
           <w:ilvl w:val="0"/>
           <w:numId w:val="14"/>
@@ -4305,7 +4456,7 @@
     </w:p>
     <w:p>
       <w:pPr>
-        <w:pStyle w:val="ListParagraph"/>
+        <w:pStyle w:val="Listenabsatz"/>
         <w:numPr>
           <w:ilvl w:val="0"/>
           <w:numId w:val="13"/>
@@ -4332,7 +4483,7 @@
     </w:p>
     <w:p>
       <w:pPr>
-        <w:pStyle w:val="Heading1"/>
+        <w:pStyle w:val="berschrift1"/>
         <w:numPr>
           <w:ilvl w:val="1"/>
           <w:numId w:val="3"/>
@@ -4347,7 +4498,7 @@
     </w:p>
     <w:tbl>
       <w:tblPr>
-        <w:tblStyle w:val="TableGrid"/>
+        <w:tblStyle w:val="Tabellenraster"/>
         <w:tblW w:w="0" w:type="auto"/>
         <w:tblLook w:val="04A0" w:firstRow="1" w:lastRow="0" w:firstColumn="1" w:lastColumn="0" w:noHBand="0" w:noVBand="1"/>
       </w:tblPr>
@@ -4372,8 +4523,13 @@
             <w:pPr>
               <w:jc w:val="center"/>
             </w:pPr>
-            <w:r>
-              <w:t>pot. predecessor tools</w:t>
+            <w:proofErr w:type="gramStart"/>
+            <w:r>
+              <w:t>pot</w:t>
+            </w:r>
+            <w:proofErr w:type="gramEnd"/>
+            <w:r>
+              <w:t>. predecessor tools</w:t>
             </w:r>
           </w:p>
         </w:tc>
@@ -4391,7 +4547,7 @@
           </w:tcPr>
           <w:p>
             <w:pPr>
-              <w:pStyle w:val="ListParagraph"/>
+              <w:pStyle w:val="Listenabsatz"/>
               <w:ind w:left="0"/>
               <w:jc w:val="both"/>
               <w:rPr>
@@ -4443,7 +4599,7 @@
           </w:tcPr>
           <w:p>
             <w:pPr>
-              <w:pStyle w:val="ListParagraph"/>
+              <w:pStyle w:val="Listenabsatz"/>
               <w:ind w:left="0"/>
               <w:jc w:val="right"/>
             </w:pPr>
@@ -4469,8 +4625,13 @@
             <w:pPr>
               <w:jc w:val="center"/>
             </w:pPr>
-            <w:r>
-              <w:t>pot. successor tools</w:t>
+            <w:proofErr w:type="gramStart"/>
+            <w:r>
+              <w:t>pot</w:t>
+            </w:r>
+            <w:proofErr w:type="gramEnd"/>
+            <w:r>
+              <w:t>. successor tools</w:t>
             </w:r>
           </w:p>
         </w:tc>
@@ -4596,9 +4757,11 @@
       </w:r>
     </w:p>
     <w:p>
+      <w:proofErr w:type="gramStart"/>
       <w:r>
         <w:t>Provides glycan compositions for the ‘Glycopeptide Matcher’ tool.</w:t>
       </w:r>
+      <w:proofErr w:type="gramEnd"/>
       <w:r>
         <w:t xml:space="preserve"> A given list of glycan compositions can be filtered by the provided ranges if the ‘</w:t>
       </w:r>
@@ -4608,15 +4771,7 @@
       </w:r>
       <w:proofErr w:type="spellEnd"/>
       <w:r>
-        <w:t>’ option is set to true, otherwise a list of glycan compositions is calculated in-</w:t>
-      </w:r>
-      <w:proofErr w:type="spellStart"/>
-      <w:r>
-        <w:t>silico</w:t>
-      </w:r>
-      <w:proofErr w:type="spellEnd"/>
-      <w:r>
-        <w:t xml:space="preserve"> with the given ranges.</w:t>
+        <w:t>’ option is set to true, otherwise a list of glycan compositions is calculated in-silico with the given ranges.</w:t>
       </w:r>
     </w:p>
     <w:p>
@@ -4634,7 +4789,7 @@
     </w:p>
     <w:p>
       <w:pPr>
-        <w:pStyle w:val="ListParagraph"/>
+        <w:pStyle w:val="Listenabsatz"/>
         <w:numPr>
           <w:ilvl w:val="0"/>
           <w:numId w:val="13"/>
@@ -4649,7 +4804,7 @@
     </w:p>
     <w:p>
       <w:pPr>
-        <w:pStyle w:val="ListParagraph"/>
+        <w:pStyle w:val="Listenabsatz"/>
         <w:numPr>
           <w:ilvl w:val="0"/>
           <w:numId w:val="13"/>
@@ -4672,17 +4827,19 @@
     </w:p>
     <w:p>
       <w:pPr>
-        <w:pStyle w:val="ListParagraph"/>
+        <w:pStyle w:val="Listenabsatz"/>
         <w:numPr>
           <w:ilvl w:val="0"/>
           <w:numId w:val="13"/>
         </w:numPr>
       </w:pPr>
       <w:proofErr w:type="spellStart"/>
+      <w:proofErr w:type="gramStart"/>
       <w:r>
         <w:t>useAsFilter</w:t>
       </w:r>
       <w:proofErr w:type="spellEnd"/>
+      <w:proofErr w:type="gramEnd"/>
       <w:r>
         <w:t xml:space="preserve">: </w:t>
       </w:r>
@@ -4721,7 +4878,7 @@
     </w:p>
     <w:p>
       <w:pPr>
-        <w:pStyle w:val="ListParagraph"/>
+        <w:pStyle w:val="Listenabsatz"/>
         <w:numPr>
           <w:ilvl w:val="0"/>
           <w:numId w:val="13"/>
@@ -4738,7 +4895,7 @@
     </w:p>
     <w:p>
       <w:pPr>
-        <w:pStyle w:val="ListParagraph"/>
+        <w:pStyle w:val="Listenabsatz"/>
         <w:numPr>
           <w:ilvl w:val="0"/>
           <w:numId w:val="13"/>
@@ -4775,7 +4932,7 @@
     </w:p>
     <w:p>
       <w:pPr>
-        <w:pStyle w:val="ListParagraph"/>
+        <w:pStyle w:val="Listenabsatz"/>
         <w:numPr>
           <w:ilvl w:val="0"/>
           <w:numId w:val="13"/>
@@ -4806,7 +4963,7 @@
     </w:p>
     <w:p>
       <w:pPr>
-        <w:pStyle w:val="ListParagraph"/>
+        <w:pStyle w:val="Listenabsatz"/>
         <w:numPr>
           <w:ilvl w:val="0"/>
           <w:numId w:val="13"/>
@@ -4846,7 +5003,7 @@
     </w:p>
     <w:p>
       <w:pPr>
-        <w:pStyle w:val="ListParagraph"/>
+        <w:pStyle w:val="Listenabsatz"/>
         <w:numPr>
           <w:ilvl w:val="0"/>
           <w:numId w:val="13"/>
@@ -4908,7 +5065,7 @@
     </w:p>
     <w:p>
       <w:pPr>
-        <w:pStyle w:val="ListParagraph"/>
+        <w:pStyle w:val="Listenabsatz"/>
         <w:numPr>
           <w:ilvl w:val="0"/>
           <w:numId w:val="15"/>
@@ -4949,7 +5106,7 @@
     </w:p>
     <w:p>
       <w:pPr>
-        <w:pStyle w:val="ListParagraph"/>
+        <w:pStyle w:val="Listenabsatz"/>
         <w:numPr>
           <w:ilvl w:val="0"/>
           <w:numId w:val="15"/>
@@ -4977,7 +5134,7 @@
     </w:p>
     <w:p>
       <w:pPr>
-        <w:pStyle w:val="Heading1"/>
+        <w:pStyle w:val="berschrift1"/>
         <w:numPr>
           <w:ilvl w:val="1"/>
           <w:numId w:val="3"/>
@@ -4992,7 +5149,7 @@
     </w:p>
     <w:tbl>
       <w:tblPr>
-        <w:tblStyle w:val="TableGrid"/>
+        <w:tblStyle w:val="Tabellenraster"/>
         <w:tblW w:w="0" w:type="auto"/>
         <w:tblLook w:val="04A0" w:firstRow="1" w:lastRow="0" w:firstColumn="1" w:lastColumn="0" w:noHBand="0" w:noVBand="1"/>
       </w:tblPr>
@@ -5017,8 +5174,13 @@
             <w:pPr>
               <w:jc w:val="center"/>
             </w:pPr>
-            <w:r>
-              <w:t>pot. predecessor tools</w:t>
+            <w:proofErr w:type="gramStart"/>
+            <w:r>
+              <w:t>pot</w:t>
+            </w:r>
+            <w:proofErr w:type="gramEnd"/>
+            <w:r>
+              <w:t>. predecessor tools</w:t>
             </w:r>
           </w:p>
         </w:tc>
@@ -5035,7 +5197,7 @@
           </w:tcPr>
           <w:p>
             <w:pPr>
-              <w:pStyle w:val="ListParagraph"/>
+              <w:pStyle w:val="Listenabsatz"/>
               <w:ind w:left="0"/>
               <w:jc w:val="both"/>
               <w:rPr>
@@ -5085,7 +5247,7 @@
           </w:tcPr>
           <w:p>
             <w:pPr>
-              <w:pStyle w:val="ListParagraph"/>
+              <w:pStyle w:val="Listenabsatz"/>
               <w:ind w:left="0"/>
               <w:jc w:val="right"/>
             </w:pPr>
@@ -5111,8 +5273,13 @@
             <w:pPr>
               <w:jc w:val="center"/>
             </w:pPr>
-            <w:r>
-              <w:t>pot. successor tools</w:t>
+            <w:proofErr w:type="gramStart"/>
+            <w:r>
+              <w:t>pot</w:t>
+            </w:r>
+            <w:proofErr w:type="gramEnd"/>
+            <w:r>
+              <w:t>. successor tools</w:t>
             </w:r>
           </w:p>
         </w:tc>
@@ -5430,7 +5597,15 @@
     </w:p>
     <w:p>
       <w:r>
-        <w:t>Matches a given list of peptides and glycan compositions to  precursor masses of glycopeptide features.</w:t>
+        <w:t xml:space="preserve">Matches a given list of peptides and glycan compositions </w:t>
+      </w:r>
+      <w:proofErr w:type="gramStart"/>
+      <w:r>
+        <w:t>to  precursor</w:t>
+      </w:r>
+      <w:proofErr w:type="gramEnd"/>
+      <w:r>
+        <w:t xml:space="preserve"> masses of glycopeptide features.</w:t>
       </w:r>
     </w:p>
     <w:p>
@@ -5448,7 +5623,7 @@
     </w:p>
     <w:p>
       <w:pPr>
-        <w:pStyle w:val="ListParagraph"/>
+        <w:pStyle w:val="Listenabsatz"/>
         <w:numPr>
           <w:ilvl w:val="0"/>
           <w:numId w:val="15"/>
@@ -5468,7 +5643,7 @@
     </w:p>
     <w:p>
       <w:pPr>
-        <w:pStyle w:val="ListParagraph"/>
+        <w:pStyle w:val="Listenabsatz"/>
         <w:numPr>
           <w:ilvl w:val="0"/>
           <w:numId w:val="15"/>
@@ -5496,7 +5671,7 @@
     </w:p>
     <w:p>
       <w:pPr>
-        <w:pStyle w:val="ListParagraph"/>
+        <w:pStyle w:val="Listenabsatz"/>
         <w:numPr>
           <w:ilvl w:val="0"/>
           <w:numId w:val="15"/>
@@ -5516,7 +5691,7 @@
     </w:p>
     <w:p>
       <w:pPr>
-        <w:pStyle w:val="ListParagraph"/>
+        <w:pStyle w:val="Listenabsatz"/>
         <w:numPr>
           <w:ilvl w:val="0"/>
           <w:numId w:val="15"/>
@@ -5536,14 +5711,19 @@
     </w:p>
     <w:p>
       <w:pPr>
-        <w:pStyle w:val="ListParagraph"/>
+        <w:pStyle w:val="Listenabsatz"/>
         <w:numPr>
           <w:ilvl w:val="0"/>
           <w:numId w:val="15"/>
         </w:numPr>
       </w:pPr>
-      <w:r>
-        <w:t xml:space="preserve">accuracy: </w:t>
+      <w:proofErr w:type="gramStart"/>
+      <w:r>
+        <w:t>accuracy</w:t>
+      </w:r>
+      <w:proofErr w:type="gramEnd"/>
+      <w:r>
+        <w:t xml:space="preserve">: </w:t>
       </w:r>
       <w:r>
         <w:t xml:space="preserve">Mass tolerance in Dalton of the precursor matching. Used on the </w:t>
@@ -5572,7 +5752,7 @@
     </w:p>
     <w:p>
       <w:pPr>
-        <w:pStyle w:val="ListParagraph"/>
+        <w:pStyle w:val="Listenabsatz"/>
         <w:numPr>
           <w:ilvl w:val="0"/>
           <w:numId w:val="24"/>
@@ -5586,7 +5766,7 @@
     </w:p>
     <w:p>
       <w:pPr>
-        <w:pStyle w:val="ListParagraph"/>
+        <w:pStyle w:val="Listenabsatz"/>
         <w:numPr>
           <w:ilvl w:val="0"/>
           <w:numId w:val="24"/>
@@ -5595,12 +5775,10 @@
       <w:r>
         <w:t>Glycopeptide Digest</w:t>
       </w:r>
-      <w:bookmarkStart w:id="11" w:name="_GoBack"/>
-      <w:bookmarkEnd w:id="11"/>
-    </w:p>
-    <w:p>
-      <w:pPr>
-        <w:pStyle w:val="ListParagraph"/>
+    </w:p>
+    <w:p>
+      <w:pPr>
+        <w:pStyle w:val="Listenabsatz"/>
         <w:numPr>
           <w:ilvl w:val="0"/>
           <w:numId w:val="24"/>
@@ -5612,7 +5790,7 @@
     </w:p>
     <w:p>
       <w:pPr>
-        <w:pStyle w:val="ListParagraph"/>
+        <w:pStyle w:val="Listenabsatz"/>
         <w:ind w:left="1080"/>
       </w:pPr>
       <w:r>
@@ -5634,7 +5812,7 @@
     </w:p>
     <w:p>
       <w:pPr>
-        <w:pStyle w:val="ListParagraph"/>
+        <w:pStyle w:val="Listenabsatz"/>
         <w:numPr>
           <w:ilvl w:val="0"/>
           <w:numId w:val="16"/>
@@ -5648,7 +5826,7 @@
     </w:p>
     <w:p>
       <w:pPr>
-        <w:pStyle w:val="ListParagraph"/>
+        <w:pStyle w:val="Listenabsatz"/>
         <w:numPr>
           <w:ilvl w:val="0"/>
           <w:numId w:val="16"/>
@@ -5676,7 +5854,7 @@
     </w:p>
     <w:p>
       <w:pPr>
-        <w:pStyle w:val="Heading1"/>
+        <w:pStyle w:val="berschrift1"/>
         <w:numPr>
           <w:ilvl w:val="1"/>
           <w:numId w:val="3"/>
@@ -5685,7 +5863,7 @@
           <w:lang w:val="de-DE"/>
         </w:rPr>
       </w:pPr>
-      <w:bookmarkStart w:id="12" w:name="_Toc456009444"/>
+      <w:bookmarkStart w:id="11" w:name="_Toc456009444"/>
       <w:r>
         <w:rPr>
           <w:lang w:val="de-DE"/>
@@ -5693,7 +5871,7 @@
         <w:lastRenderedPageBreak/>
         <w:t>Peptide Fragment Search</w:t>
       </w:r>
-      <w:bookmarkEnd w:id="12"/>
+      <w:bookmarkEnd w:id="11"/>
     </w:p>
     <w:p>
       <w:pPr>
@@ -5704,7 +5882,7 @@
     </w:p>
     <w:tbl>
       <w:tblPr>
-        <w:tblStyle w:val="TableGrid"/>
+        <w:tblStyle w:val="Tabellenraster"/>
         <w:tblW w:w="0" w:type="auto"/>
         <w:tblLook w:val="04A0" w:firstRow="1" w:lastRow="0" w:firstColumn="1" w:lastColumn="0" w:noHBand="0" w:noVBand="1"/>
       </w:tblPr>
@@ -5729,8 +5907,13 @@
             <w:pPr>
               <w:jc w:val="center"/>
             </w:pPr>
-            <w:r>
-              <w:t>pot. predecessor tools</w:t>
+            <w:proofErr w:type="gramStart"/>
+            <w:r>
+              <w:t>pot</w:t>
+            </w:r>
+            <w:proofErr w:type="gramEnd"/>
+            <w:r>
+              <w:t>. predecessor tools</w:t>
             </w:r>
           </w:p>
         </w:tc>
@@ -5748,7 +5931,7 @@
           </w:tcPr>
           <w:p>
             <w:pPr>
-              <w:pStyle w:val="ListParagraph"/>
+              <w:pStyle w:val="Listenabsatz"/>
               <w:ind w:left="0"/>
               <w:jc w:val="both"/>
               <w:rPr>
@@ -5800,7 +5983,7 @@
           </w:tcPr>
           <w:p>
             <w:pPr>
-              <w:pStyle w:val="ListParagraph"/>
+              <w:pStyle w:val="Listenabsatz"/>
               <w:ind w:left="0"/>
               <w:jc w:val="right"/>
             </w:pPr>
@@ -5826,8 +6009,13 @@
             <w:pPr>
               <w:jc w:val="center"/>
             </w:pPr>
-            <w:r>
-              <w:t>pot. successor tools</w:t>
+            <w:proofErr w:type="gramStart"/>
+            <w:r>
+              <w:t>pot</w:t>
+            </w:r>
+            <w:proofErr w:type="gramEnd"/>
+            <w:r>
+              <w:t>. successor tools</w:t>
             </w:r>
           </w:p>
         </w:tc>
@@ -5958,6 +6146,7 @@
       </w:r>
     </w:p>
     <w:p>
+      <w:proofErr w:type="gramStart"/>
       <w:r>
         <w:t xml:space="preserve">Annotates the consensus spectra of glycopeptide features with peptide fragments based on the theoretical fragments of the peptide sequence suggested by the </w:t>
       </w:r>
@@ -5967,6 +6156,7 @@
       <w:r>
         <w:t xml:space="preserve"> tool.</w:t>
       </w:r>
+      <w:proofErr w:type="gramEnd"/>
     </w:p>
     <w:p>
       <w:pPr>
@@ -5983,7 +6173,7 @@
     </w:p>
     <w:p>
       <w:pPr>
-        <w:pStyle w:val="ListParagraph"/>
+        <w:pStyle w:val="Listenabsatz"/>
         <w:numPr>
           <w:ilvl w:val="0"/>
           <w:numId w:val="17"/>
@@ -6008,7 +6198,7 @@
     </w:p>
     <w:p>
       <w:pPr>
-        <w:pStyle w:val="ListParagraph"/>
+        <w:pStyle w:val="Listenabsatz"/>
         <w:numPr>
           <w:ilvl w:val="0"/>
           <w:numId w:val="17"/>
@@ -6033,7 +6223,7 @@
     </w:p>
     <w:p>
       <w:pPr>
-        <w:pStyle w:val="ListParagraph"/>
+        <w:pStyle w:val="Listenabsatz"/>
         <w:numPr>
           <w:ilvl w:val="0"/>
           <w:numId w:val="17"/>
@@ -6045,17 +6235,19 @@
     </w:p>
     <w:p>
       <w:pPr>
-        <w:pStyle w:val="ListParagraph"/>
+        <w:pStyle w:val="Listenabsatz"/>
         <w:numPr>
           <w:ilvl w:val="0"/>
           <w:numId w:val="17"/>
         </w:numPr>
       </w:pPr>
       <w:proofErr w:type="spellStart"/>
+      <w:proofErr w:type="gramStart"/>
       <w:r>
         <w:t>ionthreshold</w:t>
       </w:r>
       <w:proofErr w:type="spellEnd"/>
+      <w:proofErr w:type="gramEnd"/>
       <w:r>
         <w:t>: Intensity threshold for annotating fragment spectra peaks. Set to Zero to ignore intensity.</w:t>
       </w:r>
@@ -6075,7 +6267,7 @@
     </w:p>
     <w:p>
       <w:pPr>
-        <w:pStyle w:val="ListParagraph"/>
+        <w:pStyle w:val="Listenabsatz"/>
         <w:numPr>
           <w:ilvl w:val="0"/>
           <w:numId w:val="18"/>
@@ -6100,7 +6292,7 @@
     </w:p>
     <w:p>
       <w:pPr>
-        <w:pStyle w:val="ListParagraph"/>
+        <w:pStyle w:val="Listenabsatz"/>
         <w:numPr>
           <w:ilvl w:val="0"/>
           <w:numId w:val="18"/>
@@ -6130,7 +6322,7 @@
     </w:p>
     <w:p>
       <w:pPr>
-        <w:pStyle w:val="Heading1"/>
+        <w:pStyle w:val="berschrift1"/>
         <w:numPr>
           <w:ilvl w:val="1"/>
           <w:numId w:val="3"/>
@@ -6139,7 +6331,7 @@
           <w:lang w:val="de-DE"/>
         </w:rPr>
       </w:pPr>
-      <w:bookmarkStart w:id="13" w:name="_Toc456009445"/>
+      <w:bookmarkStart w:id="12" w:name="_Toc456009445"/>
       <w:proofErr w:type="spellStart"/>
       <w:r>
         <w:rPr>
@@ -6148,12 +6340,12 @@
         <w:lastRenderedPageBreak/>
         <w:t>glyxReporter</w:t>
       </w:r>
-      <w:bookmarkEnd w:id="13"/>
+      <w:bookmarkEnd w:id="12"/>
       <w:proofErr w:type="spellEnd"/>
     </w:p>
     <w:tbl>
       <w:tblPr>
-        <w:tblStyle w:val="TableGrid"/>
+        <w:tblStyle w:val="Tabellenraster"/>
         <w:tblW w:w="0" w:type="auto"/>
         <w:tblLook w:val="04A0" w:firstRow="1" w:lastRow="0" w:firstColumn="1" w:lastColumn="0" w:noHBand="0" w:noVBand="1"/>
       </w:tblPr>
@@ -6178,8 +6370,13 @@
             <w:pPr>
               <w:jc w:val="center"/>
             </w:pPr>
-            <w:r>
-              <w:t>pot. predecessor tools</w:t>
+            <w:proofErr w:type="gramStart"/>
+            <w:r>
+              <w:t>pot</w:t>
+            </w:r>
+            <w:proofErr w:type="gramEnd"/>
+            <w:r>
+              <w:t>. predecessor tools</w:t>
             </w:r>
           </w:p>
         </w:tc>
@@ -6197,7 +6394,7 @@
           </w:tcPr>
           <w:p>
             <w:pPr>
-              <w:pStyle w:val="ListParagraph"/>
+              <w:pStyle w:val="Listenabsatz"/>
               <w:ind w:left="0"/>
               <w:jc w:val="both"/>
               <w:rPr>
@@ -6251,7 +6448,7 @@
           </w:tcPr>
           <w:p>
             <w:pPr>
-              <w:pStyle w:val="ListParagraph"/>
+              <w:pStyle w:val="Listenabsatz"/>
               <w:ind w:left="0"/>
               <w:jc w:val="right"/>
             </w:pPr>
@@ -6277,8 +6474,13 @@
             <w:pPr>
               <w:jc w:val="center"/>
             </w:pPr>
-            <w:r>
-              <w:t>pot. successor tools</w:t>
+            <w:proofErr w:type="gramStart"/>
+            <w:r>
+              <w:t>pot</w:t>
+            </w:r>
+            <w:proofErr w:type="gramEnd"/>
+            <w:r>
+              <w:t>. successor tools</w:t>
             </w:r>
           </w:p>
         </w:tc>
@@ -6449,7 +6651,7 @@
     </w:p>
     <w:p>
       <w:pPr>
-        <w:pStyle w:val="ListParagraph"/>
+        <w:pStyle w:val="Listenabsatz"/>
         <w:numPr>
           <w:ilvl w:val="0"/>
           <w:numId w:val="18"/>
@@ -6474,7 +6676,7 @@
     </w:p>
     <w:p>
       <w:pPr>
-        <w:pStyle w:val="ListParagraph"/>
+        <w:pStyle w:val="Listenabsatz"/>
         <w:numPr>
           <w:ilvl w:val="0"/>
           <w:numId w:val="18"/>
@@ -6512,7 +6714,7 @@
     </w:p>
     <w:p>
       <w:pPr>
-        <w:pStyle w:val="ListParagraph"/>
+        <w:pStyle w:val="Listenabsatz"/>
         <w:numPr>
           <w:ilvl w:val="0"/>
           <w:numId w:val="19"/>
@@ -6526,7 +6728,7 @@
     </w:p>
     <w:p>
       <w:pPr>
-        <w:pStyle w:val="ListParagraph"/>
+        <w:pStyle w:val="Listenabsatz"/>
         <w:numPr>
           <w:ilvl w:val="0"/>
           <w:numId w:val="19"/>
@@ -6538,7 +6740,7 @@
     </w:p>
     <w:p>
       <w:pPr>
-        <w:pStyle w:val="ListParagraph"/>
+        <w:pStyle w:val="Listenabsatz"/>
         <w:numPr>
           <w:ilvl w:val="0"/>
           <w:numId w:val="19"/>
@@ -6563,7 +6765,7 @@
     </w:p>
     <w:p>
       <w:pPr>
-        <w:pStyle w:val="ListParagraph"/>
+        <w:pStyle w:val="Listenabsatz"/>
         <w:numPr>
           <w:ilvl w:val="0"/>
           <w:numId w:val="20"/>
@@ -6599,18 +6801,20 @@
     </w:p>
     <w:p>
       <w:pPr>
-        <w:pStyle w:val="Heading1"/>
+        <w:pStyle w:val="berschrift1"/>
         <w:numPr>
           <w:ilvl w:val="0"/>
           <w:numId w:val="3"/>
         </w:numPr>
       </w:pPr>
       <w:proofErr w:type="spellStart"/>
+      <w:proofErr w:type="gramStart"/>
       <w:r>
         <w:lastRenderedPageBreak/>
         <w:t>glyXtool</w:t>
       </w:r>
       <w:proofErr w:type="spellEnd"/>
+      <w:proofErr w:type="gramEnd"/>
       <w:r>
         <w:t xml:space="preserve"> Evaluator</w:t>
       </w:r>
@@ -6618,10 +6822,139 @@
     <w:p/>
     <w:p>
       <w:pPr>
+        <w:pStyle w:val="Listenabsatz"/>
+        <w:numPr>
+          <w:ilvl w:val="0"/>
+          <w:numId w:val="26"/>
+        </w:numPr>
         <w:rPr>
           <w:lang w:val="de-DE"/>
         </w:rPr>
       </w:pPr>
+      <w:r>
+        <w:rPr>
+          <w:lang w:val="de-DE"/>
+        </w:rPr>
+        <w:t>Setup</w:t>
+      </w:r>
+    </w:p>
+    <w:p>
+      <w:pPr>
+        <w:pStyle w:val="Listenabsatz"/>
+        <w:numPr>
+          <w:ilvl w:val="0"/>
+          <w:numId w:val="26"/>
+        </w:numPr>
+        <w:rPr>
+          <w:lang w:val="de-DE"/>
+        </w:rPr>
+      </w:pPr>
+      <w:proofErr w:type="spellStart"/>
+      <w:r>
+        <w:rPr>
+          <w:lang w:val="de-DE"/>
+        </w:rPr>
+        <w:t>Changing</w:t>
+      </w:r>
+      <w:proofErr w:type="spellEnd"/>
+      <w:r>
+        <w:rPr>
+          <w:lang w:val="de-DE"/>
+        </w:rPr>
+        <w:t xml:space="preserve"> Plot Parameter Setup</w:t>
+      </w:r>
+      <w:bookmarkStart w:id="13" w:name="_GoBack"/>
+      <w:bookmarkEnd w:id="13"/>
+    </w:p>
+    <w:p>
+      <w:pPr>
+        <w:pStyle w:val="Listenabsatz"/>
+        <w:numPr>
+          <w:ilvl w:val="0"/>
+          <w:numId w:val="26"/>
+        </w:numPr>
+        <w:rPr>
+          <w:lang w:val="de-DE"/>
+        </w:rPr>
+      </w:pPr>
+      <w:proofErr w:type="spellStart"/>
+      <w:r>
+        <w:rPr>
+          <w:lang w:val="de-DE"/>
+        </w:rPr>
+        <w:t>Loading</w:t>
+      </w:r>
+      <w:proofErr w:type="spellEnd"/>
+      <w:r>
+        <w:rPr>
+          <w:lang w:val="de-DE"/>
+        </w:rPr>
+        <w:t xml:space="preserve"> Data</w:t>
+      </w:r>
+    </w:p>
+    <w:p>
+      <w:pPr>
+        <w:pStyle w:val="Listenabsatz"/>
+        <w:numPr>
+          <w:ilvl w:val="0"/>
+          <w:numId w:val="26"/>
+        </w:numPr>
+        <w:rPr>
+          <w:lang w:val="de-DE"/>
+        </w:rPr>
+      </w:pPr>
+      <w:r>
+        <w:rPr>
+          <w:lang w:val="de-DE"/>
+        </w:rPr>
+        <w:t>Feature Tab</w:t>
+      </w:r>
+    </w:p>
+    <w:p>
+      <w:pPr>
+        <w:pStyle w:val="Listenabsatz"/>
+        <w:numPr>
+          <w:ilvl w:val="0"/>
+          <w:numId w:val="26"/>
+        </w:numPr>
+        <w:rPr>
+          <w:lang w:val="de-DE"/>
+        </w:rPr>
+      </w:pPr>
+      <w:proofErr w:type="spellStart"/>
+      <w:r>
+        <w:rPr>
+          <w:lang w:val="de-DE"/>
+        </w:rPr>
+        <w:t>Identification</w:t>
+      </w:r>
+      <w:proofErr w:type="spellEnd"/>
+      <w:r>
+        <w:rPr>
+          <w:lang w:val="de-DE"/>
+        </w:rPr>
+        <w:t xml:space="preserve"> Tab</w:t>
+      </w:r>
+    </w:p>
+    <w:p>
+      <w:pPr>
+        <w:pStyle w:val="Listenabsatz"/>
+        <w:numPr>
+          <w:ilvl w:val="0"/>
+          <w:numId w:val="26"/>
+        </w:numPr>
+        <w:rPr>
+          <w:lang w:val="de-DE"/>
+        </w:rPr>
+      </w:pPr>
+      <w:proofErr w:type="spellStart"/>
+      <w:r>
+        <w:rPr>
+          <w:lang w:val="de-DE"/>
+        </w:rPr>
+        <w:t>Annotations</w:t>
+      </w:r>
+      <w:proofErr w:type="spellEnd"/>
     </w:p>
     <w:sectPr>
       <w:pgSz w:w="12240" w:h="15840"/>
@@ -7798,6 +8131,119 @@
     </w:lvl>
   </w:abstractNum>
   <w:abstractNum w:abstractNumId="11">
+    <w:nsid w:val="45713D5B"/>
+    <w:multiLevelType w:val="hybridMultilevel"/>
+    <w:tmpl w:val="2446FB3C"/>
+    <w:lvl w:ilvl="0" w:tplc="04070001">
+      <w:start w:val="1"/>
+      <w:numFmt w:val="bullet"/>
+      <w:lvlText w:val=""/>
+      <w:lvlJc w:val="left"/>
+      <w:pPr>
+        <w:ind w:left="720" w:hanging="360"/>
+      </w:pPr>
+      <w:rPr>
+        <w:rFonts w:ascii="Symbol" w:hAnsi="Symbol" w:hint="default"/>
+      </w:rPr>
+    </w:lvl>
+    <w:lvl w:ilvl="1" w:tplc="04070003" w:tentative="1">
+      <w:start w:val="1"/>
+      <w:numFmt w:val="bullet"/>
+      <w:lvlText w:val="o"/>
+      <w:lvlJc w:val="left"/>
+      <w:pPr>
+        <w:ind w:left="1440" w:hanging="360"/>
+      </w:pPr>
+      <w:rPr>
+        <w:rFonts w:ascii="Courier New" w:hAnsi="Courier New" w:cs="Courier New" w:hint="default"/>
+      </w:rPr>
+    </w:lvl>
+    <w:lvl w:ilvl="2" w:tplc="04070005" w:tentative="1">
+      <w:start w:val="1"/>
+      <w:numFmt w:val="bullet"/>
+      <w:lvlText w:val=""/>
+      <w:lvlJc w:val="left"/>
+      <w:pPr>
+        <w:ind w:left="2160" w:hanging="360"/>
+      </w:pPr>
+      <w:rPr>
+        <w:rFonts w:ascii="Wingdings" w:hAnsi="Wingdings" w:hint="default"/>
+      </w:rPr>
+    </w:lvl>
+    <w:lvl w:ilvl="3" w:tplc="04070001" w:tentative="1">
+      <w:start w:val="1"/>
+      <w:numFmt w:val="bullet"/>
+      <w:lvlText w:val=""/>
+      <w:lvlJc w:val="left"/>
+      <w:pPr>
+        <w:ind w:left="2880" w:hanging="360"/>
+      </w:pPr>
+      <w:rPr>
+        <w:rFonts w:ascii="Symbol" w:hAnsi="Symbol" w:hint="default"/>
+      </w:rPr>
+    </w:lvl>
+    <w:lvl w:ilvl="4" w:tplc="04070003" w:tentative="1">
+      <w:start w:val="1"/>
+      <w:numFmt w:val="bullet"/>
+      <w:lvlText w:val="o"/>
+      <w:lvlJc w:val="left"/>
+      <w:pPr>
+        <w:ind w:left="3600" w:hanging="360"/>
+      </w:pPr>
+      <w:rPr>
+        <w:rFonts w:ascii="Courier New" w:hAnsi="Courier New" w:cs="Courier New" w:hint="default"/>
+      </w:rPr>
+    </w:lvl>
+    <w:lvl w:ilvl="5" w:tplc="04070005" w:tentative="1">
+      <w:start w:val="1"/>
+      <w:numFmt w:val="bullet"/>
+      <w:lvlText w:val=""/>
+      <w:lvlJc w:val="left"/>
+      <w:pPr>
+        <w:ind w:left="4320" w:hanging="360"/>
+      </w:pPr>
+      <w:rPr>
+        <w:rFonts w:ascii="Wingdings" w:hAnsi="Wingdings" w:hint="default"/>
+      </w:rPr>
+    </w:lvl>
+    <w:lvl w:ilvl="6" w:tplc="04070001" w:tentative="1">
+      <w:start w:val="1"/>
+      <w:numFmt w:val="bullet"/>
+      <w:lvlText w:val=""/>
+      <w:lvlJc w:val="left"/>
+      <w:pPr>
+        <w:ind w:left="5040" w:hanging="360"/>
+      </w:pPr>
+      <w:rPr>
+        <w:rFonts w:ascii="Symbol" w:hAnsi="Symbol" w:hint="default"/>
+      </w:rPr>
+    </w:lvl>
+    <w:lvl w:ilvl="7" w:tplc="04070003" w:tentative="1">
+      <w:start w:val="1"/>
+      <w:numFmt w:val="bullet"/>
+      <w:lvlText w:val="o"/>
+      <w:lvlJc w:val="left"/>
+      <w:pPr>
+        <w:ind w:left="5760" w:hanging="360"/>
+      </w:pPr>
+      <w:rPr>
+        <w:rFonts w:ascii="Courier New" w:hAnsi="Courier New" w:cs="Courier New" w:hint="default"/>
+      </w:rPr>
+    </w:lvl>
+    <w:lvl w:ilvl="8" w:tplc="04070005" w:tentative="1">
+      <w:start w:val="1"/>
+      <w:numFmt w:val="bullet"/>
+      <w:lvlText w:val=""/>
+      <w:lvlJc w:val="left"/>
+      <w:pPr>
+        <w:ind w:left="6480" w:hanging="360"/>
+      </w:pPr>
+      <w:rPr>
+        <w:rFonts w:ascii="Wingdings" w:hAnsi="Wingdings" w:hint="default"/>
+      </w:rPr>
+    </w:lvl>
+  </w:abstractNum>
+  <w:abstractNum w:abstractNumId="12">
     <w:nsid w:val="4C0B1611"/>
     <w:multiLevelType w:val="hybridMultilevel"/>
     <w:tmpl w:val="95B0EC1A"/>
@@ -7910,7 +8356,7 @@
       </w:rPr>
     </w:lvl>
   </w:abstractNum>
-  <w:abstractNum w:abstractNumId="12">
+  <w:abstractNum w:abstractNumId="13">
     <w:nsid w:val="4CAC3335"/>
     <w:multiLevelType w:val="multilevel"/>
     <w:tmpl w:val="0409001F"/>
@@ -7996,7 +8442,7 @@
       </w:pPr>
     </w:lvl>
   </w:abstractNum>
-  <w:abstractNum w:abstractNumId="13">
+  <w:abstractNum w:abstractNumId="14">
     <w:nsid w:val="4FDE485A"/>
     <w:multiLevelType w:val="hybridMultilevel"/>
     <w:tmpl w:val="43068918"/>
@@ -8109,7 +8555,7 @@
       </w:rPr>
     </w:lvl>
   </w:abstractNum>
-  <w:abstractNum w:abstractNumId="14">
+  <w:abstractNum w:abstractNumId="15">
     <w:nsid w:val="552F29E1"/>
     <w:multiLevelType w:val="hybridMultilevel"/>
     <w:tmpl w:val="B0CAE57E"/>
@@ -8222,7 +8668,7 @@
       </w:rPr>
     </w:lvl>
   </w:abstractNum>
-  <w:abstractNum w:abstractNumId="15">
+  <w:abstractNum w:abstractNumId="16">
     <w:nsid w:val="57D71962"/>
     <w:multiLevelType w:val="hybridMultilevel"/>
     <w:tmpl w:val="F292552C"/>
@@ -8335,7 +8781,7 @@
       </w:rPr>
     </w:lvl>
   </w:abstractNum>
-  <w:abstractNum w:abstractNumId="16">
+  <w:abstractNum w:abstractNumId="17">
     <w:nsid w:val="5C7668E2"/>
     <w:multiLevelType w:val="hybridMultilevel"/>
     <w:tmpl w:val="D274475C"/>
@@ -8448,7 +8894,7 @@
       </w:rPr>
     </w:lvl>
   </w:abstractNum>
-  <w:abstractNum w:abstractNumId="17">
+  <w:abstractNum w:abstractNumId="18">
     <w:nsid w:val="5E482E7E"/>
     <w:multiLevelType w:val="hybridMultilevel"/>
     <w:tmpl w:val="8AC2A324"/>
@@ -8560,7 +9006,7 @@
       </w:rPr>
     </w:lvl>
   </w:abstractNum>
-  <w:abstractNum w:abstractNumId="18">
+  <w:abstractNum w:abstractNumId="19">
     <w:nsid w:val="64F84DF7"/>
     <w:multiLevelType w:val="hybridMultilevel"/>
     <w:tmpl w:val="76CE4770"/>
@@ -8673,7 +9119,7 @@
       </w:rPr>
     </w:lvl>
   </w:abstractNum>
-  <w:abstractNum w:abstractNumId="19">
+  <w:abstractNum w:abstractNumId="20">
     <w:nsid w:val="68D34665"/>
     <w:multiLevelType w:val="multilevel"/>
     <w:tmpl w:val="0409001F"/>
@@ -8759,7 +9205,7 @@
       </w:pPr>
     </w:lvl>
   </w:abstractNum>
-  <w:abstractNum w:abstractNumId="20">
+  <w:abstractNum w:abstractNumId="21">
     <w:nsid w:val="6A0F1963"/>
     <w:multiLevelType w:val="hybridMultilevel"/>
     <w:tmpl w:val="45CE83D8"/>
@@ -8872,7 +9318,7 @@
       </w:rPr>
     </w:lvl>
   </w:abstractNum>
-  <w:abstractNum w:abstractNumId="21">
+  <w:abstractNum w:abstractNumId="22">
     <w:nsid w:val="71E417F3"/>
     <w:multiLevelType w:val="hybridMultilevel"/>
     <w:tmpl w:val="D2D26432"/>
@@ -8984,7 +9430,7 @@
       </w:rPr>
     </w:lvl>
   </w:abstractNum>
-  <w:abstractNum w:abstractNumId="22">
+  <w:abstractNum w:abstractNumId="23">
     <w:nsid w:val="740F21F0"/>
     <w:multiLevelType w:val="hybridMultilevel"/>
     <w:tmpl w:val="394A5108"/>
@@ -9097,7 +9543,7 @@
       </w:rPr>
     </w:lvl>
   </w:abstractNum>
-  <w:abstractNum w:abstractNumId="23">
+  <w:abstractNum w:abstractNumId="24">
     <w:nsid w:val="76A449D6"/>
     <w:multiLevelType w:val="hybridMultilevel"/>
     <w:tmpl w:val="5E185C3C"/>
@@ -9186,7 +9632,7 @@
       </w:pPr>
     </w:lvl>
   </w:abstractNum>
-  <w:abstractNum w:abstractNumId="24">
+  <w:abstractNum w:abstractNumId="25">
     <w:nsid w:val="7C9F2C85"/>
     <w:multiLevelType w:val="hybridMultilevel"/>
     <w:tmpl w:val="545E29B8"/>
@@ -9303,10 +9749,10 @@
     <w:abstractNumId w:val="2"/>
   </w:num>
   <w:num w:numId="2">
-    <w:abstractNumId w:val="12"/>
+    <w:abstractNumId w:val="13"/>
   </w:num>
   <w:num w:numId="3">
-    <w:abstractNumId w:val="19"/>
+    <w:abstractNumId w:val="20"/>
   </w:num>
   <w:num w:numId="4">
     <w:abstractNumId w:val="7"/>
@@ -9321,16 +9767,16 @@
     <w:abstractNumId w:val="9"/>
   </w:num>
   <w:num w:numId="8">
-    <w:abstractNumId w:val="21"/>
+    <w:abstractNumId w:val="22"/>
   </w:num>
   <w:num w:numId="9">
-    <w:abstractNumId w:val="17"/>
+    <w:abstractNumId w:val="18"/>
   </w:num>
   <w:num w:numId="10">
-    <w:abstractNumId w:val="14"/>
+    <w:abstractNumId w:val="15"/>
   </w:num>
   <w:num w:numId="11">
-    <w:abstractNumId w:val="11"/>
+    <w:abstractNumId w:val="12"/>
   </w:num>
   <w:num w:numId="12">
     <w:abstractNumId w:val="5"/>
@@ -9345,34 +9791,37 @@
     <w:abstractNumId w:val="0"/>
   </w:num>
   <w:num w:numId="16">
-    <w:abstractNumId w:val="13"/>
+    <w:abstractNumId w:val="14"/>
   </w:num>
   <w:num w:numId="17">
-    <w:abstractNumId w:val="15"/>
+    <w:abstractNumId w:val="16"/>
   </w:num>
   <w:num w:numId="18">
-    <w:abstractNumId w:val="16"/>
+    <w:abstractNumId w:val="17"/>
   </w:num>
   <w:num w:numId="19">
-    <w:abstractNumId w:val="24"/>
+    <w:abstractNumId w:val="25"/>
   </w:num>
   <w:num w:numId="20">
-    <w:abstractNumId w:val="18"/>
+    <w:abstractNumId w:val="19"/>
   </w:num>
   <w:num w:numId="21">
     <w:abstractNumId w:val="6"/>
   </w:num>
   <w:num w:numId="22">
-    <w:abstractNumId w:val="22"/>
+    <w:abstractNumId w:val="23"/>
   </w:num>
   <w:num w:numId="23">
-    <w:abstractNumId w:val="20"/>
+    <w:abstractNumId w:val="21"/>
   </w:num>
   <w:num w:numId="24">
     <w:abstractNumId w:val="8"/>
   </w:num>
   <w:num w:numId="25">
-    <w:abstractNumId w:val="23"/>
+    <w:abstractNumId w:val="24"/>
+  </w:num>
+  <w:num w:numId="26">
+    <w:abstractNumId w:val="11"/>
   </w:num>
 </w:numbering>
 </file>
@@ -9533,15 +9982,15 @@
     <w:lsdException w:name="Bibliography" w:uiPriority="37"/>
     <w:lsdException w:name="TOC Heading" w:uiPriority="39" w:qFormat="1"/>
   </w:latentStyles>
-  <w:style w:type="paragraph" w:default="1" w:styleId="Normal">
+  <w:style w:type="paragraph" w:default="1" w:styleId="Standard">
     <w:name w:val="Normal"/>
     <w:qFormat/>
   </w:style>
-  <w:style w:type="paragraph" w:styleId="Heading1">
+  <w:style w:type="paragraph" w:styleId="berschrift1">
     <w:name w:val="heading 1"/>
-    <w:basedOn w:val="Normal"/>
-    <w:next w:val="Normal"/>
-    <w:link w:val="Heading1Char"/>
+    <w:basedOn w:val="Standard"/>
+    <w:next w:val="Standard"/>
+    <w:link w:val="berschrift1Zchn"/>
     <w:uiPriority w:val="9"/>
     <w:qFormat/>
     <w:rsid w:val="002C3019"/>
@@ -9560,13 +10009,13 @@
       <w:szCs w:val="28"/>
     </w:rPr>
   </w:style>
-  <w:style w:type="character" w:default="1" w:styleId="DefaultParagraphFont">
+  <w:style w:type="character" w:default="1" w:styleId="Absatz-Standardschriftart">
     <w:name w:val="Default Paragraph Font"/>
     <w:uiPriority w:val="1"/>
     <w:semiHidden/>
     <w:unhideWhenUsed/>
   </w:style>
-  <w:style w:type="table" w:default="1" w:styleId="TableNormal">
+  <w:style w:type="table" w:default="1" w:styleId="NormaleTabelle">
     <w:name w:val="Normal Table"/>
     <w:uiPriority w:val="99"/>
     <w:semiHidden/>
@@ -9581,15 +10030,15 @@
       </w:tblCellMar>
     </w:tblPr>
   </w:style>
-  <w:style w:type="numbering" w:default="1" w:styleId="NoList">
+  <w:style w:type="numbering" w:default="1" w:styleId="KeineListe">
     <w:name w:val="No List"/>
     <w:uiPriority w:val="99"/>
     <w:semiHidden/>
     <w:unhideWhenUsed/>
   </w:style>
-  <w:style w:type="paragraph" w:styleId="ListParagraph">
+  <w:style w:type="paragraph" w:styleId="Listenabsatz">
     <w:name w:val="List Paragraph"/>
-    <w:basedOn w:val="Normal"/>
+    <w:basedOn w:val="Standard"/>
     <w:uiPriority w:val="34"/>
     <w:qFormat/>
     <w:rsid w:val="004D55F1"/>
@@ -9598,10 +10047,10 @@
       <w:contextualSpacing/>
     </w:pPr>
   </w:style>
-  <w:style w:type="character" w:customStyle="1" w:styleId="Heading1Char">
-    <w:name w:val="Heading 1 Char"/>
-    <w:basedOn w:val="DefaultParagraphFont"/>
-    <w:link w:val="Heading1"/>
+  <w:style w:type="character" w:customStyle="1" w:styleId="berschrift1Zchn">
+    <w:name w:val="Überschrift 1 Zchn"/>
+    <w:basedOn w:val="Absatz-Standardschriftart"/>
+    <w:link w:val="berschrift1"/>
     <w:uiPriority w:val="9"/>
     <w:rsid w:val="002C3019"/>
     <w:rPr>
@@ -9613,9 +10062,9 @@
       <w:szCs w:val="28"/>
     </w:rPr>
   </w:style>
-  <w:style w:type="table" w:styleId="TableGrid">
+  <w:style w:type="table" w:styleId="Tabellenraster">
     <w:name w:val="Table Grid"/>
-    <w:basedOn w:val="TableNormal"/>
+    <w:basedOn w:val="NormaleTabelle"/>
     <w:uiPriority w:val="59"/>
     <w:rsid w:val="00593E53"/>
     <w:pPr>
@@ -9632,10 +10081,10 @@
       </w:tblBorders>
     </w:tblPr>
   </w:style>
-  <w:style w:type="paragraph" w:styleId="TOCHeading">
+  <w:style w:type="paragraph" w:styleId="Inhaltsverzeichnisberschrift">
     <w:name w:val="TOC Heading"/>
-    <w:basedOn w:val="Heading1"/>
-    <w:next w:val="Normal"/>
+    <w:basedOn w:val="berschrift1"/>
+    <w:next w:val="Standard"/>
     <w:uiPriority w:val="39"/>
     <w:semiHidden/>
     <w:unhideWhenUsed/>
@@ -9648,10 +10097,10 @@
       <w:lang w:eastAsia="ja-JP"/>
     </w:rPr>
   </w:style>
-  <w:style w:type="paragraph" w:styleId="TOC1">
+  <w:style w:type="paragraph" w:styleId="Verzeichnis1">
     <w:name w:val="toc 1"/>
-    <w:basedOn w:val="Normal"/>
-    <w:next w:val="Normal"/>
+    <w:basedOn w:val="Standard"/>
+    <w:next w:val="Standard"/>
     <w:autoRedefine/>
     <w:uiPriority w:val="39"/>
     <w:unhideWhenUsed/>
@@ -9663,7 +10112,7 @@
   </w:style>
   <w:style w:type="character" w:styleId="Hyperlink">
     <w:name w:val="Hyperlink"/>
-    <w:basedOn w:val="DefaultParagraphFont"/>
+    <w:basedOn w:val="Absatz-Standardschriftart"/>
     <w:uiPriority w:val="99"/>
     <w:unhideWhenUsed/>
     <w:rsid w:val="006A527B"/>
@@ -9672,10 +10121,10 @@
       <w:u w:val="single"/>
     </w:rPr>
   </w:style>
-  <w:style w:type="paragraph" w:styleId="BalloonText">
+  <w:style w:type="paragraph" w:styleId="Sprechblasentext">
     <w:name w:val="Balloon Text"/>
-    <w:basedOn w:val="Normal"/>
-    <w:link w:val="BalloonTextChar"/>
+    <w:basedOn w:val="Standard"/>
+    <w:link w:val="SprechblasentextZchn"/>
     <w:uiPriority w:val="99"/>
     <w:semiHidden/>
     <w:unhideWhenUsed/>
@@ -9689,10 +10138,10 @@
       <w:szCs w:val="16"/>
     </w:rPr>
   </w:style>
-  <w:style w:type="character" w:customStyle="1" w:styleId="BalloonTextChar">
-    <w:name w:val="Balloon Text Char"/>
-    <w:basedOn w:val="DefaultParagraphFont"/>
-    <w:link w:val="BalloonText"/>
+  <w:style w:type="character" w:customStyle="1" w:styleId="SprechblasentextZchn">
+    <w:name w:val="Sprechblasentext Zchn"/>
+    <w:basedOn w:val="Absatz-Standardschriftart"/>
+    <w:link w:val="Sprechblasentext"/>
     <w:uiPriority w:val="99"/>
     <w:semiHidden/>
     <w:rsid w:val="006A527B"/>
@@ -9702,10 +10151,10 @@
       <w:szCs w:val="16"/>
     </w:rPr>
   </w:style>
-  <w:style w:type="paragraph" w:styleId="TOC2">
+  <w:style w:type="paragraph" w:styleId="Verzeichnis2">
     <w:name w:val="toc 2"/>
-    <w:basedOn w:val="Normal"/>
-    <w:next w:val="Normal"/>
+    <w:basedOn w:val="Standard"/>
+    <w:next w:val="Standard"/>
     <w:autoRedefine/>
     <w:uiPriority w:val="39"/>
     <w:semiHidden/>
@@ -9721,10 +10170,10 @@
       <w:lang w:eastAsia="ja-JP"/>
     </w:rPr>
   </w:style>
-  <w:style w:type="paragraph" w:styleId="TOC3">
+  <w:style w:type="paragraph" w:styleId="Verzeichnis3">
     <w:name w:val="toc 3"/>
-    <w:basedOn w:val="Normal"/>
-    <w:next w:val="Normal"/>
+    <w:basedOn w:val="Standard"/>
+    <w:next w:val="Standard"/>
     <w:autoRedefine/>
     <w:uiPriority w:val="39"/>
     <w:semiHidden/>
@@ -9740,9 +10189,9 @@
       <w:lang w:eastAsia="ja-JP"/>
     </w:rPr>
   </w:style>
-  <w:style w:type="paragraph" w:styleId="NormalWeb">
+  <w:style w:type="paragraph" w:styleId="StandardWeb">
     <w:name w:val="Normal (Web)"/>
-    <w:basedOn w:val="Normal"/>
+    <w:basedOn w:val="Standard"/>
     <w:uiPriority w:val="99"/>
     <w:semiHidden/>
     <w:unhideWhenUsed/>
@@ -9758,7 +10207,7 @@
   </w:style>
   <w:style w:type="character" w:customStyle="1" w:styleId="st">
     <w:name w:val="st"/>
-    <w:basedOn w:val="DefaultParagraphFont"/>
+    <w:basedOn w:val="Absatz-Standardschriftart"/>
     <w:rsid w:val="00664106"/>
   </w:style>
 </w:styles>
@@ -9920,15 +10369,15 @@
     <w:lsdException w:name="Bibliography" w:uiPriority="37"/>
     <w:lsdException w:name="TOC Heading" w:uiPriority="39" w:qFormat="1"/>
   </w:latentStyles>
-  <w:style w:type="paragraph" w:default="1" w:styleId="Normal">
+  <w:style w:type="paragraph" w:default="1" w:styleId="Standard">
     <w:name w:val="Normal"/>
     <w:qFormat/>
   </w:style>
-  <w:style w:type="paragraph" w:styleId="Heading1">
+  <w:style w:type="paragraph" w:styleId="berschrift1">
     <w:name w:val="heading 1"/>
-    <w:basedOn w:val="Normal"/>
-    <w:next w:val="Normal"/>
-    <w:link w:val="Heading1Char"/>
+    <w:basedOn w:val="Standard"/>
+    <w:next w:val="Standard"/>
+    <w:link w:val="berschrift1Zchn"/>
     <w:uiPriority w:val="9"/>
     <w:qFormat/>
     <w:rsid w:val="002C3019"/>
@@ -9947,13 +10396,13 @@
       <w:szCs w:val="28"/>
     </w:rPr>
   </w:style>
-  <w:style w:type="character" w:default="1" w:styleId="DefaultParagraphFont">
+  <w:style w:type="character" w:default="1" w:styleId="Absatz-Standardschriftart">
     <w:name w:val="Default Paragraph Font"/>
     <w:uiPriority w:val="1"/>
     <w:semiHidden/>
     <w:unhideWhenUsed/>
   </w:style>
-  <w:style w:type="table" w:default="1" w:styleId="TableNormal">
+  <w:style w:type="table" w:default="1" w:styleId="NormaleTabelle">
     <w:name w:val="Normal Table"/>
     <w:uiPriority w:val="99"/>
     <w:semiHidden/>
@@ -9968,15 +10417,15 @@
       </w:tblCellMar>
     </w:tblPr>
   </w:style>
-  <w:style w:type="numbering" w:default="1" w:styleId="NoList">
+  <w:style w:type="numbering" w:default="1" w:styleId="KeineListe">
     <w:name w:val="No List"/>
     <w:uiPriority w:val="99"/>
     <w:semiHidden/>
     <w:unhideWhenUsed/>
   </w:style>
-  <w:style w:type="paragraph" w:styleId="ListParagraph">
+  <w:style w:type="paragraph" w:styleId="Listenabsatz">
     <w:name w:val="List Paragraph"/>
-    <w:basedOn w:val="Normal"/>
+    <w:basedOn w:val="Standard"/>
     <w:uiPriority w:val="34"/>
     <w:qFormat/>
     <w:rsid w:val="004D55F1"/>
@@ -9985,10 +10434,10 @@
       <w:contextualSpacing/>
     </w:pPr>
   </w:style>
-  <w:style w:type="character" w:customStyle="1" w:styleId="Heading1Char">
-    <w:name w:val="Heading 1 Char"/>
-    <w:basedOn w:val="DefaultParagraphFont"/>
-    <w:link w:val="Heading1"/>
+  <w:style w:type="character" w:customStyle="1" w:styleId="berschrift1Zchn">
+    <w:name w:val="Überschrift 1 Zchn"/>
+    <w:basedOn w:val="Absatz-Standardschriftart"/>
+    <w:link w:val="berschrift1"/>
     <w:uiPriority w:val="9"/>
     <w:rsid w:val="002C3019"/>
     <w:rPr>
@@ -10000,9 +10449,9 @@
       <w:szCs w:val="28"/>
     </w:rPr>
   </w:style>
-  <w:style w:type="table" w:styleId="TableGrid">
+  <w:style w:type="table" w:styleId="Tabellenraster">
     <w:name w:val="Table Grid"/>
-    <w:basedOn w:val="TableNormal"/>
+    <w:basedOn w:val="NormaleTabelle"/>
     <w:uiPriority w:val="59"/>
     <w:rsid w:val="00593E53"/>
     <w:pPr>
@@ -10019,10 +10468,10 @@
       </w:tblBorders>
     </w:tblPr>
   </w:style>
-  <w:style w:type="paragraph" w:styleId="TOCHeading">
+  <w:style w:type="paragraph" w:styleId="Inhaltsverzeichnisberschrift">
     <w:name w:val="TOC Heading"/>
-    <w:basedOn w:val="Heading1"/>
-    <w:next w:val="Normal"/>
+    <w:basedOn w:val="berschrift1"/>
+    <w:next w:val="Standard"/>
     <w:uiPriority w:val="39"/>
     <w:semiHidden/>
     <w:unhideWhenUsed/>
@@ -10035,10 +10484,10 @@
       <w:lang w:eastAsia="ja-JP"/>
     </w:rPr>
   </w:style>
-  <w:style w:type="paragraph" w:styleId="TOC1">
+  <w:style w:type="paragraph" w:styleId="Verzeichnis1">
     <w:name w:val="toc 1"/>
-    <w:basedOn w:val="Normal"/>
-    <w:next w:val="Normal"/>
+    <w:basedOn w:val="Standard"/>
+    <w:next w:val="Standard"/>
     <w:autoRedefine/>
     <w:uiPriority w:val="39"/>
     <w:unhideWhenUsed/>
@@ -10050,7 +10499,7 @@
   </w:style>
   <w:style w:type="character" w:styleId="Hyperlink">
     <w:name w:val="Hyperlink"/>
-    <w:basedOn w:val="DefaultParagraphFont"/>
+    <w:basedOn w:val="Absatz-Standardschriftart"/>
     <w:uiPriority w:val="99"/>
     <w:unhideWhenUsed/>
     <w:rsid w:val="006A527B"/>
@@ -10059,10 +10508,10 @@
       <w:u w:val="single"/>
     </w:rPr>
   </w:style>
-  <w:style w:type="paragraph" w:styleId="BalloonText">
+  <w:style w:type="paragraph" w:styleId="Sprechblasentext">
     <w:name w:val="Balloon Text"/>
-    <w:basedOn w:val="Normal"/>
-    <w:link w:val="BalloonTextChar"/>
+    <w:basedOn w:val="Standard"/>
+    <w:link w:val="SprechblasentextZchn"/>
     <w:uiPriority w:val="99"/>
     <w:semiHidden/>
     <w:unhideWhenUsed/>
@@ -10076,10 +10525,10 @@
       <w:szCs w:val="16"/>
     </w:rPr>
   </w:style>
-  <w:style w:type="character" w:customStyle="1" w:styleId="BalloonTextChar">
-    <w:name w:val="Balloon Text Char"/>
-    <w:basedOn w:val="DefaultParagraphFont"/>
-    <w:link w:val="BalloonText"/>
+  <w:style w:type="character" w:customStyle="1" w:styleId="SprechblasentextZchn">
+    <w:name w:val="Sprechblasentext Zchn"/>
+    <w:basedOn w:val="Absatz-Standardschriftart"/>
+    <w:link w:val="Sprechblasentext"/>
     <w:uiPriority w:val="99"/>
     <w:semiHidden/>
     <w:rsid w:val="006A527B"/>
@@ -10089,10 +10538,10 @@
       <w:szCs w:val="16"/>
     </w:rPr>
   </w:style>
-  <w:style w:type="paragraph" w:styleId="TOC2">
+  <w:style w:type="paragraph" w:styleId="Verzeichnis2">
     <w:name w:val="toc 2"/>
-    <w:basedOn w:val="Normal"/>
-    <w:next w:val="Normal"/>
+    <w:basedOn w:val="Standard"/>
+    <w:next w:val="Standard"/>
     <w:autoRedefine/>
     <w:uiPriority w:val="39"/>
     <w:semiHidden/>
@@ -10108,10 +10557,10 @@
       <w:lang w:eastAsia="ja-JP"/>
     </w:rPr>
   </w:style>
-  <w:style w:type="paragraph" w:styleId="TOC3">
+  <w:style w:type="paragraph" w:styleId="Verzeichnis3">
     <w:name w:val="toc 3"/>
-    <w:basedOn w:val="Normal"/>
-    <w:next w:val="Normal"/>
+    <w:basedOn w:val="Standard"/>
+    <w:next w:val="Standard"/>
     <w:autoRedefine/>
     <w:uiPriority w:val="39"/>
     <w:semiHidden/>
@@ -10127,9 +10576,9 @@
       <w:lang w:eastAsia="ja-JP"/>
     </w:rPr>
   </w:style>
-  <w:style w:type="paragraph" w:styleId="NormalWeb">
+  <w:style w:type="paragraph" w:styleId="StandardWeb">
     <w:name w:val="Normal (Web)"/>
-    <w:basedOn w:val="Normal"/>
+    <w:basedOn w:val="Standard"/>
     <w:uiPriority w:val="99"/>
     <w:semiHidden/>
     <w:unhideWhenUsed/>
@@ -10145,7 +10594,7 @@
   </w:style>
   <w:style w:type="character" w:customStyle="1" w:styleId="st">
     <w:name w:val="st"/>
-    <w:basedOn w:val="DefaultParagraphFont"/>
+    <w:basedOn w:val="Absatz-Standardschriftart"/>
     <w:rsid w:val="00664106"/>
   </w:style>
 </w:styles>
@@ -10441,7 +10890,7 @@
 </file>
 
 <file path=customXml/itemProps1.xml><?xml version="1.0" encoding="utf-8"?>
-<ds:datastoreItem xmlns:ds="http://schemas.openxmlformats.org/officeDocument/2006/customXml" ds:itemID="{9067B1CB-2555-4508-9432-5586F392B491}">
+<ds:datastoreItem xmlns:ds="http://schemas.openxmlformats.org/officeDocument/2006/customXml" ds:itemID="{262834AD-8367-4D38-92D9-BA72A311C610}">
   <ds:schemaRefs>
     <ds:schemaRef ds:uri="http://schemas.openxmlformats.org/officeDocument/2006/bibliography"/>
   </ds:schemaRefs>

</xml_diff>

<commit_message>
additional content for the user manual
</commit_message>
<xml_diff>
--- a/docs/glyXtool Usermanual.docx
+++ b/docs/glyXtool Usermanual.docx
@@ -34,7 +34,6 @@
           <w:szCs w:val="100"/>
         </w:rPr>
       </w:pPr>
-      <w:proofErr w:type="spellStart"/>
       <w:proofErr w:type="gramStart"/>
       <w:r>
         <w:rPr>
@@ -51,7 +50,6 @@
         </w:rPr>
         <w:t>MS</w:t>
       </w:r>
-      <w:proofErr w:type="spellEnd"/>
       <w:proofErr w:type="gramEnd"/>
       <w:r>
         <w:rPr>
@@ -184,6 +182,7 @@
             <w:rPr>
               <w:rFonts w:eastAsiaTheme="minorEastAsia"/>
               <w:noProof/>
+              <w:lang w:val="de-DE" w:eastAsia="de-DE"/>
             </w:rPr>
           </w:pPr>
           <w:r>
@@ -195,7 +194,7 @@
           <w:r>
             <w:fldChar w:fldCharType="separate"/>
           </w:r>
-          <w:hyperlink w:anchor="_Toc456009433" w:history="1">
+          <w:hyperlink w:anchor="_Toc501624641" w:history="1">
             <w:r>
               <w:rPr>
                 <w:rStyle w:val="Hyperlink"/>
@@ -208,6 +207,7 @@
               <w:rPr>
                 <w:rFonts w:eastAsiaTheme="minorEastAsia"/>
                 <w:noProof/>
+                <w:lang w:val="de-DE" w:eastAsia="de-DE"/>
               </w:rPr>
               <w:tab/>
             </w:r>
@@ -238,7 +238,7 @@
                 <w:noProof/>
                 <w:webHidden/>
               </w:rPr>
-              <w:instrText xml:space="preserve"> PAGEREF _Toc456009433 \h </w:instrText>
+              <w:instrText xml:space="preserve"> PAGEREF _Toc501624641 \h </w:instrText>
             </w:r>
             <w:r>
               <w:rPr>
@@ -279,9 +279,10 @@
             <w:rPr>
               <w:rFonts w:eastAsiaTheme="minorEastAsia"/>
               <w:noProof/>
+              <w:lang w:val="de-DE" w:eastAsia="de-DE"/>
             </w:rPr>
           </w:pPr>
-          <w:hyperlink w:anchor="_Toc456009434" w:history="1">
+          <w:hyperlink w:anchor="_Toc501624642" w:history="1">
             <w:r>
               <w:rPr>
                 <w:rStyle w:val="Hyperlink"/>
@@ -294,6 +295,7 @@
               <w:rPr>
                 <w:rFonts w:eastAsiaTheme="minorEastAsia"/>
                 <w:noProof/>
+                <w:lang w:val="de-DE" w:eastAsia="de-DE"/>
               </w:rPr>
               <w:tab/>
             </w:r>
@@ -324,7 +326,7 @@
                 <w:noProof/>
                 <w:webHidden/>
               </w:rPr>
-              <w:instrText xml:space="preserve"> PAGEREF _Toc456009434 \h </w:instrText>
+              <w:instrText xml:space="preserve"> PAGEREF _Toc501624642 \h </w:instrText>
             </w:r>
             <w:r>
               <w:rPr>
@@ -365,9 +367,10 @@
             <w:rPr>
               <w:rFonts w:eastAsiaTheme="minorEastAsia"/>
               <w:noProof/>
+              <w:lang w:val="de-DE" w:eastAsia="de-DE"/>
             </w:rPr>
           </w:pPr>
-          <w:hyperlink w:anchor="_Toc456009435" w:history="1">
+          <w:hyperlink w:anchor="_Toc501624643" w:history="1">
             <w:r>
               <w:rPr>
                 <w:rStyle w:val="Hyperlink"/>
@@ -380,6 +383,7 @@
               <w:rPr>
                 <w:rFonts w:eastAsiaTheme="minorEastAsia"/>
                 <w:noProof/>
+                <w:lang w:val="de-DE" w:eastAsia="de-DE"/>
               </w:rPr>
               <w:tab/>
             </w:r>
@@ -410,7 +414,7 @@
                 <w:noProof/>
                 <w:webHidden/>
               </w:rPr>
-              <w:instrText xml:space="preserve"> PAGEREF _Toc456009435 \h </w:instrText>
+              <w:instrText xml:space="preserve"> PAGEREF _Toc501624643 \h </w:instrText>
             </w:r>
             <w:r>
               <w:rPr>
@@ -451,9 +455,10 @@
             <w:rPr>
               <w:rFonts w:eastAsiaTheme="minorEastAsia"/>
               <w:noProof/>
+              <w:lang w:val="de-DE" w:eastAsia="de-DE"/>
             </w:rPr>
           </w:pPr>
-          <w:hyperlink w:anchor="_Toc456009436" w:history="1">
+          <w:hyperlink w:anchor="_Toc501624644" w:history="1">
             <w:r>
               <w:rPr>
                 <w:rStyle w:val="Hyperlink"/>
@@ -466,6 +471,7 @@
               <w:rPr>
                 <w:rFonts w:eastAsiaTheme="minorEastAsia"/>
                 <w:noProof/>
+                <w:lang w:val="de-DE" w:eastAsia="de-DE"/>
               </w:rPr>
               <w:tab/>
             </w:r>
@@ -475,7 +481,16 @@
                 <w:noProof/>
                 <w:lang w:val="de-DE"/>
               </w:rPr>
-              <w:t>glyXtool MS</w:t>
+              <w:t>glyXtool</w:t>
+            </w:r>
+            <w:r>
+              <w:rPr>
+                <w:rStyle w:val="Hyperlink"/>
+                <w:noProof/>
+                <w:vertAlign w:val="superscript"/>
+                <w:lang w:val="de-DE"/>
+              </w:rPr>
+              <w:t>MS</w:t>
             </w:r>
             <w:r>
               <w:rPr>
@@ -496,7 +511,7 @@
                 <w:noProof/>
                 <w:webHidden/>
               </w:rPr>
-              <w:instrText xml:space="preserve"> PAGEREF _Toc456009436 \h </w:instrText>
+              <w:instrText xml:space="preserve"> PAGEREF _Toc501624644 \h </w:instrText>
             </w:r>
             <w:r>
               <w:rPr>
@@ -537,9 +552,10 @@
             <w:rPr>
               <w:rFonts w:eastAsiaTheme="minorEastAsia"/>
               <w:noProof/>
+              <w:lang w:val="de-DE" w:eastAsia="de-DE"/>
             </w:rPr>
           </w:pPr>
-          <w:hyperlink w:anchor="_Toc456009437" w:history="1">
+          <w:hyperlink w:anchor="_Toc501624645" w:history="1">
             <w:r>
               <w:rPr>
                 <w:rStyle w:val="Hyperlink"/>
@@ -552,6 +568,7 @@
               <w:rPr>
                 <w:rFonts w:eastAsiaTheme="minorEastAsia"/>
                 <w:noProof/>
+                <w:lang w:val="de-DE" w:eastAsia="de-DE"/>
               </w:rPr>
               <w:tab/>
             </w:r>
@@ -561,7 +578,7 @@
                 <w:noProof/>
                 <w:lang w:val="de-DE"/>
               </w:rPr>
-              <w:t>Creating a OpenMS Workflow</w:t>
+              <w:t>Creating an OpenMS Workflow</w:t>
             </w:r>
             <w:r>
               <w:rPr>
@@ -582,7 +599,7 @@
                 <w:noProof/>
                 <w:webHidden/>
               </w:rPr>
-              <w:instrText xml:space="preserve"> PAGEREF _Toc456009437 \h </w:instrText>
+              <w:instrText xml:space="preserve"> PAGEREF _Toc501624645 \h </w:instrText>
             </w:r>
             <w:r>
               <w:rPr>
@@ -623,14 +640,14 @@
             <w:rPr>
               <w:rFonts w:eastAsiaTheme="minorEastAsia"/>
               <w:noProof/>
+              <w:lang w:val="de-DE" w:eastAsia="de-DE"/>
             </w:rPr>
           </w:pPr>
-          <w:hyperlink w:anchor="_Toc456009438" w:history="1">
+          <w:hyperlink w:anchor="_Toc501624646" w:history="1">
             <w:r>
               <w:rPr>
                 <w:rStyle w:val="Hyperlink"/>
                 <w:noProof/>
-                <w:lang w:val="de-DE"/>
               </w:rPr>
               <w:t>3.</w:t>
             </w:r>
@@ -638,6 +655,7 @@
               <w:rPr>
                 <w:rFonts w:eastAsiaTheme="minorEastAsia"/>
                 <w:noProof/>
+                <w:lang w:val="de-DE" w:eastAsia="de-DE"/>
               </w:rPr>
               <w:tab/>
             </w:r>
@@ -645,9 +663,8 @@
               <w:rPr>
                 <w:rStyle w:val="Hyperlink"/>
                 <w:noProof/>
-                <w:lang w:val="de-DE"/>
-              </w:rPr>
-              <w:t>Tool descriptions</w:t>
+              </w:rPr>
+              <w:t>TOPPAS tools for glycopeptide analytics</w:t>
             </w:r>
             <w:r>
               <w:rPr>
@@ -668,7 +685,7 @@
                 <w:noProof/>
                 <w:webHidden/>
               </w:rPr>
-              <w:instrText xml:space="preserve"> PAGEREF _Toc456009438 \h </w:instrText>
+              <w:instrText xml:space="preserve"> PAGEREF _Toc501624646 \h </w:instrText>
             </w:r>
             <w:r>
               <w:rPr>
@@ -709,9 +726,10 @@
             <w:rPr>
               <w:rFonts w:eastAsiaTheme="minorEastAsia"/>
               <w:noProof/>
+              <w:lang w:val="de-DE" w:eastAsia="de-DE"/>
             </w:rPr>
           </w:pPr>
-          <w:hyperlink w:anchor="_Toc456009439" w:history="1">
+          <w:hyperlink w:anchor="_Toc501624647" w:history="1">
             <w:r>
               <w:rPr>
                 <w:rStyle w:val="Hyperlink"/>
@@ -724,6 +742,7 @@
               <w:rPr>
                 <w:rFonts w:eastAsiaTheme="minorEastAsia"/>
                 <w:noProof/>
+                <w:lang w:val="de-DE" w:eastAsia="de-DE"/>
               </w:rPr>
               <w:tab/>
             </w:r>
@@ -754,7 +773,7 @@
                 <w:noProof/>
                 <w:webHidden/>
               </w:rPr>
-              <w:instrText xml:space="preserve"> PAGEREF _Toc456009439 \h </w:instrText>
+              <w:instrText xml:space="preserve"> PAGEREF _Toc501624647 \h </w:instrText>
             </w:r>
             <w:r>
               <w:rPr>
@@ -795,9 +814,10 @@
             <w:rPr>
               <w:rFonts w:eastAsiaTheme="minorEastAsia"/>
               <w:noProof/>
+              <w:lang w:val="de-DE" w:eastAsia="de-DE"/>
             </w:rPr>
           </w:pPr>
-          <w:hyperlink w:anchor="_Toc456009440" w:history="1">
+          <w:hyperlink w:anchor="_Toc501624648" w:history="1">
             <w:r>
               <w:rPr>
                 <w:rStyle w:val="Hyperlink"/>
@@ -810,6 +830,7 @@
               <w:rPr>
                 <w:rFonts w:eastAsiaTheme="minorEastAsia"/>
                 <w:noProof/>
+                <w:lang w:val="de-DE" w:eastAsia="de-DE"/>
               </w:rPr>
               <w:tab/>
             </w:r>
@@ -819,7 +840,7 @@
                 <w:noProof/>
                 <w:lang w:val="de-DE"/>
               </w:rPr>
-              <w:t>glyXFilter</w:t>
+              <w:t>FileBuilder</w:t>
             </w:r>
             <w:r>
               <w:rPr>
@@ -840,7 +861,7 @@
                 <w:noProof/>
                 <w:webHidden/>
               </w:rPr>
-              <w:instrText xml:space="preserve"> PAGEREF _Toc456009440 \h </w:instrText>
+              <w:instrText xml:space="preserve"> PAGEREF _Toc501624648 \h </w:instrText>
             </w:r>
             <w:r>
               <w:rPr>
@@ -881,9 +902,10 @@
             <w:rPr>
               <w:rFonts w:eastAsiaTheme="minorEastAsia"/>
               <w:noProof/>
+              <w:lang w:val="de-DE" w:eastAsia="de-DE"/>
             </w:rPr>
           </w:pPr>
-          <w:hyperlink w:anchor="_Toc456009441" w:history="1">
+          <w:hyperlink w:anchor="_Toc501624649" w:history="1">
             <w:r>
               <w:rPr>
                 <w:rStyle w:val="Hyperlink"/>
@@ -896,6 +918,7 @@
               <w:rPr>
                 <w:rFonts w:eastAsiaTheme="minorEastAsia"/>
                 <w:noProof/>
+                <w:lang w:val="de-DE" w:eastAsia="de-DE"/>
               </w:rPr>
               <w:tab/>
             </w:r>
@@ -905,7 +928,7 @@
                 <w:noProof/>
                 <w:lang w:val="de-DE"/>
               </w:rPr>
-              <w:t>Glycopeptide digest</w:t>
+              <w:t>glyXFilter</w:t>
             </w:r>
             <w:r>
               <w:rPr>
@@ -926,7 +949,7 @@
                 <w:noProof/>
                 <w:webHidden/>
               </w:rPr>
-              <w:instrText xml:space="preserve"> PAGEREF _Toc456009441 \h </w:instrText>
+              <w:instrText xml:space="preserve"> PAGEREF _Toc501624649 \h </w:instrText>
             </w:r>
             <w:r>
               <w:rPr>
@@ -967,14 +990,14 @@
             <w:rPr>
               <w:rFonts w:eastAsiaTheme="minorEastAsia"/>
               <w:noProof/>
+              <w:lang w:val="de-DE" w:eastAsia="de-DE"/>
             </w:rPr>
           </w:pPr>
-          <w:hyperlink w:anchor="_Toc456009442" w:history="1">
+          <w:hyperlink w:anchor="_Toc501624650" w:history="1">
             <w:r>
               <w:rPr>
                 <w:rStyle w:val="Hyperlink"/>
                 <w:noProof/>
-                <w:lang w:val="de-DE"/>
               </w:rPr>
               <w:t>3.4.</w:t>
             </w:r>
@@ -982,6 +1005,7 @@
               <w:rPr>
                 <w:rFonts w:eastAsiaTheme="minorEastAsia"/>
                 <w:noProof/>
+                <w:lang w:val="de-DE" w:eastAsia="de-DE"/>
               </w:rPr>
               <w:tab/>
             </w:r>
@@ -989,9 +1013,8 @@
               <w:rPr>
                 <w:rStyle w:val="Hyperlink"/>
                 <w:noProof/>
-                <w:lang w:val="de-DE"/>
-              </w:rPr>
-              <w:t>Glycan composition builder</w:t>
+              </w:rPr>
+              <w:t>Glycopeptide digest</w:t>
             </w:r>
             <w:r>
               <w:rPr>
@@ -1012,7 +1035,7 @@
                 <w:noProof/>
                 <w:webHidden/>
               </w:rPr>
-              <w:instrText xml:space="preserve"> PAGEREF _Toc456009442 \h </w:instrText>
+              <w:instrText xml:space="preserve"> PAGEREF _Toc501624650 \h </w:instrText>
             </w:r>
             <w:r>
               <w:rPr>
@@ -1032,7 +1055,7 @@
                 <w:noProof/>
                 <w:webHidden/>
               </w:rPr>
-              <w:t>8</w:t>
+              <w:t>9</w:t>
             </w:r>
             <w:r>
               <w:rPr>
@@ -1053,14 +1076,14 @@
             <w:rPr>
               <w:rFonts w:eastAsiaTheme="minorEastAsia"/>
               <w:noProof/>
+              <w:lang w:val="de-DE" w:eastAsia="de-DE"/>
             </w:rPr>
           </w:pPr>
-          <w:hyperlink w:anchor="_Toc456009443" w:history="1">
+          <w:hyperlink w:anchor="_Toc501624651" w:history="1">
             <w:r>
               <w:rPr>
                 <w:rStyle w:val="Hyperlink"/>
                 <w:noProof/>
-                <w:lang w:val="de-DE"/>
               </w:rPr>
               <w:t>3.5.</w:t>
             </w:r>
@@ -1068,6 +1091,7 @@
               <w:rPr>
                 <w:rFonts w:eastAsiaTheme="minorEastAsia"/>
                 <w:noProof/>
+                <w:lang w:val="de-DE" w:eastAsia="de-DE"/>
               </w:rPr>
               <w:tab/>
             </w:r>
@@ -1075,9 +1099,8 @@
               <w:rPr>
                 <w:rStyle w:val="Hyperlink"/>
                 <w:noProof/>
-                <w:lang w:val="de-DE"/>
-              </w:rPr>
-              <w:t>Glycopeptide Matcher</w:t>
+              </w:rPr>
+              <w:t>Glycan composition builder</w:t>
             </w:r>
             <w:r>
               <w:rPr>
@@ -1098,7 +1121,7 @@
                 <w:noProof/>
                 <w:webHidden/>
               </w:rPr>
-              <w:instrText xml:space="preserve"> PAGEREF _Toc456009443 \h </w:instrText>
+              <w:instrText xml:space="preserve"> PAGEREF _Toc501624651 \h </w:instrText>
             </w:r>
             <w:r>
               <w:rPr>
@@ -1118,7 +1141,7 @@
                 <w:noProof/>
                 <w:webHidden/>
               </w:rPr>
-              <w:t>9</w:t>
+              <w:t>10</w:t>
             </w:r>
             <w:r>
               <w:rPr>
@@ -1139,14 +1162,14 @@
             <w:rPr>
               <w:rFonts w:eastAsiaTheme="minorEastAsia"/>
               <w:noProof/>
+              <w:lang w:val="de-DE" w:eastAsia="de-DE"/>
             </w:rPr>
           </w:pPr>
-          <w:hyperlink w:anchor="_Toc456009444" w:history="1">
+          <w:hyperlink w:anchor="_Toc501624652" w:history="1">
             <w:r>
               <w:rPr>
                 <w:rStyle w:val="Hyperlink"/>
                 <w:noProof/>
-                <w:lang w:val="de-DE"/>
               </w:rPr>
               <w:t>3.6.</w:t>
             </w:r>
@@ -1154,6 +1177,7 @@
               <w:rPr>
                 <w:rFonts w:eastAsiaTheme="minorEastAsia"/>
                 <w:noProof/>
+                <w:lang w:val="de-DE" w:eastAsia="de-DE"/>
               </w:rPr>
               <w:tab/>
             </w:r>
@@ -1161,9 +1185,8 @@
               <w:rPr>
                 <w:rStyle w:val="Hyperlink"/>
                 <w:noProof/>
-                <w:lang w:val="de-DE"/>
-              </w:rPr>
-              <w:t>Peptide Fragment Search</w:t>
+              </w:rPr>
+              <w:t>Glycopeptide Matcher</w:t>
             </w:r>
             <w:r>
               <w:rPr>
@@ -1184,7 +1207,7 @@
                 <w:noProof/>
                 <w:webHidden/>
               </w:rPr>
-              <w:instrText xml:space="preserve"> PAGEREF _Toc456009444 \h </w:instrText>
+              <w:instrText xml:space="preserve"> PAGEREF _Toc501624652 \h </w:instrText>
             </w:r>
             <w:r>
               <w:rPr>
@@ -1204,7 +1227,7 @@
                 <w:noProof/>
                 <w:webHidden/>
               </w:rPr>
-              <w:t>10</w:t>
+              <w:t>11</w:t>
             </w:r>
             <w:r>
               <w:rPr>
@@ -1225,9 +1248,10 @@
             <w:rPr>
               <w:rFonts w:eastAsiaTheme="minorEastAsia"/>
               <w:noProof/>
+              <w:lang w:val="de-DE" w:eastAsia="de-DE"/>
             </w:rPr>
           </w:pPr>
-          <w:hyperlink w:anchor="_Toc456009445" w:history="1">
+          <w:hyperlink w:anchor="_Toc501624653" w:history="1">
             <w:r>
               <w:rPr>
                 <w:rStyle w:val="Hyperlink"/>
@@ -1240,6 +1264,7 @@
               <w:rPr>
                 <w:rFonts w:eastAsiaTheme="minorEastAsia"/>
                 <w:noProof/>
+                <w:lang w:val="de-DE" w:eastAsia="de-DE"/>
               </w:rPr>
               <w:tab/>
             </w:r>
@@ -1249,6 +1274,94 @@
                 <w:noProof/>
                 <w:lang w:val="de-DE"/>
               </w:rPr>
+              <w:t>Peptide Fragment Search</w:t>
+            </w:r>
+            <w:r>
+              <w:rPr>
+                <w:noProof/>
+                <w:webHidden/>
+              </w:rPr>
+              <w:tab/>
+            </w:r>
+            <w:r>
+              <w:rPr>
+                <w:noProof/>
+                <w:webHidden/>
+              </w:rPr>
+              <w:fldChar w:fldCharType="begin"/>
+            </w:r>
+            <w:r>
+              <w:rPr>
+                <w:noProof/>
+                <w:webHidden/>
+              </w:rPr>
+              <w:instrText xml:space="preserve"> PAGEREF _Toc501624653 \h </w:instrText>
+            </w:r>
+            <w:r>
+              <w:rPr>
+                <w:noProof/>
+                <w:webHidden/>
+              </w:rPr>
+            </w:r>
+            <w:r>
+              <w:rPr>
+                <w:noProof/>
+                <w:webHidden/>
+              </w:rPr>
+              <w:fldChar w:fldCharType="separate"/>
+            </w:r>
+            <w:r>
+              <w:rPr>
+                <w:noProof/>
+                <w:webHidden/>
+              </w:rPr>
+              <w:t>12</w:t>
+            </w:r>
+            <w:r>
+              <w:rPr>
+                <w:noProof/>
+                <w:webHidden/>
+              </w:rPr>
+              <w:fldChar w:fldCharType="end"/>
+            </w:r>
+          </w:hyperlink>
+        </w:p>
+        <w:p>
+          <w:pPr>
+            <w:pStyle w:val="Verzeichnis1"/>
+            <w:tabs>
+              <w:tab w:val="left" w:pos="660"/>
+              <w:tab w:val="right" w:leader="dot" w:pos="9396"/>
+            </w:tabs>
+            <w:rPr>
+              <w:rFonts w:eastAsiaTheme="minorEastAsia"/>
+              <w:noProof/>
+              <w:lang w:val="de-DE" w:eastAsia="de-DE"/>
+            </w:rPr>
+          </w:pPr>
+          <w:hyperlink w:anchor="_Toc501624654" w:history="1">
+            <w:r>
+              <w:rPr>
+                <w:rStyle w:val="Hyperlink"/>
+                <w:noProof/>
+                <w:lang w:val="de-DE"/>
+              </w:rPr>
+              <w:t>3.8.</w:t>
+            </w:r>
+            <w:r>
+              <w:rPr>
+                <w:rFonts w:eastAsiaTheme="minorEastAsia"/>
+                <w:noProof/>
+                <w:lang w:val="de-DE" w:eastAsia="de-DE"/>
+              </w:rPr>
+              <w:tab/>
+            </w:r>
+            <w:r>
+              <w:rPr>
+                <w:rStyle w:val="Hyperlink"/>
+                <w:noProof/>
+                <w:lang w:val="de-DE"/>
+              </w:rPr>
               <w:t>glyxReporter</w:t>
             </w:r>
             <w:r>
@@ -1270,7 +1383,7 @@
                 <w:noProof/>
                 <w:webHidden/>
               </w:rPr>
-              <w:instrText xml:space="preserve"> PAGEREF _Toc456009445 \h </w:instrText>
+              <w:instrText xml:space="preserve"> PAGEREF _Toc501624654 \h </w:instrText>
             </w:r>
             <w:r>
               <w:rPr>
@@ -1290,7 +1403,93 @@
                 <w:noProof/>
                 <w:webHidden/>
               </w:rPr>
-              <w:t>11</w:t>
+              <w:t>13</w:t>
+            </w:r>
+            <w:r>
+              <w:rPr>
+                <w:noProof/>
+                <w:webHidden/>
+              </w:rPr>
+              <w:fldChar w:fldCharType="end"/>
+            </w:r>
+          </w:hyperlink>
+        </w:p>
+        <w:p>
+          <w:pPr>
+            <w:pStyle w:val="Verzeichnis1"/>
+            <w:tabs>
+              <w:tab w:val="left" w:pos="440"/>
+              <w:tab w:val="right" w:leader="dot" w:pos="9396"/>
+            </w:tabs>
+            <w:rPr>
+              <w:rFonts w:eastAsiaTheme="minorEastAsia"/>
+              <w:noProof/>
+              <w:lang w:val="de-DE" w:eastAsia="de-DE"/>
+            </w:rPr>
+          </w:pPr>
+          <w:hyperlink w:anchor="_Toc501624655" w:history="1">
+            <w:r>
+              <w:rPr>
+                <w:rStyle w:val="Hyperlink"/>
+                <w:noProof/>
+              </w:rPr>
+              <w:t>4.</w:t>
+            </w:r>
+            <w:r>
+              <w:rPr>
+                <w:rFonts w:eastAsiaTheme="minorEastAsia"/>
+                <w:noProof/>
+                <w:lang w:val="de-DE" w:eastAsia="de-DE"/>
+              </w:rPr>
+              <w:tab/>
+            </w:r>
+            <w:r>
+              <w:rPr>
+                <w:rStyle w:val="Hyperlink"/>
+                <w:noProof/>
+              </w:rPr>
+              <w:t>glyXtool Evaluator</w:t>
+            </w:r>
+            <w:r>
+              <w:rPr>
+                <w:noProof/>
+                <w:webHidden/>
+              </w:rPr>
+              <w:tab/>
+            </w:r>
+            <w:r>
+              <w:rPr>
+                <w:noProof/>
+                <w:webHidden/>
+              </w:rPr>
+              <w:fldChar w:fldCharType="begin"/>
+            </w:r>
+            <w:r>
+              <w:rPr>
+                <w:noProof/>
+                <w:webHidden/>
+              </w:rPr>
+              <w:instrText xml:space="preserve"> PAGEREF _Toc501624655 \h </w:instrText>
+            </w:r>
+            <w:r>
+              <w:rPr>
+                <w:noProof/>
+                <w:webHidden/>
+              </w:rPr>
+            </w:r>
+            <w:r>
+              <w:rPr>
+                <w:noProof/>
+                <w:webHidden/>
+              </w:rPr>
+              <w:fldChar w:fldCharType="separate"/>
+            </w:r>
+            <w:r>
+              <w:rPr>
+                <w:noProof/>
+                <w:webHidden/>
+              </w:rPr>
+              <w:t>14</w:t>
             </w:r>
             <w:r>
               <w:rPr>
@@ -1350,7 +1549,7 @@
           <w:lang w:val="de-DE"/>
         </w:rPr>
       </w:pPr>
-      <w:bookmarkStart w:id="0" w:name="_Toc456009433"/>
+      <w:bookmarkStart w:id="0" w:name="_Toc501624641"/>
       <w:r>
         <w:rPr>
           <w:lang w:val="de-DE"/>
@@ -1370,7 +1569,7 @@
           <w:lang w:val="de-DE"/>
         </w:rPr>
       </w:pPr>
-      <w:bookmarkStart w:id="1" w:name="_Toc456009434"/>
+      <w:bookmarkStart w:id="1" w:name="_Toc501624642"/>
       <w:proofErr w:type="spellStart"/>
       <w:r>
         <w:rPr>
@@ -1392,7 +1591,7 @@
           <w:lang w:val="de-DE"/>
         </w:rPr>
       </w:pPr>
-      <w:bookmarkStart w:id="2" w:name="_Toc456009435"/>
+      <w:bookmarkStart w:id="2" w:name="_Toc501624643"/>
       <w:proofErr w:type="spellStart"/>
       <w:r>
         <w:rPr>
@@ -1414,8 +1613,7 @@
           <w:lang w:val="de-DE"/>
         </w:rPr>
       </w:pPr>
-      <w:bookmarkStart w:id="3" w:name="_Toc456009436"/>
-      <w:proofErr w:type="spellStart"/>
+      <w:bookmarkStart w:id="3" w:name="_Toc501624644"/>
       <w:r>
         <w:rPr>
           <w:lang w:val="de-DE"/>
@@ -1430,7 +1628,6 @@
         <w:t>MS</w:t>
       </w:r>
       <w:bookmarkEnd w:id="3"/>
-      <w:proofErr w:type="spellEnd"/>
     </w:p>
     <w:p>
       <w:pPr>
@@ -1443,7 +1640,7 @@
           <w:lang w:val="de-DE"/>
         </w:rPr>
       </w:pPr>
-      <w:bookmarkStart w:id="4" w:name="_Toc456009437"/>
+      <w:bookmarkStart w:id="4" w:name="_Toc501624645"/>
       <w:proofErr w:type="spellStart"/>
       <w:r>
         <w:rPr>
@@ -1519,15 +1716,15 @@
           <w:numId w:val="3"/>
         </w:numPr>
       </w:pPr>
-      <w:bookmarkStart w:id="5" w:name="_Toc456009438"/>
+      <w:bookmarkStart w:id="5" w:name="_Toc501624646"/>
       <w:r>
         <w:lastRenderedPageBreak/>
         <w:t>TOPPAS tools for glycopeptide analytic</w:t>
       </w:r>
+      <w:r>
+        <w:t>s</w:t>
+      </w:r>
       <w:bookmarkEnd w:id="5"/>
-      <w:r>
-        <w:t>s</w:t>
-      </w:r>
     </w:p>
     <w:p>
       <w:pPr>
@@ -1540,7 +1737,7 @@
           <w:lang w:val="de-DE"/>
         </w:rPr>
       </w:pPr>
-      <w:bookmarkStart w:id="6" w:name="_Toc456009439"/>
+      <w:bookmarkStart w:id="6" w:name="_Toc501624647"/>
       <w:proofErr w:type="spellStart"/>
       <w:r>
         <w:rPr>
@@ -2184,6 +2381,7 @@
           <w:lang w:val="de-DE"/>
         </w:rPr>
       </w:pPr>
+      <w:bookmarkStart w:id="7" w:name="_Toc501624648"/>
       <w:proofErr w:type="spellStart"/>
       <w:r>
         <w:rPr>
@@ -2192,6 +2390,7 @@
         <w:lastRenderedPageBreak/>
         <w:t>FileBuilder</w:t>
       </w:r>
+      <w:bookmarkEnd w:id="7"/>
       <w:proofErr w:type="spellEnd"/>
     </w:p>
     <w:p>
@@ -2583,7 +2782,22 @@
         <w:t xml:space="preserve"> </w:t>
       </w:r>
       <w:r>
-        <w:t xml:space="preserve">In the context of glycopeptide analysis is used to replace continuous MS2 fragment spectra with their </w:t>
+        <w:t>In the context of glycopeptide analysis</w:t>
+      </w:r>
+      <w:r>
+        <w:t xml:space="preserve"> it</w:t>
+      </w:r>
+      <w:r>
+        <w:t xml:space="preserve"> is used to replace continuous MS</w:t>
+      </w:r>
+      <w:r>
+        <w:rPr>
+          <w:vertAlign w:val="superscript"/>
+        </w:rPr>
+        <w:t>2</w:t>
+      </w:r>
+      <w:r>
+        <w:t xml:space="preserve"> fragment spectra with their </w:t>
       </w:r>
       <w:proofErr w:type="spellStart"/>
       <w:r>
@@ -2599,13 +2813,23 @@
       </w:r>
       <w:proofErr w:type="spellEnd"/>
       <w:r>
-        <w:t>, while retaining continuous data in the MS1 domain. This is needed as input for the ‘</w:t>
-      </w:r>
-      <w:proofErr w:type="spellStart"/>
-      <w:r>
-        <w:t>glyXtool</w:t>
-      </w:r>
-      <w:proofErr w:type="spellEnd"/>
+        <w:t>, while retaining continuous data in the MS</w:t>
+      </w:r>
+      <w:r>
+        <w:rPr>
+          <w:vertAlign w:val="superscript"/>
+        </w:rPr>
+        <w:t>1</w:t>
+      </w:r>
+      <w:r>
+        <w:t xml:space="preserve"> domain. This is needed as input for the ‘glyXtool</w:t>
+      </w:r>
+      <w:r>
+        <w:rPr>
+          <w:vertAlign w:val="superscript"/>
+        </w:rPr>
+        <w:t>MS</w:t>
+      </w:r>
       <w:r>
         <w:t xml:space="preserve"> Evaluator’ to visualize continuous MS1 data for the precursors.</w:t>
       </w:r>
@@ -2863,7 +3087,7 @@
           <w:lang w:val="de-DE"/>
         </w:rPr>
       </w:pPr>
-      <w:bookmarkStart w:id="7" w:name="_Toc456009440"/>
+      <w:bookmarkStart w:id="8" w:name="_Toc501624649"/>
       <w:proofErr w:type="spellStart"/>
       <w:r>
         <w:rPr>
@@ -2872,7 +3096,7 @@
         <w:lastRenderedPageBreak/>
         <w:t>glyXFilter</w:t>
       </w:r>
-      <w:bookmarkEnd w:id="7"/>
+      <w:bookmarkEnd w:id="8"/>
       <w:proofErr w:type="spellEnd"/>
     </w:p>
     <w:tbl>
@@ -3831,7 +4055,10 @@
         <w:t>: for matching peptide and glycan composition to the precursor masses of identified glycopeptide features</w:t>
       </w:r>
     </w:p>
-    <w:p/>
+    <w:p>
+      <w:bookmarkStart w:id="9" w:name="_GoBack"/>
+      <w:bookmarkEnd w:id="9"/>
+    </w:p>
     <w:p>
       <w:pPr>
         <w:rPr>
@@ -3855,12 +4082,12 @@
           <w:numId w:val="3"/>
         </w:numPr>
       </w:pPr>
-      <w:bookmarkStart w:id="8" w:name="_Toc456009441"/>
+      <w:bookmarkStart w:id="10" w:name="_Toc501624650"/>
       <w:r>
         <w:lastRenderedPageBreak/>
         <w:t>Glycopeptide digest</w:t>
       </w:r>
-      <w:bookmarkEnd w:id="8"/>
+      <w:bookmarkEnd w:id="10"/>
     </w:p>
     <w:tbl>
       <w:tblPr>
@@ -4489,12 +4716,12 @@
           <w:numId w:val="3"/>
         </w:numPr>
       </w:pPr>
-      <w:bookmarkStart w:id="9" w:name="_Toc456009442"/>
+      <w:bookmarkStart w:id="11" w:name="_Toc501624651"/>
       <w:r>
         <w:lastRenderedPageBreak/>
         <w:t>Glycan composition builder</w:t>
       </w:r>
-      <w:bookmarkEnd w:id="9"/>
+      <w:bookmarkEnd w:id="11"/>
     </w:p>
     <w:tbl>
       <w:tblPr>
@@ -5140,12 +5367,12 @@
           <w:numId w:val="3"/>
         </w:numPr>
       </w:pPr>
-      <w:bookmarkStart w:id="10" w:name="_Toc456009443"/>
+      <w:bookmarkStart w:id="12" w:name="_Toc501624652"/>
       <w:r>
         <w:lastRenderedPageBreak/>
         <w:t>Glycopeptide Matcher</w:t>
       </w:r>
-      <w:bookmarkEnd w:id="10"/>
+      <w:bookmarkEnd w:id="12"/>
     </w:p>
     <w:tbl>
       <w:tblPr>
@@ -5863,7 +6090,7 @@
           <w:lang w:val="de-DE"/>
         </w:rPr>
       </w:pPr>
-      <w:bookmarkStart w:id="11" w:name="_Toc456009444"/>
+      <w:bookmarkStart w:id="13" w:name="_Toc501624653"/>
       <w:r>
         <w:rPr>
           <w:lang w:val="de-DE"/>
@@ -5871,7 +6098,7 @@
         <w:lastRenderedPageBreak/>
         <w:t>Peptide Fragment Search</w:t>
       </w:r>
-      <w:bookmarkEnd w:id="11"/>
+      <w:bookmarkEnd w:id="13"/>
     </w:p>
     <w:p>
       <w:pPr>
@@ -6331,7 +6558,7 @@
           <w:lang w:val="de-DE"/>
         </w:rPr>
       </w:pPr>
-      <w:bookmarkStart w:id="12" w:name="_Toc456009445"/>
+      <w:bookmarkStart w:id="14" w:name="_Toc501624654"/>
       <w:proofErr w:type="spellStart"/>
       <w:r>
         <w:rPr>
@@ -6340,7 +6567,7 @@
         <w:lastRenderedPageBreak/>
         <w:t>glyxReporter</w:t>
       </w:r>
-      <w:bookmarkEnd w:id="12"/>
+      <w:bookmarkEnd w:id="14"/>
       <w:proofErr w:type="spellEnd"/>
     </w:p>
     <w:tbl>
@@ -6807,6 +7034,7 @@
           <w:numId w:val="3"/>
         </w:numPr>
       </w:pPr>
+      <w:bookmarkStart w:id="15" w:name="_Toc501624655"/>
       <w:proofErr w:type="spellStart"/>
       <w:proofErr w:type="gramStart"/>
       <w:r>
@@ -6818,6 +7046,7 @@
       <w:r>
         <w:t xml:space="preserve"> Evaluator</w:t>
       </w:r>
+      <w:bookmarkEnd w:id="15"/>
     </w:p>
     <w:p/>
     <w:p>
@@ -6863,8 +7092,6 @@
         </w:rPr>
         <w:t xml:space="preserve"> Plot Parameter Setup</w:t>
       </w:r>
-      <w:bookmarkStart w:id="13" w:name="_GoBack"/>
-      <w:bookmarkEnd w:id="13"/>
     </w:p>
     <w:p>
       <w:pPr>
@@ -10890,7 +11117,7 @@
 </file>
 
 <file path=customXml/itemProps1.xml><?xml version="1.0" encoding="utf-8"?>
-<ds:datastoreItem xmlns:ds="http://schemas.openxmlformats.org/officeDocument/2006/customXml" ds:itemID="{262834AD-8367-4D38-92D9-BA72A311C610}">
+<ds:datastoreItem xmlns:ds="http://schemas.openxmlformats.org/officeDocument/2006/customXml" ds:itemID="{6043D928-7411-46F1-B68B-EF0B30533301}">
   <ds:schemaRefs>
     <ds:schemaRef ds:uri="http://schemas.openxmlformats.org/officeDocument/2006/bibliography"/>
   </ds:schemaRefs>

</xml_diff>

<commit_message>
Work on Usermanual for installation directions, added Manifestfile
</commit_message>
<xml_diff>
--- a/docs/glyXtool Usermanual.docx
+++ b/docs/glyXtool Usermanual.docx
@@ -1,6 +1,6 @@
 
 <file path=word/document.xml><?xml version="1.0" encoding="utf-8"?>
-<w:document xmlns:wpc="http://schemas.microsoft.com/office/word/2010/wordprocessingCanvas" xmlns:mc="http://schemas.openxmlformats.org/markup-compatibility/2006" xmlns:o="urn:schemas-microsoft-com:office:office" xmlns:r="http://schemas.openxmlformats.org/officeDocument/2006/relationships" xmlns:m="http://schemas.openxmlformats.org/officeDocument/2006/math" xmlns:v="urn:schemas-microsoft-com:vml" xmlns:wp14="http://schemas.microsoft.com/office/word/2010/wordprocessingDrawing" xmlns:wp="http://schemas.openxmlformats.org/drawingml/2006/wordprocessingDrawing" xmlns:w10="urn:schemas-microsoft-com:office:word" xmlns:w="http://schemas.openxmlformats.org/wordprocessingml/2006/main" xmlns:w14="http://schemas.microsoft.com/office/word/2010/wordml" xmlns:wpg="http://schemas.microsoft.com/office/word/2010/wordprocessingGroup" xmlns:wpi="http://schemas.microsoft.com/office/word/2010/wordprocessingInk" xmlns:wne="http://schemas.microsoft.com/office/word/2006/wordml" xmlns:wps="http://schemas.microsoft.com/office/word/2010/wordprocessingShape" mc:Ignorable="w14 wp14">
+<w:document xmlns:wpc="http://schemas.microsoft.com/office/word/2010/wordprocessingCanvas" xmlns:cx="http://schemas.microsoft.com/office/drawing/2014/chartex" xmlns:cx1="http://schemas.microsoft.com/office/drawing/2015/9/8/chartex" xmlns:mc="http://schemas.openxmlformats.org/markup-compatibility/2006" xmlns:o="urn:schemas-microsoft-com:office:office" xmlns:r="http://schemas.openxmlformats.org/officeDocument/2006/relationships" xmlns:m="http://schemas.openxmlformats.org/officeDocument/2006/math" xmlns:v="urn:schemas-microsoft-com:vml" xmlns:wp14="http://schemas.microsoft.com/office/word/2010/wordprocessingDrawing" xmlns:wp="http://schemas.openxmlformats.org/drawingml/2006/wordprocessingDrawing" xmlns:w10="urn:schemas-microsoft-com:office:word" xmlns:w="http://schemas.openxmlformats.org/wordprocessingml/2006/main" xmlns:w14="http://schemas.microsoft.com/office/word/2010/wordml" xmlns:w15="http://schemas.microsoft.com/office/word/2012/wordml" xmlns:w16se="http://schemas.microsoft.com/office/word/2015/wordml/symex" xmlns:wpg="http://schemas.microsoft.com/office/word/2010/wordprocessingGroup" xmlns:wpi="http://schemas.microsoft.com/office/word/2010/wordprocessingInk" xmlns:wne="http://schemas.microsoft.com/office/word/2006/wordml" xmlns:wps="http://schemas.microsoft.com/office/word/2010/wordprocessingShape" mc:Ignorable="w14 w15 w16se wp14">
   <w:body>
     <w:p>
       <w:pPr>
@@ -77,65 +77,384 @@
     </w:p>
     <w:p>
       <w:pPr>
-        <w:pStyle w:val="StandardWeb"/>
-      </w:pPr>
-      <w:r>
+        <w:rPr>
+          <w:rFonts w:ascii="Times New Roman" w:eastAsia="Times New Roman" w:hAnsi="Times New Roman" w:cs="Times New Roman"/>
+          <w:sz w:val="24"/>
+          <w:szCs w:val="24"/>
+        </w:rPr>
+      </w:pPr>
+      <w:r>
+        <w:rPr>
+          <w:rFonts w:ascii="Times New Roman" w:eastAsia="Times New Roman" w:hAnsi="Times New Roman" w:cs="Times New Roman"/>
+          <w:sz w:val="24"/>
+          <w:szCs w:val="24"/>
+        </w:rPr>
         <w:lastRenderedPageBreak/>
-        <w:t>Copyright (c) 2016, Max-Planck institute of complex dynamical systems, Magdeburg</w:t>
-      </w:r>
-      <w:r>
-        <w:br/>
+        <w:t>Copyright Max-Planck institute of complex dynamical systems, Magdeburg</w:t>
       </w:r>
       <w:proofErr w:type="gramStart"/>
       <w:r>
-        <w:t>All</w:t>
+        <w:rPr>
+          <w:rFonts w:ascii="Times New Roman" w:eastAsia="Times New Roman" w:hAnsi="Times New Roman" w:cs="Times New Roman"/>
+          <w:sz w:val="24"/>
+          <w:szCs w:val="24"/>
+        </w:rPr>
+        <w:t>,2018</w:t>
       </w:r>
       <w:proofErr w:type="gramEnd"/>
-      <w:r>
-        <w:t xml:space="preserve"> rights reserved.</w:t>
-      </w:r>
-    </w:p>
-    <w:p>
-      <w:pPr>
-        <w:pStyle w:val="StandardWeb"/>
-      </w:pPr>
-      <w:r>
-        <w:t>Redistribution and use in source and binary forms, with or without modification, are permitted provided that the following conditions are met:</w:t>
-      </w:r>
-    </w:p>
-    <w:p>
-      <w:pPr>
-        <w:pStyle w:val="StandardWeb"/>
-      </w:pPr>
-      <w:r>
-        <w:t>1. Redistributions of source code must retain the above copyright notice, this list of conditions and the following disclaimer.</w:t>
-      </w:r>
-    </w:p>
-    <w:p>
-      <w:pPr>
-        <w:pStyle w:val="StandardWeb"/>
-      </w:pPr>
-      <w:r>
-        <w:t>2. Redistributions in binary form must reproduce the above copyright notice, this list of conditions and the following disclaimer in the documentation and/or other materials provided with the distribution.</w:t>
-      </w:r>
-    </w:p>
-    <w:p>
-      <w:pPr>
-        <w:pStyle w:val="StandardWeb"/>
-      </w:pPr>
-      <w:r>
-        <w:t>3. Neither the name of the copyright holder nor the names of its contributors may be used to endorse or promote products derived from this software without specific prior written permission.</w:t>
-      </w:r>
-    </w:p>
-    <w:p>
-      <w:pPr>
-        <w:pStyle w:val="StandardWeb"/>
-      </w:pPr>
-      <w:r>
-        <w:t>THIS SOFTWARE IS PROVIDED BY THE COPYRIGHT HOLDERS AND CONTRIBUTORS "AS IS" AND ANY EXPRESS OR IMPLIED WARRANTIES, INCLUDING, BUT NOT LIMITED TO, THE IMPLIED WARRANTIES OF MERCHANTABILITY AND FITNESS FOR A PARTICULAR PURPOSE ARE DISCLAIMED. IN NO EVENT SHALL THE COPYRIGHT HOLDER OR CONTRIBUTORS BE LIABLE FOR ANY DIRECT, INDIRECT, INCIDENTAL, SPECIAL, EXEMPLARY, OR CONSEQUENTIAL DAMAGES (INCLUDING, BUT NOT LIMITED TO, PROCUREMENT OF SUBSTITUTE GOODS OR SERVICES; LOSS OF USE, DATA, OR PROFITS; OR BUSINESS INTERRUPTION) HOWEVER CAUSED AND ON ANY THEORY OF LIABILITY, WHETHER IN CONTRACT, STRICT LIABILITY, OR TORT (INCLUDING NEGLIGENCE OR OTHERWISE) ARISING IN ANY WAY OUT OF THE USE OF THIS SOFTWARE, EVEN IF ADVISED OF THE POSSIBILITY OF SUCH DAMAGE.</w:t>
-      </w:r>
-    </w:p>
-    <w:p/>
+    </w:p>
+    <w:p>
+      <w:pPr>
+        <w:rPr>
+          <w:rFonts w:ascii="Times New Roman" w:eastAsia="Times New Roman" w:hAnsi="Times New Roman" w:cs="Times New Roman"/>
+          <w:sz w:val="24"/>
+          <w:szCs w:val="24"/>
+        </w:rPr>
+      </w:pPr>
+    </w:p>
+    <w:p>
+      <w:pPr>
+        <w:rPr>
+          <w:rFonts w:ascii="Times New Roman" w:eastAsia="Times New Roman" w:hAnsi="Times New Roman" w:cs="Times New Roman"/>
+          <w:sz w:val="24"/>
+          <w:szCs w:val="24"/>
+        </w:rPr>
+      </w:pPr>
+      <w:r>
+        <w:rPr>
+          <w:rFonts w:ascii="Times New Roman" w:eastAsia="Times New Roman" w:hAnsi="Times New Roman" w:cs="Times New Roman"/>
+          <w:sz w:val="24"/>
+          <w:szCs w:val="24"/>
+        </w:rPr>
+        <w:t xml:space="preserve">This software </w:t>
+      </w:r>
+      <w:proofErr w:type="gramStart"/>
+      <w:r>
+        <w:rPr>
+          <w:rFonts w:ascii="Times New Roman" w:eastAsia="Times New Roman" w:hAnsi="Times New Roman" w:cs="Times New Roman"/>
+          <w:sz w:val="24"/>
+          <w:szCs w:val="24"/>
+        </w:rPr>
+        <w:t>is released</w:t>
+      </w:r>
+      <w:proofErr w:type="gramEnd"/>
+      <w:r>
+        <w:rPr>
+          <w:rFonts w:ascii="Times New Roman" w:eastAsia="Times New Roman" w:hAnsi="Times New Roman" w:cs="Times New Roman"/>
+          <w:sz w:val="24"/>
+          <w:szCs w:val="24"/>
+        </w:rPr>
+        <w:t xml:space="preserve"> under a three-clause BSD license:</w:t>
+      </w:r>
+    </w:p>
+    <w:p>
+      <w:pPr>
+        <w:pStyle w:val="Listenabsatz"/>
+        <w:numPr>
+          <w:ilvl w:val="0"/>
+          <w:numId w:val="27"/>
+        </w:numPr>
+        <w:rPr>
+          <w:rFonts w:ascii="Times New Roman" w:eastAsia="Times New Roman" w:hAnsi="Times New Roman" w:cs="Times New Roman"/>
+          <w:sz w:val="24"/>
+          <w:szCs w:val="24"/>
+        </w:rPr>
+      </w:pPr>
+      <w:r>
+        <w:rPr>
+          <w:rFonts w:ascii="Times New Roman" w:eastAsia="Times New Roman" w:hAnsi="Times New Roman" w:cs="Times New Roman"/>
+          <w:sz w:val="24"/>
+          <w:szCs w:val="24"/>
+        </w:rPr>
+        <w:t>Redistributions of source code must retain the above copyright</w:t>
+      </w:r>
+      <w:r>
+        <w:rPr>
+          <w:rFonts w:ascii="Times New Roman" w:eastAsia="Times New Roman" w:hAnsi="Times New Roman" w:cs="Times New Roman"/>
+          <w:sz w:val="24"/>
+          <w:szCs w:val="24"/>
+        </w:rPr>
+        <w:t xml:space="preserve"> </w:t>
+      </w:r>
+      <w:r>
+        <w:rPr>
+          <w:rFonts w:ascii="Times New Roman" w:eastAsia="Times New Roman" w:hAnsi="Times New Roman" w:cs="Times New Roman"/>
+          <w:sz w:val="24"/>
+          <w:szCs w:val="24"/>
+        </w:rPr>
+        <w:t>notice, this list of conditions and the following disclaimer.</w:t>
+      </w:r>
+    </w:p>
+    <w:p>
+      <w:pPr>
+        <w:pStyle w:val="Listenabsatz"/>
+        <w:numPr>
+          <w:ilvl w:val="0"/>
+          <w:numId w:val="27"/>
+        </w:numPr>
+        <w:rPr>
+          <w:rFonts w:ascii="Times New Roman" w:eastAsia="Times New Roman" w:hAnsi="Times New Roman" w:cs="Times New Roman"/>
+          <w:sz w:val="24"/>
+          <w:szCs w:val="24"/>
+        </w:rPr>
+      </w:pPr>
+      <w:r>
+        <w:rPr>
+          <w:rFonts w:ascii="Times New Roman" w:eastAsia="Times New Roman" w:hAnsi="Times New Roman" w:cs="Times New Roman"/>
+          <w:sz w:val="24"/>
+          <w:szCs w:val="24"/>
+        </w:rPr>
+        <w:t>Redistributions in binary form must reproduce the above copyright notice, this list of conditions and the following disclaimer in the documentation and/or other materials provided with the distribution.</w:t>
+      </w:r>
+    </w:p>
+    <w:p>
+      <w:pPr>
+        <w:pStyle w:val="Listenabsatz"/>
+        <w:numPr>
+          <w:ilvl w:val="0"/>
+          <w:numId w:val="27"/>
+        </w:numPr>
+        <w:rPr>
+          <w:rFonts w:ascii="Times New Roman" w:eastAsia="Times New Roman" w:hAnsi="Times New Roman" w:cs="Times New Roman"/>
+          <w:sz w:val="24"/>
+          <w:szCs w:val="24"/>
+        </w:rPr>
+      </w:pPr>
+      <w:proofErr w:type="gramStart"/>
+      <w:r>
+        <w:rPr>
+          <w:rFonts w:ascii="Times New Roman" w:eastAsia="Times New Roman" w:hAnsi="Times New Roman" w:cs="Times New Roman"/>
+          <w:sz w:val="24"/>
+          <w:szCs w:val="24"/>
+        </w:rPr>
+        <w:t>Neither the</w:t>
+      </w:r>
+      <w:proofErr w:type="gramEnd"/>
+      <w:r>
+        <w:rPr>
+          <w:rFonts w:ascii="Times New Roman" w:eastAsia="Times New Roman" w:hAnsi="Times New Roman" w:cs="Times New Roman"/>
+          <w:sz w:val="24"/>
+          <w:szCs w:val="24"/>
+        </w:rPr>
+        <w:t xml:space="preserve"> name of any author or any participating institution may be used to endorse or promote products derived from this software</w:t>
+      </w:r>
+      <w:r>
+        <w:rPr>
+          <w:rFonts w:ascii="Times New Roman" w:eastAsia="Times New Roman" w:hAnsi="Times New Roman" w:cs="Times New Roman"/>
+          <w:sz w:val="24"/>
+          <w:szCs w:val="24"/>
+        </w:rPr>
+        <w:t xml:space="preserve"> </w:t>
+      </w:r>
+      <w:r>
+        <w:rPr>
+          <w:rFonts w:ascii="Times New Roman" w:eastAsia="Times New Roman" w:hAnsi="Times New Roman" w:cs="Times New Roman"/>
+          <w:sz w:val="24"/>
+          <w:szCs w:val="24"/>
+        </w:rPr>
+        <w:t>without specific prior written permission.</w:t>
+      </w:r>
+    </w:p>
+    <w:p>
+      <w:pPr>
+        <w:rPr>
+          <w:rFonts w:ascii="Times New Roman" w:eastAsia="Times New Roman" w:hAnsi="Times New Roman" w:cs="Times New Roman"/>
+          <w:sz w:val="24"/>
+          <w:szCs w:val="24"/>
+        </w:rPr>
+      </w:pPr>
+      <w:r>
+        <w:rPr>
+          <w:rFonts w:ascii="Times New Roman" w:eastAsia="Times New Roman" w:hAnsi="Times New Roman" w:cs="Times New Roman"/>
+          <w:sz w:val="24"/>
+          <w:szCs w:val="24"/>
+        </w:rPr>
+        <w:t>For a full list of authors, refer to the file AUTHORS.</w:t>
+      </w:r>
+    </w:p>
+    <w:p>
+      <w:pPr>
+        <w:rPr>
+          <w:rFonts w:ascii="Times New Roman" w:eastAsia="Times New Roman" w:hAnsi="Times New Roman" w:cs="Times New Roman"/>
+          <w:sz w:val="24"/>
+          <w:szCs w:val="24"/>
+        </w:rPr>
+      </w:pPr>
+      <w:r>
+        <w:rPr>
+          <w:rFonts w:ascii="Times New Roman" w:eastAsia="Times New Roman" w:hAnsi="Times New Roman" w:cs="Times New Roman"/>
+          <w:sz w:val="24"/>
+          <w:szCs w:val="24"/>
+        </w:rPr>
+        <w:t>--------------------------------------------------------------------------</w:t>
+      </w:r>
+    </w:p>
+    <w:p>
+      <w:pPr>
+        <w:jc w:val="both"/>
+        <w:rPr>
+          <w:rFonts w:ascii="Times New Roman" w:eastAsia="Times New Roman" w:hAnsi="Times New Roman" w:cs="Times New Roman"/>
+          <w:sz w:val="24"/>
+          <w:szCs w:val="24"/>
+        </w:rPr>
+      </w:pPr>
+      <w:proofErr w:type="gramStart"/>
+      <w:r>
+        <w:rPr>
+          <w:rFonts w:ascii="Times New Roman" w:eastAsia="Times New Roman" w:hAnsi="Times New Roman" w:cs="Times New Roman"/>
+          <w:sz w:val="24"/>
+          <w:szCs w:val="24"/>
+        </w:rPr>
+        <w:t>THIS SOFTWARE IS PROVIDED BY THE COPYRIGHT HOLDERS AND CONTRIBUTORS "AS IS"AND</w:t>
+      </w:r>
+      <w:proofErr w:type="gramEnd"/>
+      <w:r>
+        <w:rPr>
+          <w:rFonts w:ascii="Times New Roman" w:eastAsia="Times New Roman" w:hAnsi="Times New Roman" w:cs="Times New Roman"/>
+          <w:sz w:val="24"/>
+          <w:szCs w:val="24"/>
+        </w:rPr>
+        <w:t xml:space="preserve"> ANY EXPRESS OR IMPLIED WARRANTIES, INCLUDING, BUT NOT LIMITED TO, THE</w:t>
+      </w:r>
+      <w:r>
+        <w:rPr>
+          <w:rFonts w:ascii="Times New Roman" w:eastAsia="Times New Roman" w:hAnsi="Times New Roman" w:cs="Times New Roman"/>
+          <w:sz w:val="24"/>
+          <w:szCs w:val="24"/>
+        </w:rPr>
+        <w:t xml:space="preserve"> </w:t>
+      </w:r>
+      <w:r>
+        <w:rPr>
+          <w:rFonts w:ascii="Times New Roman" w:eastAsia="Times New Roman" w:hAnsi="Times New Roman" w:cs="Times New Roman"/>
+          <w:sz w:val="24"/>
+          <w:szCs w:val="24"/>
+        </w:rPr>
+        <w:t>IMPLIED WARRANTIES OF MERCHANTABILITY AND FITNESS FOR A PARTICULAR PURPOSE</w:t>
+      </w:r>
+      <w:r>
+        <w:rPr>
+          <w:rFonts w:ascii="Times New Roman" w:eastAsia="Times New Roman" w:hAnsi="Times New Roman" w:cs="Times New Roman"/>
+          <w:sz w:val="24"/>
+          <w:szCs w:val="24"/>
+        </w:rPr>
+        <w:t xml:space="preserve"> </w:t>
+      </w:r>
+      <w:r>
+        <w:rPr>
+          <w:rFonts w:ascii="Times New Roman" w:eastAsia="Times New Roman" w:hAnsi="Times New Roman" w:cs="Times New Roman"/>
+          <w:sz w:val="24"/>
+          <w:szCs w:val="24"/>
+        </w:rPr>
+        <w:t xml:space="preserve">ARE DISCLAIMED. </w:t>
+      </w:r>
+      <w:proofErr w:type="gramStart"/>
+      <w:r>
+        <w:rPr>
+          <w:rFonts w:ascii="Times New Roman" w:eastAsia="Times New Roman" w:hAnsi="Times New Roman" w:cs="Times New Roman"/>
+          <w:sz w:val="24"/>
+          <w:szCs w:val="24"/>
+        </w:rPr>
+        <w:t>IN NO EVENT SHALL ANY OF THE AUTHORS OR THE CONTRIBUTINGINSTITUTIONS BE LIABLE FOR ANY DIRECT, INDIRECT, INCIDENTAL, SPECIAL,</w:t>
+      </w:r>
+      <w:r>
+        <w:rPr>
+          <w:rFonts w:ascii="Times New Roman" w:eastAsia="Times New Roman" w:hAnsi="Times New Roman" w:cs="Times New Roman"/>
+          <w:sz w:val="24"/>
+          <w:szCs w:val="24"/>
+        </w:rPr>
+        <w:t xml:space="preserve"> </w:t>
+      </w:r>
+      <w:r>
+        <w:rPr>
+          <w:rFonts w:ascii="Times New Roman" w:eastAsia="Times New Roman" w:hAnsi="Times New Roman" w:cs="Times New Roman"/>
+          <w:sz w:val="24"/>
+          <w:szCs w:val="24"/>
+        </w:rPr>
+        <w:t>EXEMPLARY, OR CONSEQUENTIAL DAMAGES (INCLUDING, BUT NOT LIMITED TO,</w:t>
+      </w:r>
+      <w:r>
+        <w:rPr>
+          <w:rFonts w:ascii="Times New Roman" w:eastAsia="Times New Roman" w:hAnsi="Times New Roman" w:cs="Times New Roman"/>
+          <w:sz w:val="24"/>
+          <w:szCs w:val="24"/>
+        </w:rPr>
+        <w:t xml:space="preserve"> </w:t>
+      </w:r>
+      <w:r>
+        <w:rPr>
+          <w:rFonts w:ascii="Times New Roman" w:eastAsia="Times New Roman" w:hAnsi="Times New Roman" w:cs="Times New Roman"/>
+          <w:sz w:val="24"/>
+          <w:szCs w:val="24"/>
+        </w:rPr>
+        <w:t>PROCUREMENT OF SUBSTITUTE GOODS OR SERVICES; LOSS OF USE, DATA, OR PROFITS;</w:t>
+      </w:r>
+      <w:r>
+        <w:rPr>
+          <w:rFonts w:ascii="Times New Roman" w:eastAsia="Times New Roman" w:hAnsi="Times New Roman" w:cs="Times New Roman"/>
+          <w:sz w:val="24"/>
+          <w:szCs w:val="24"/>
+        </w:rPr>
+        <w:t xml:space="preserve"> </w:t>
+      </w:r>
+      <w:r>
+        <w:rPr>
+          <w:rFonts w:ascii="Times New Roman" w:eastAsia="Times New Roman" w:hAnsi="Times New Roman" w:cs="Times New Roman"/>
+          <w:sz w:val="24"/>
+          <w:szCs w:val="24"/>
+        </w:rPr>
+        <w:t>OR BUSINESS INTERRUPTION) HOWEVER CAUSED AND ON ANY THEORY OF LIABILITY,</w:t>
+      </w:r>
+      <w:r>
+        <w:rPr>
+          <w:rFonts w:ascii="Times New Roman" w:eastAsia="Times New Roman" w:hAnsi="Times New Roman" w:cs="Times New Roman"/>
+          <w:sz w:val="24"/>
+          <w:szCs w:val="24"/>
+        </w:rPr>
+        <w:t xml:space="preserve"> </w:t>
+      </w:r>
+      <w:r>
+        <w:rPr>
+          <w:rFonts w:ascii="Times New Roman" w:eastAsia="Times New Roman" w:hAnsi="Times New Roman" w:cs="Times New Roman"/>
+          <w:sz w:val="24"/>
+          <w:szCs w:val="24"/>
+        </w:rPr>
+        <w:t>WHETHER IN CONTRACT, STRICT LIABILITY, OR TORT (INCLUDING NEGLIGENCE OR</w:t>
+      </w:r>
+      <w:r>
+        <w:rPr>
+          <w:rFonts w:ascii="Times New Roman" w:eastAsia="Times New Roman" w:hAnsi="Times New Roman" w:cs="Times New Roman"/>
+          <w:sz w:val="24"/>
+          <w:szCs w:val="24"/>
+        </w:rPr>
+        <w:t xml:space="preserve"> </w:t>
+      </w:r>
+      <w:r>
+        <w:rPr>
+          <w:rFonts w:ascii="Times New Roman" w:eastAsia="Times New Roman" w:hAnsi="Times New Roman" w:cs="Times New Roman"/>
+          <w:sz w:val="24"/>
+          <w:szCs w:val="24"/>
+        </w:rPr>
+        <w:t>OTHERWISE) ARISING IN ANY WAY OUT OF THE USE OF THIS SOFTWARE, EVEN IF</w:t>
+      </w:r>
+      <w:r>
+        <w:rPr>
+          <w:rFonts w:ascii="Times New Roman" w:eastAsia="Times New Roman" w:hAnsi="Times New Roman" w:cs="Times New Roman"/>
+          <w:sz w:val="24"/>
+          <w:szCs w:val="24"/>
+        </w:rPr>
+        <w:t xml:space="preserve"> </w:t>
+      </w:r>
+      <w:r>
+        <w:rPr>
+          <w:rFonts w:ascii="Times New Roman" w:eastAsia="Times New Roman" w:hAnsi="Times New Roman" w:cs="Times New Roman"/>
+          <w:sz w:val="24"/>
+          <w:szCs w:val="24"/>
+        </w:rPr>
+        <w:t>ADVISED OF THE POSSIBILITY OF SUCH DAMAGE.</w:t>
+      </w:r>
+      <w:proofErr w:type="gramEnd"/>
+    </w:p>
     <w:p>
       <w:r>
         <w:br w:type="page"/>
@@ -1543,20 +1862,18 @@
         <w:pStyle w:val="berschrift1"/>
         <w:numPr>
           <w:ilvl w:val="0"/>
-          <w:numId w:val="3"/>
+          <w:numId w:val="28"/>
         </w:numPr>
         <w:rPr>
           <w:lang w:val="de-DE"/>
         </w:rPr>
       </w:pPr>
-      <w:bookmarkStart w:id="0" w:name="_Toc501624641"/>
       <w:r>
         <w:rPr>
           <w:lang w:val="de-DE"/>
         </w:rPr>
         <w:t>Installation</w:t>
       </w:r>
-      <w:bookmarkEnd w:id="0"/>
     </w:p>
     <w:p>
       <w:pPr>
@@ -1569,7 +1886,6 @@
           <w:lang w:val="de-DE"/>
         </w:rPr>
       </w:pPr>
-      <w:bookmarkStart w:id="1" w:name="_Toc501624642"/>
       <w:proofErr w:type="spellStart"/>
       <w:r>
         <w:rPr>
@@ -1577,8 +1893,58 @@
         </w:rPr>
         <w:t>OpenMS</w:t>
       </w:r>
-      <w:bookmarkEnd w:id="1"/>
-      <w:proofErr w:type="spellEnd"/>
+      <w:proofErr w:type="spellEnd"/>
+    </w:p>
+    <w:p>
+      <w:r>
+        <w:t xml:space="preserve">For installation of </w:t>
+      </w:r>
+      <w:proofErr w:type="spellStart"/>
+      <w:r>
+        <w:t>OpenMS</w:t>
+      </w:r>
+      <w:proofErr w:type="spellEnd"/>
+      <w:r>
+        <w:t xml:space="preserve"> visit </w:t>
+      </w:r>
+      <w:hyperlink r:id="rId6" w:history="1">
+        <w:r>
+          <w:rPr>
+            <w:rStyle w:val="Hyperlink"/>
+          </w:rPr>
+          <w:t>https://www.openms.de/</w:t>
+        </w:r>
+      </w:hyperlink>
+      <w:r>
+        <w:t xml:space="preserve"> and follow the download/install</w:t>
+      </w:r>
+      <w:r>
+        <w:t xml:space="preserve"> or build</w:t>
+      </w:r>
+      <w:r>
+        <w:t xml:space="preserve"> instructions for your operating system.</w:t>
+      </w:r>
+    </w:p>
+    <w:p>
+      <w:r>
+        <w:t xml:space="preserve">After </w:t>
+      </w:r>
+      <w:proofErr w:type="gramStart"/>
+      <w:r>
+        <w:t>installation</w:t>
+      </w:r>
+      <w:proofErr w:type="gramEnd"/>
+      <w:r>
+        <w:t xml:space="preserve"> the following tools should be installed: TOPPAS and </w:t>
+      </w:r>
+      <w:proofErr w:type="spellStart"/>
+      <w:r>
+        <w:t>TOPPView</w:t>
+      </w:r>
+      <w:proofErr w:type="spellEnd"/>
+      <w:r>
+        <w:t xml:space="preserve">. </w:t>
+      </w:r>
     </w:p>
     <w:p>
       <w:pPr>
@@ -1591,16 +1957,228 @@
           <w:lang w:val="de-DE"/>
         </w:rPr>
       </w:pPr>
-      <w:bookmarkStart w:id="2" w:name="_Toc501624643"/>
-      <w:proofErr w:type="spellStart"/>
+      <w:bookmarkStart w:id="0" w:name="_Toc501624645"/>
       <w:r>
         <w:rPr>
           <w:lang w:val="de-DE"/>
         </w:rPr>
-        <w:t>Pyopenms</w:t>
-      </w:r>
-      <w:bookmarkEnd w:id="2"/>
-      <w:proofErr w:type="spellEnd"/>
+        <w:t>Python</w:t>
+      </w:r>
+    </w:p>
+    <w:p>
+      <w:r>
+        <w:t>To run glyXtoolMS, a python 2.7 installation is required</w:t>
+      </w:r>
+      <w:r>
+        <w:t xml:space="preserve">, together with the package manager pip. The use of a virtual environment like </w:t>
+      </w:r>
+      <w:proofErr w:type="spellStart"/>
+      <w:r>
+        <w:t>virtualenvwrapper</w:t>
+      </w:r>
+      <w:proofErr w:type="spellEnd"/>
+      <w:r>
+        <w:t xml:space="preserve"> </w:t>
+      </w:r>
+      <w:proofErr w:type="gramStart"/>
+      <w:r>
+        <w:t>is recommended</w:t>
+      </w:r>
+      <w:proofErr w:type="gramEnd"/>
+      <w:r>
+        <w:t>, to handle p</w:t>
+      </w:r>
+    </w:p>
+    <w:p>
+      <w:r>
+        <w:t xml:space="preserve">Install python 2.7 from </w:t>
+      </w:r>
+      <w:hyperlink r:id="rId7" w:history="1">
+        <w:r>
+          <w:rPr>
+            <w:rStyle w:val="Hyperlink"/>
+          </w:rPr>
+          <w:t>https://www.python.org/</w:t>
+        </w:r>
+      </w:hyperlink>
+      <w:r>
+        <w:t xml:space="preserve">. The package manager for python </w:t>
+      </w:r>
+      <w:proofErr w:type="gramStart"/>
+      <w:r>
+        <w:t>will then be</w:t>
+      </w:r>
+      <w:r>
+        <w:t xml:space="preserve"> installed</w:t>
+      </w:r>
+      <w:proofErr w:type="gramEnd"/>
+      <w:r>
+        <w:t>, too. To check, open a console and type</w:t>
+      </w:r>
+      <w:r>
+        <w:t xml:space="preserve"> the command</w:t>
+      </w:r>
+      <w:r>
+        <w:t xml:space="preserve"> </w:t>
+      </w:r>
+      <w:r>
+        <w:t xml:space="preserve">“pip”. </w:t>
+      </w:r>
+      <w:r>
+        <w:t xml:space="preserve">If it </w:t>
+      </w:r>
+      <w:proofErr w:type="gramStart"/>
+      <w:r>
+        <w:t>has not been installed</w:t>
+      </w:r>
+      <w:proofErr w:type="gramEnd"/>
+      <w:r>
+        <w:t xml:space="preserve">, follow the installation instructions on </w:t>
+      </w:r>
+      <w:hyperlink r:id="rId8" w:history="1">
+        <w:r>
+          <w:rPr>
+            <w:rStyle w:val="Hyperlink"/>
+          </w:rPr>
+          <w:t>https://pip.pypa.io/en/stable/installing/#do-i-need-to-install-pip</w:t>
+        </w:r>
+      </w:hyperlink>
+      <w:r>
+        <w:t xml:space="preserve">. </w:t>
+      </w:r>
+    </w:p>
+    <w:p>
+      <w:r>
+        <w:t>The u</w:t>
+      </w:r>
+      <w:r>
+        <w:t xml:space="preserve">se of a virtual environment </w:t>
+      </w:r>
+      <w:proofErr w:type="gramStart"/>
+      <w:r>
+        <w:t>is recommended</w:t>
+      </w:r>
+      <w:proofErr w:type="gramEnd"/>
+      <w:r>
+        <w:t xml:space="preserve">, in case multiple python installations with different package setups are installed on the computer. </w:t>
+      </w:r>
+      <w:r>
+        <w:t xml:space="preserve">For the installation of </w:t>
+      </w:r>
+      <w:proofErr w:type="spellStart"/>
+      <w:r>
+        <w:t>virtualenvwrapper</w:t>
+      </w:r>
+      <w:proofErr w:type="spellEnd"/>
+      <w:r>
+        <w:t xml:space="preserve">, please refer to </w:t>
+      </w:r>
+      <w:hyperlink r:id="rId9" w:history="1">
+        <w:r>
+          <w:rPr>
+            <w:rStyle w:val="Hyperlink"/>
+          </w:rPr>
+          <w:t>https://virtualenvwrapper.readthedocs.io/en/latest/</w:t>
+        </w:r>
+      </w:hyperlink>
+      <w:r>
+        <w:t xml:space="preserve"> </w:t>
+      </w:r>
+    </w:p>
+    <w:p>
+      <w:proofErr w:type="spellStart"/>
+      <w:r>
+        <w:t>Virtualenvwrapper</w:t>
+      </w:r>
+      <w:proofErr w:type="spellEnd"/>
+      <w:r>
+        <w:t xml:space="preserve"> </w:t>
+      </w:r>
+      <w:proofErr w:type="gramStart"/>
+      <w:r>
+        <w:t>can be installed</w:t>
+      </w:r>
+      <w:proofErr w:type="gramEnd"/>
+      <w:r>
+        <w:t xml:space="preserve"> via:</w:t>
+      </w:r>
+    </w:p>
+    <w:p>
+      <w:proofErr w:type="gramStart"/>
+      <w:r>
+        <w:t>pip</w:t>
+      </w:r>
+      <w:proofErr w:type="gramEnd"/>
+      <w:r>
+        <w:t xml:space="preserve"> install </w:t>
+      </w:r>
+      <w:proofErr w:type="spellStart"/>
+      <w:r>
+        <w:t>virtualenvwrapper</w:t>
+      </w:r>
+      <w:proofErr w:type="spellEnd"/>
+    </w:p>
+    <w:p>
+      <w:proofErr w:type="spellStart"/>
+      <w:proofErr w:type="gramStart"/>
+      <w:r>
+        <w:t>aftwerwards</w:t>
+      </w:r>
+      <w:proofErr w:type="spellEnd"/>
+      <w:proofErr w:type="gramEnd"/>
+      <w:r>
+        <w:t xml:space="preserve"> a fresh environment can be created using:</w:t>
+      </w:r>
+    </w:p>
+    <w:p>
+      <w:proofErr w:type="spellStart"/>
+      <w:proofErr w:type="gramStart"/>
+      <w:r>
+        <w:t>mkvirtualenv</w:t>
+      </w:r>
+      <w:proofErr w:type="spellEnd"/>
+      <w:proofErr w:type="gramEnd"/>
+      <w:r>
+        <w:t xml:space="preserve"> &lt;</w:t>
+      </w:r>
+      <w:proofErr w:type="spellStart"/>
+      <w:r>
+        <w:t>envname</w:t>
+      </w:r>
+      <w:proofErr w:type="spellEnd"/>
+      <w:r>
+        <w:t>&gt;</w:t>
+      </w:r>
+    </w:p>
+    <w:p>
+      <w:proofErr w:type="gramStart"/>
+      <w:r>
+        <w:t>switch</w:t>
+      </w:r>
+      <w:proofErr w:type="gramEnd"/>
+      <w:r>
+        <w:t xml:space="preserve"> into the environment using:</w:t>
+      </w:r>
+    </w:p>
+    <w:p>
+      <w:proofErr w:type="spellStart"/>
+      <w:proofErr w:type="gramStart"/>
+      <w:r>
+        <w:t>workon</w:t>
+      </w:r>
+      <w:proofErr w:type="spellEnd"/>
+      <w:proofErr w:type="gramEnd"/>
+      <w:r>
+        <w:t xml:space="preserve"> &lt;</w:t>
+      </w:r>
+      <w:proofErr w:type="spellStart"/>
+      <w:r>
+        <w:t>envname</w:t>
+      </w:r>
+      <w:proofErr w:type="spellEnd"/>
+      <w:r>
+        <w:t>&gt;</w:t>
+      </w:r>
     </w:p>
     <w:p>
       <w:pPr>
@@ -1609,85 +2187,280 @@
           <w:ilvl w:val="1"/>
           <w:numId w:val="3"/>
         </w:numPr>
-        <w:rPr>
-          <w:lang w:val="de-DE"/>
-        </w:rPr>
-      </w:pPr>
-      <w:bookmarkStart w:id="3" w:name="_Toc501624644"/>
-      <w:r>
-        <w:rPr>
-          <w:lang w:val="de-DE"/>
-        </w:rPr>
-        <w:t>glyXtool</w:t>
-      </w:r>
-      <w:r>
-        <w:rPr>
-          <w:vertAlign w:val="superscript"/>
-          <w:lang w:val="de-DE"/>
-        </w:rPr>
-        <w:t>MS</w:t>
-      </w:r>
-      <w:bookmarkEnd w:id="3"/>
+      </w:pPr>
+      <w:proofErr w:type="gramStart"/>
+      <w:r>
+        <w:t>glyXtoolMS</w:t>
+      </w:r>
+      <w:proofErr w:type="gramEnd"/>
+    </w:p>
+    <w:p>
+      <w:proofErr w:type="gramStart"/>
+      <w:r>
+        <w:t>glyXtoolMS</w:t>
+      </w:r>
+      <w:proofErr w:type="gramEnd"/>
+      <w:r>
+        <w:t xml:space="preserve"> can be installed using pip:</w:t>
+      </w:r>
+    </w:p>
+    <w:p>
+      <w:proofErr w:type="gramStart"/>
+      <w:r>
+        <w:t>pip</w:t>
+      </w:r>
+      <w:proofErr w:type="gramEnd"/>
+      <w:r>
+        <w:t xml:space="preserve"> install glyXtoolMS</w:t>
+      </w:r>
+    </w:p>
+    <w:p>
+      <w:r>
+        <w:t>The depen</w:t>
+      </w:r>
+      <w:r>
+        <w:t xml:space="preserve">dencies </w:t>
+      </w:r>
+      <w:proofErr w:type="spellStart"/>
+      <w:r>
+        <w:t>canvasvg</w:t>
+      </w:r>
+      <w:proofErr w:type="spellEnd"/>
+      <w:r>
+        <w:t xml:space="preserve">, </w:t>
+      </w:r>
+      <w:proofErr w:type="spellStart"/>
+      <w:r>
+        <w:t>configparser</w:t>
+      </w:r>
+      <w:proofErr w:type="spellEnd"/>
+      <w:r>
+        <w:t xml:space="preserve">, </w:t>
+      </w:r>
+      <w:proofErr w:type="spellStart"/>
+      <w:proofErr w:type="gramStart"/>
+      <w:r>
+        <w:t>lxml</w:t>
+      </w:r>
+      <w:proofErr w:type="spellEnd"/>
+      <w:r>
+        <w:t xml:space="preserve"> ,</w:t>
+      </w:r>
+      <w:proofErr w:type="spellStart"/>
+      <w:r>
+        <w:t>numpy,pyopenms</w:t>
+      </w:r>
+      <w:proofErr w:type="spellEnd"/>
+      <w:proofErr w:type="gramEnd"/>
+      <w:r>
+        <w:t xml:space="preserve">, </w:t>
+      </w:r>
+      <w:proofErr w:type="spellStart"/>
+      <w:r>
+        <w:t>pyperclip</w:t>
+      </w:r>
+      <w:proofErr w:type="spellEnd"/>
+      <w:r>
+        <w:t xml:space="preserve">, and </w:t>
+      </w:r>
+      <w:proofErr w:type="spellStart"/>
+      <w:r>
+        <w:t>xlwt</w:t>
+      </w:r>
+      <w:proofErr w:type="spellEnd"/>
+      <w:r>
+        <w:t xml:space="preserve"> should then be automatically downloaded and installed.</w:t>
+      </w:r>
+    </w:p>
+    <w:p>
+      <w:proofErr w:type="gramStart"/>
+      <w:r>
+        <w:t>alternatively</w:t>
+      </w:r>
+      <w:proofErr w:type="gramEnd"/>
+      <w:r>
+        <w:t xml:space="preserve"> the .egg or .wheel can be downloaded from </w:t>
+      </w:r>
+      <w:hyperlink r:id="rId10" w:history="1">
+        <w:r>
+          <w:rPr>
+            <w:rStyle w:val="Hyperlink"/>
+          </w:rPr>
+          <w:t>https://test.pypi.org/project/glyxtoolms/</w:t>
+        </w:r>
+      </w:hyperlink>
+      <w:r>
+        <w:t xml:space="preserve"> </w:t>
+      </w:r>
+    </w:p>
+    <w:p>
+      <w:proofErr w:type="gramStart"/>
+      <w:r>
+        <w:lastRenderedPageBreak/>
+        <w:t>or</w:t>
+      </w:r>
+      <w:proofErr w:type="gramEnd"/>
+      <w:r>
+        <w:t xml:space="preserve"> build manually from </w:t>
+      </w:r>
+      <w:hyperlink r:id="rId11" w:history="1">
+        <w:r>
+          <w:rPr>
+            <w:rStyle w:val="Hyperlink"/>
+          </w:rPr>
+          <w:t>www.github.com/mpioch/glyXtoolMS</w:t>
+        </w:r>
+      </w:hyperlink>
+      <w:r>
+        <w:t xml:space="preserve"> </w:t>
+      </w:r>
+    </w:p>
+    <w:p>
+      <w:r>
+        <w:t xml:space="preserve">After the installation of glyXtoolMS, the glyXtoolMS Evaluator should </w:t>
+      </w:r>
+      <w:proofErr w:type="spellStart"/>
+      <w:r>
+        <w:t>acessable</w:t>
+      </w:r>
+      <w:proofErr w:type="spellEnd"/>
+      <w:r>
+        <w:t xml:space="preserve"> via the console command:</w:t>
+      </w:r>
+    </w:p>
+    <w:p>
+      <w:proofErr w:type="gramStart"/>
+      <w:r>
+        <w:t>glyXtoolMS</w:t>
+      </w:r>
+      <w:proofErr w:type="gramEnd"/>
+    </w:p>
+    <w:p/>
+    <w:p/>
+    <w:p>
+      <w:pPr>
+        <w:pStyle w:val="berschrift1"/>
+        <w:numPr>
+          <w:ilvl w:val="1"/>
+          <w:numId w:val="3"/>
+        </w:numPr>
+      </w:pPr>
+      <w:r>
+        <w:t>TOPPAS Script Setup</w:t>
+      </w:r>
+      <w:r>
+        <w:t xml:space="preserve"> using glyXtoolMS Evaluator</w:t>
+      </w:r>
+    </w:p>
+    <w:p>
+      <w:r>
+        <w:t>To get access to the</w:t>
+      </w:r>
+      <w:r>
+        <w:t xml:space="preserve"> glycopeptide scripts in TOPPAS, the scripts have to </w:t>
+      </w:r>
+      <w:proofErr w:type="gramStart"/>
+      <w:r>
+        <w:t>be copied</w:t>
+      </w:r>
+      <w:proofErr w:type="gramEnd"/>
+      <w:r>
+        <w:t xml:space="preserve"> into the </w:t>
+      </w:r>
+      <w:proofErr w:type="spellStart"/>
+      <w:r>
+        <w:t>OpenMS</w:t>
+      </w:r>
+      <w:proofErr w:type="spellEnd"/>
+      <w:r>
+        <w:t xml:space="preserve"> folder. Start the glyXtoolMS Evaluator, using the command glyXtoolMS in the command line. During startup, the path to the </w:t>
+      </w:r>
+      <w:proofErr w:type="spellStart"/>
+      <w:r>
+        <w:t>openMS</w:t>
+      </w:r>
+      <w:proofErr w:type="spellEnd"/>
+      <w:r>
+        <w:t xml:space="preserve"> installation folder </w:t>
+      </w:r>
+      <w:proofErr w:type="gramStart"/>
+      <w:r>
+        <w:t>will be requested</w:t>
+      </w:r>
+      <w:proofErr w:type="gramEnd"/>
+      <w:r>
+        <w:t xml:space="preserve">. Afterwards the necessary files </w:t>
+      </w:r>
+      <w:proofErr w:type="gramStart"/>
+      <w:r>
+        <w:t>will be copied</w:t>
+      </w:r>
+      <w:proofErr w:type="gramEnd"/>
+      <w:r>
+        <w:t xml:space="preserve"> over from the glyXtoolMS python package into the </w:t>
+      </w:r>
+      <w:proofErr w:type="spellStart"/>
+      <w:r>
+        <w:t>OpenMS</w:t>
+      </w:r>
+      <w:proofErr w:type="spellEnd"/>
+      <w:r>
+        <w:t xml:space="preserve"> Scripts and Externals folder.</w:t>
+      </w:r>
     </w:p>
     <w:p>
       <w:pPr>
         <w:pStyle w:val="berschrift1"/>
         <w:numPr>
           <w:ilvl w:val="0"/>
-          <w:numId w:val="3"/>
+          <w:numId w:val="28"/>
         </w:numPr>
-        <w:rPr>
-          <w:lang w:val="de-DE"/>
-        </w:rPr>
-      </w:pPr>
-      <w:bookmarkStart w:id="4" w:name="_Toc501624645"/>
-      <w:proofErr w:type="spellStart"/>
-      <w:r>
-        <w:rPr>
-          <w:lang w:val="de-DE"/>
-        </w:rPr>
-        <w:t>Creating</w:t>
-      </w:r>
-      <w:proofErr w:type="spellEnd"/>
-      <w:r>
-        <w:rPr>
-          <w:lang w:val="de-DE"/>
-        </w:rPr>
+      </w:pPr>
+      <w:r>
+        <w:t>Creating a</w:t>
+      </w:r>
+      <w:r>
+        <w:t>n</w:t>
+      </w:r>
+      <w:r>
         <w:t xml:space="preserve"> </w:t>
       </w:r>
-      <w:r>
-        <w:rPr>
-          <w:lang w:val="de-DE"/>
-        </w:rPr>
-        <w:t>a</w:t>
-      </w:r>
-      <w:r>
-        <w:rPr>
-          <w:lang w:val="de-DE"/>
-        </w:rPr>
-        <w:t>n</w:t>
-      </w:r>
-      <w:r>
-        <w:rPr>
-          <w:lang w:val="de-DE"/>
-        </w:rPr>
-        <w:t xml:space="preserve"> </w:t>
-      </w:r>
-      <w:proofErr w:type="spellStart"/>
-      <w:r>
-        <w:rPr>
-          <w:lang w:val="de-DE"/>
-        </w:rPr>
+      <w:proofErr w:type="spellStart"/>
+      <w:r>
         <w:t>OpenMS</w:t>
       </w:r>
       <w:proofErr w:type="spellEnd"/>
       <w:r>
-        <w:rPr>
-          <w:lang w:val="de-DE"/>
-        </w:rPr>
         <w:t xml:space="preserve"> Workflow</w:t>
       </w:r>
-      <w:bookmarkEnd w:id="4"/>
+      <w:bookmarkEnd w:id="0"/>
+    </w:p>
+    <w:p/>
+    <w:p>
+      <w:r>
+        <w:t xml:space="preserve">An Example Data set can be download from </w:t>
+      </w:r>
+      <w:hyperlink r:id="rId12" w:history="1">
+        <w:r>
+          <w:rPr>
+            <w:rStyle w:val="Hyperlink"/>
+          </w:rPr>
+          <w:t>www.github.com/mpcio/glyxtoolms</w:t>
+        </w:r>
+      </w:hyperlink>
+      <w:r>
+        <w:t xml:space="preserve">, containing an IgG mass spectrometry file, the N-glycan database, the IgG </w:t>
+      </w:r>
+      <w:proofErr w:type="spellStart"/>
+      <w:r>
+        <w:t>Fasta</w:t>
+      </w:r>
+      <w:proofErr w:type="spellEnd"/>
+      <w:r>
+        <w:t xml:space="preserve"> file, </w:t>
+      </w:r>
+      <w:bookmarkStart w:id="1" w:name="_GoBack"/>
+      <w:bookmarkEnd w:id="1"/>
     </w:p>
     <w:p>
       <w:pPr>
@@ -1698,13 +2471,9 @@
           <w:color w:val="365F91" w:themeColor="accent1" w:themeShade="BF"/>
           <w:sz w:val="28"/>
           <w:szCs w:val="28"/>
-          <w:lang w:val="de-DE"/>
-        </w:rPr>
-      </w:pPr>
-      <w:r>
-        <w:rPr>
-          <w:lang w:val="de-DE"/>
-        </w:rPr>
+        </w:rPr>
+      </w:pPr>
+      <w:r>
         <w:br w:type="page"/>
       </w:r>
     </w:p>
@@ -1713,10 +2482,10 @@
         <w:pStyle w:val="berschrift1"/>
         <w:numPr>
           <w:ilvl w:val="0"/>
-          <w:numId w:val="3"/>
+          <w:numId w:val="28"/>
         </w:numPr>
       </w:pPr>
-      <w:bookmarkStart w:id="5" w:name="_Toc501624646"/>
+      <w:bookmarkStart w:id="2" w:name="_Toc501624646"/>
       <w:r>
         <w:lastRenderedPageBreak/>
         <w:t>TOPPAS tools for glycopeptide analytic</w:t>
@@ -1724,43 +2493,28 @@
       <w:r>
         <w:t>s</w:t>
       </w:r>
-      <w:bookmarkEnd w:id="5"/>
+      <w:bookmarkEnd w:id="2"/>
     </w:p>
     <w:p>
       <w:pPr>
         <w:pStyle w:val="berschrift1"/>
         <w:numPr>
           <w:ilvl w:val="1"/>
-          <w:numId w:val="3"/>
+          <w:numId w:val="28"/>
         </w:numPr>
-        <w:rPr>
-          <w:lang w:val="de-DE"/>
-        </w:rPr>
-      </w:pPr>
-      <w:bookmarkStart w:id="6" w:name="_Toc501624647"/>
-      <w:proofErr w:type="spellStart"/>
-      <w:r>
-        <w:rPr>
-          <w:lang w:val="de-DE"/>
-        </w:rPr>
+      </w:pPr>
+      <w:bookmarkStart w:id="3" w:name="_Toc501624647"/>
+      <w:proofErr w:type="spellStart"/>
+      <w:r>
         <w:t>FeatureFinder</w:t>
       </w:r>
       <w:r>
-        <w:rPr>
-          <w:lang w:val="de-DE"/>
-        </w:rPr>
         <w:t>MS</w:t>
       </w:r>
-      <w:bookmarkEnd w:id="6"/>
-      <w:proofErr w:type="spellEnd"/>
-    </w:p>
-    <w:p>
-      <w:pPr>
-        <w:rPr>
-          <w:lang w:val="de-DE"/>
-        </w:rPr>
-      </w:pPr>
-    </w:p>
+      <w:bookmarkEnd w:id="3"/>
+      <w:proofErr w:type="spellEnd"/>
+    </w:p>
+    <w:p/>
     <w:tbl>
       <w:tblPr>
         <w:tblStyle w:val="Tabellenraster"/>
@@ -2375,13 +3129,13 @@
         <w:pStyle w:val="berschrift1"/>
         <w:numPr>
           <w:ilvl w:val="1"/>
-          <w:numId w:val="3"/>
+          <w:numId w:val="28"/>
         </w:numPr>
         <w:rPr>
           <w:lang w:val="de-DE"/>
         </w:rPr>
       </w:pPr>
-      <w:bookmarkStart w:id="7" w:name="_Toc501624648"/>
+      <w:bookmarkStart w:id="4" w:name="_Toc501624648"/>
       <w:proofErr w:type="spellStart"/>
       <w:r>
         <w:rPr>
@@ -2390,7 +3144,7 @@
         <w:lastRenderedPageBreak/>
         <w:t>FileBuilder</w:t>
       </w:r>
-      <w:bookmarkEnd w:id="7"/>
+      <w:bookmarkEnd w:id="4"/>
       <w:proofErr w:type="spellEnd"/>
     </w:p>
     <w:p>
@@ -2767,7 +3521,6 @@
       <w:proofErr w:type="spellEnd"/>
     </w:p>
     <w:p>
-      <w:proofErr w:type="gramStart"/>
       <w:r>
         <w:t>Replaces the given M</w:t>
       </w:r>
@@ -2775,11 +3528,7 @@
         <w:t>S Level spectra in an experiment</w:t>
       </w:r>
       <w:r>
-        <w:t>.</w:t>
-      </w:r>
-      <w:proofErr w:type="gramEnd"/>
-      <w:r>
-        <w:t xml:space="preserve"> </w:t>
+        <w:t xml:space="preserve">. </w:t>
       </w:r>
       <w:r>
         <w:t>In the context of glycopeptide analysis</w:t>
@@ -3081,13 +3830,13 @@
         <w:pStyle w:val="berschrift1"/>
         <w:numPr>
           <w:ilvl w:val="1"/>
-          <w:numId w:val="3"/>
+          <w:numId w:val="28"/>
         </w:numPr>
         <w:rPr>
           <w:lang w:val="de-DE"/>
         </w:rPr>
       </w:pPr>
-      <w:bookmarkStart w:id="8" w:name="_Toc501624649"/>
+      <w:bookmarkStart w:id="5" w:name="_Toc501624649"/>
       <w:proofErr w:type="spellStart"/>
       <w:r>
         <w:rPr>
@@ -3096,7 +3845,7 @@
         <w:lastRenderedPageBreak/>
         <w:t>glyXFilter</w:t>
       </w:r>
-      <w:bookmarkEnd w:id="8"/>
+      <w:bookmarkEnd w:id="5"/>
       <w:proofErr w:type="spellEnd"/>
     </w:p>
     <w:tbl>
@@ -4055,10 +4804,7 @@
         <w:t>: for matching peptide and glycan composition to the precursor masses of identified glycopeptide features</w:t>
       </w:r>
     </w:p>
-    <w:p>
-      <w:bookmarkStart w:id="9" w:name="_GoBack"/>
-      <w:bookmarkEnd w:id="9"/>
-    </w:p>
+    <w:p/>
     <w:p>
       <w:pPr>
         <w:rPr>
@@ -4079,15 +4825,15 @@
         <w:pStyle w:val="berschrift1"/>
         <w:numPr>
           <w:ilvl w:val="1"/>
-          <w:numId w:val="3"/>
+          <w:numId w:val="28"/>
         </w:numPr>
       </w:pPr>
-      <w:bookmarkStart w:id="10" w:name="_Toc501624650"/>
+      <w:bookmarkStart w:id="6" w:name="_Toc501624650"/>
       <w:r>
         <w:lastRenderedPageBreak/>
         <w:t>Glycopeptide digest</w:t>
       </w:r>
-      <w:bookmarkEnd w:id="10"/>
+      <w:bookmarkEnd w:id="6"/>
     </w:p>
     <w:tbl>
       <w:tblPr>
@@ -4356,11 +5102,9 @@
       </w:r>
     </w:p>
     <w:p>
-      <w:proofErr w:type="gramStart"/>
       <w:r>
         <w:t>Generating possible peptide sequences with glycosylation sites from protein sequences via theoretical digest.</w:t>
       </w:r>
-      <w:proofErr w:type="gramEnd"/>
     </w:p>
     <w:p>
       <w:pPr>
@@ -4713,15 +5457,15 @@
         <w:pStyle w:val="berschrift1"/>
         <w:numPr>
           <w:ilvl w:val="1"/>
-          <w:numId w:val="3"/>
+          <w:numId w:val="28"/>
         </w:numPr>
       </w:pPr>
-      <w:bookmarkStart w:id="11" w:name="_Toc501624651"/>
+      <w:bookmarkStart w:id="7" w:name="_Toc501624651"/>
       <w:r>
         <w:lastRenderedPageBreak/>
         <w:t>Glycan composition builder</w:t>
       </w:r>
-      <w:bookmarkEnd w:id="11"/>
+      <w:bookmarkEnd w:id="7"/>
     </w:p>
     <w:tbl>
       <w:tblPr>
@@ -4984,11 +5728,9 @@
       </w:r>
     </w:p>
     <w:p>
-      <w:proofErr w:type="gramStart"/>
       <w:r>
         <w:t>Provides glycan compositions for the ‘Glycopeptide Matcher’ tool.</w:t>
       </w:r>
-      <w:proofErr w:type="gramEnd"/>
       <w:r>
         <w:t xml:space="preserve"> A given list of glycan compositions can be filtered by the provided ranges if the ‘</w:t>
       </w:r>
@@ -5364,15 +6106,15 @@
         <w:pStyle w:val="berschrift1"/>
         <w:numPr>
           <w:ilvl w:val="1"/>
-          <w:numId w:val="3"/>
+          <w:numId w:val="28"/>
         </w:numPr>
       </w:pPr>
-      <w:bookmarkStart w:id="12" w:name="_Toc501624652"/>
+      <w:bookmarkStart w:id="8" w:name="_Toc501624652"/>
       <w:r>
         <w:lastRenderedPageBreak/>
         <w:t>Glycopeptide Matcher</w:t>
       </w:r>
-      <w:bookmarkEnd w:id="12"/>
+      <w:bookmarkEnd w:id="8"/>
     </w:p>
     <w:tbl>
       <w:tblPr>
@@ -6084,13 +6826,13 @@
         <w:pStyle w:val="berschrift1"/>
         <w:numPr>
           <w:ilvl w:val="1"/>
-          <w:numId w:val="3"/>
+          <w:numId w:val="28"/>
         </w:numPr>
         <w:rPr>
           <w:lang w:val="de-DE"/>
         </w:rPr>
       </w:pPr>
-      <w:bookmarkStart w:id="13" w:name="_Toc501624653"/>
+      <w:bookmarkStart w:id="9" w:name="_Toc501624653"/>
       <w:r>
         <w:rPr>
           <w:lang w:val="de-DE"/>
@@ -6098,7 +6840,7 @@
         <w:lastRenderedPageBreak/>
         <w:t>Peptide Fragment Search</w:t>
       </w:r>
-      <w:bookmarkEnd w:id="13"/>
+      <w:bookmarkEnd w:id="9"/>
     </w:p>
     <w:p>
       <w:pPr>
@@ -6373,7 +7115,6 @@
       </w:r>
     </w:p>
     <w:p>
-      <w:proofErr w:type="gramStart"/>
       <w:r>
         <w:t xml:space="preserve">Annotates the consensus spectra of glycopeptide features with peptide fragments based on the theoretical fragments of the peptide sequence suggested by the </w:t>
       </w:r>
@@ -6383,7 +7124,6 @@
       <w:r>
         <w:t xml:space="preserve"> tool.</w:t>
       </w:r>
-      <w:proofErr w:type="gramEnd"/>
     </w:p>
     <w:p>
       <w:pPr>
@@ -6552,13 +7292,13 @@
         <w:pStyle w:val="berschrift1"/>
         <w:numPr>
           <w:ilvl w:val="1"/>
-          <w:numId w:val="3"/>
+          <w:numId w:val="28"/>
         </w:numPr>
         <w:rPr>
           <w:lang w:val="de-DE"/>
         </w:rPr>
       </w:pPr>
-      <w:bookmarkStart w:id="14" w:name="_Toc501624654"/>
+      <w:bookmarkStart w:id="10" w:name="_Toc501624654"/>
       <w:proofErr w:type="spellStart"/>
       <w:r>
         <w:rPr>
@@ -6567,7 +7307,7 @@
         <w:lastRenderedPageBreak/>
         <w:t>glyxReporter</w:t>
       </w:r>
-      <w:bookmarkEnd w:id="14"/>
+      <w:bookmarkEnd w:id="10"/>
       <w:proofErr w:type="spellEnd"/>
     </w:p>
     <w:tbl>
@@ -7031,10 +7771,10 @@
         <w:pStyle w:val="berschrift1"/>
         <w:numPr>
           <w:ilvl w:val="0"/>
-          <w:numId w:val="3"/>
+          <w:numId w:val="28"/>
         </w:numPr>
       </w:pPr>
-      <w:bookmarkStart w:id="15" w:name="_Toc501624655"/>
+      <w:bookmarkStart w:id="11" w:name="_Toc501624655"/>
       <w:proofErr w:type="spellStart"/>
       <w:proofErr w:type="gramStart"/>
       <w:r>
@@ -7046,7 +7786,7 @@
       <w:r>
         <w:t xml:space="preserve"> Evaluator</w:t>
       </w:r>
-      <w:bookmarkEnd w:id="15"/>
+      <w:bookmarkEnd w:id="11"/>
     </w:p>
     <w:p/>
     <w:p>
@@ -7194,8 +7934,8 @@
 </file>
 
 <file path=word/numbering.xml><?xml version="1.0" encoding="utf-8"?>
-<w:numbering xmlns:wpc="http://schemas.microsoft.com/office/word/2010/wordprocessingCanvas" xmlns:mc="http://schemas.openxmlformats.org/markup-compatibility/2006" xmlns:o="urn:schemas-microsoft-com:office:office" xmlns:r="http://schemas.openxmlformats.org/officeDocument/2006/relationships" xmlns:m="http://schemas.openxmlformats.org/officeDocument/2006/math" xmlns:v="urn:schemas-microsoft-com:vml" xmlns:wp14="http://schemas.microsoft.com/office/word/2010/wordprocessingDrawing" xmlns:wp="http://schemas.openxmlformats.org/drawingml/2006/wordprocessingDrawing" xmlns:w10="urn:schemas-microsoft-com:office:word" xmlns:w="http://schemas.openxmlformats.org/wordprocessingml/2006/main" xmlns:w14="http://schemas.microsoft.com/office/word/2010/wordml" xmlns:wpg="http://schemas.microsoft.com/office/word/2010/wordprocessingGroup" xmlns:wpi="http://schemas.microsoft.com/office/word/2010/wordprocessingInk" xmlns:wne="http://schemas.microsoft.com/office/word/2006/wordml" xmlns:wps="http://schemas.microsoft.com/office/word/2010/wordprocessingShape" mc:Ignorable="w14 wp14">
-  <w:abstractNum w:abstractNumId="0">
+<w:numbering xmlns:wpc="http://schemas.microsoft.com/office/word/2010/wordprocessingCanvas" xmlns:cx="http://schemas.microsoft.com/office/drawing/2014/chartex" xmlns:cx1="http://schemas.microsoft.com/office/drawing/2015/9/8/chartex" xmlns:mc="http://schemas.openxmlformats.org/markup-compatibility/2006" xmlns:o="urn:schemas-microsoft-com:office:office" xmlns:r="http://schemas.openxmlformats.org/officeDocument/2006/relationships" xmlns:m="http://schemas.openxmlformats.org/officeDocument/2006/math" xmlns:v="urn:schemas-microsoft-com:vml" xmlns:wp14="http://schemas.microsoft.com/office/word/2010/wordprocessingDrawing" xmlns:wp="http://schemas.openxmlformats.org/drawingml/2006/wordprocessingDrawing" xmlns:w10="urn:schemas-microsoft-com:office:word" xmlns:w="http://schemas.openxmlformats.org/wordprocessingml/2006/main" xmlns:w14="http://schemas.microsoft.com/office/word/2010/wordml" xmlns:w15="http://schemas.microsoft.com/office/word/2012/wordml" xmlns:w16se="http://schemas.microsoft.com/office/word/2015/wordml/symex" xmlns:wpg="http://schemas.microsoft.com/office/word/2010/wordprocessingGroup" xmlns:wpi="http://schemas.microsoft.com/office/word/2010/wordprocessingInk" xmlns:wne="http://schemas.microsoft.com/office/word/2006/wordml" xmlns:wps="http://schemas.microsoft.com/office/word/2010/wordprocessingShape" mc:Ignorable="w14 w15 w16se wp14">
+  <w:abstractNum w:abstractNumId="0" w15:restartNumberingAfterBreak="0">
     <w:nsid w:val="035B7020"/>
     <w:multiLevelType w:val="hybridMultilevel"/>
     <w:tmpl w:val="8CF2A4D0"/>
@@ -7308,7 +8048,93 @@
       </w:rPr>
     </w:lvl>
   </w:abstractNum>
-  <w:abstractNum w:abstractNumId="1">
+  <w:abstractNum w:abstractNumId="1" w15:restartNumberingAfterBreak="0">
+    <w:nsid w:val="048A5CE9"/>
+    <w:multiLevelType w:val="multilevel"/>
+    <w:tmpl w:val="0409001F"/>
+    <w:lvl w:ilvl="0">
+      <w:start w:val="1"/>
+      <w:numFmt w:val="decimal"/>
+      <w:lvlText w:val="%1."/>
+      <w:lvlJc w:val="left"/>
+      <w:pPr>
+        <w:ind w:left="360" w:hanging="360"/>
+      </w:pPr>
+    </w:lvl>
+    <w:lvl w:ilvl="1">
+      <w:start w:val="1"/>
+      <w:numFmt w:val="decimal"/>
+      <w:lvlText w:val="%1.%2."/>
+      <w:lvlJc w:val="left"/>
+      <w:pPr>
+        <w:ind w:left="792" w:hanging="432"/>
+      </w:pPr>
+    </w:lvl>
+    <w:lvl w:ilvl="2">
+      <w:start w:val="1"/>
+      <w:numFmt w:val="decimal"/>
+      <w:lvlText w:val="%1.%2.%3."/>
+      <w:lvlJc w:val="left"/>
+      <w:pPr>
+        <w:ind w:left="1224" w:hanging="504"/>
+      </w:pPr>
+    </w:lvl>
+    <w:lvl w:ilvl="3">
+      <w:start w:val="1"/>
+      <w:numFmt w:val="decimal"/>
+      <w:lvlText w:val="%1.%2.%3.%4."/>
+      <w:lvlJc w:val="left"/>
+      <w:pPr>
+        <w:ind w:left="1728" w:hanging="648"/>
+      </w:pPr>
+    </w:lvl>
+    <w:lvl w:ilvl="4">
+      <w:start w:val="1"/>
+      <w:numFmt w:val="decimal"/>
+      <w:lvlText w:val="%1.%2.%3.%4.%5."/>
+      <w:lvlJc w:val="left"/>
+      <w:pPr>
+        <w:ind w:left="2232" w:hanging="792"/>
+      </w:pPr>
+    </w:lvl>
+    <w:lvl w:ilvl="5">
+      <w:start w:val="1"/>
+      <w:numFmt w:val="decimal"/>
+      <w:lvlText w:val="%1.%2.%3.%4.%5.%6."/>
+      <w:lvlJc w:val="left"/>
+      <w:pPr>
+        <w:ind w:left="2736" w:hanging="936"/>
+      </w:pPr>
+    </w:lvl>
+    <w:lvl w:ilvl="6">
+      <w:start w:val="1"/>
+      <w:numFmt w:val="decimal"/>
+      <w:lvlText w:val="%1.%2.%3.%4.%5.%6.%7."/>
+      <w:lvlJc w:val="left"/>
+      <w:pPr>
+        <w:ind w:left="3240" w:hanging="1080"/>
+      </w:pPr>
+    </w:lvl>
+    <w:lvl w:ilvl="7">
+      <w:start w:val="1"/>
+      <w:numFmt w:val="decimal"/>
+      <w:lvlText w:val="%1.%2.%3.%4.%5.%6.%7.%8."/>
+      <w:lvlJc w:val="left"/>
+      <w:pPr>
+        <w:ind w:left="3744" w:hanging="1224"/>
+      </w:pPr>
+    </w:lvl>
+    <w:lvl w:ilvl="8">
+      <w:start w:val="1"/>
+      <w:numFmt w:val="decimal"/>
+      <w:lvlText w:val="%1.%2.%3.%4.%5.%6.%7.%8.%9."/>
+      <w:lvlJc w:val="left"/>
+      <w:pPr>
+        <w:ind w:left="4320" w:hanging="1440"/>
+      </w:pPr>
+    </w:lvl>
+  </w:abstractNum>
+  <w:abstractNum w:abstractNumId="2" w15:restartNumberingAfterBreak="0">
     <w:nsid w:val="081A0EDE"/>
     <w:multiLevelType w:val="hybridMultilevel"/>
     <w:tmpl w:val="63CE7676"/>
@@ -7420,7 +8246,179 @@
       </w:rPr>
     </w:lvl>
   </w:abstractNum>
-  <w:abstractNum w:abstractNumId="2">
+  <w:abstractNum w:abstractNumId="3" w15:restartNumberingAfterBreak="0">
+    <w:nsid w:val="0D0F2583"/>
+    <w:multiLevelType w:val="multilevel"/>
+    <w:tmpl w:val="0409001F"/>
+    <w:lvl w:ilvl="0">
+      <w:start w:val="1"/>
+      <w:numFmt w:val="decimal"/>
+      <w:lvlText w:val="%1."/>
+      <w:lvlJc w:val="left"/>
+      <w:pPr>
+        <w:ind w:left="360" w:hanging="360"/>
+      </w:pPr>
+    </w:lvl>
+    <w:lvl w:ilvl="1">
+      <w:start w:val="1"/>
+      <w:numFmt w:val="decimal"/>
+      <w:lvlText w:val="%1.%2."/>
+      <w:lvlJc w:val="left"/>
+      <w:pPr>
+        <w:ind w:left="792" w:hanging="432"/>
+      </w:pPr>
+    </w:lvl>
+    <w:lvl w:ilvl="2">
+      <w:start w:val="1"/>
+      <w:numFmt w:val="decimal"/>
+      <w:lvlText w:val="%1.%2.%3."/>
+      <w:lvlJc w:val="left"/>
+      <w:pPr>
+        <w:ind w:left="1224" w:hanging="504"/>
+      </w:pPr>
+    </w:lvl>
+    <w:lvl w:ilvl="3">
+      <w:start w:val="1"/>
+      <w:numFmt w:val="decimal"/>
+      <w:lvlText w:val="%1.%2.%3.%4."/>
+      <w:lvlJc w:val="left"/>
+      <w:pPr>
+        <w:ind w:left="1728" w:hanging="648"/>
+      </w:pPr>
+    </w:lvl>
+    <w:lvl w:ilvl="4">
+      <w:start w:val="1"/>
+      <w:numFmt w:val="decimal"/>
+      <w:lvlText w:val="%1.%2.%3.%4.%5."/>
+      <w:lvlJc w:val="left"/>
+      <w:pPr>
+        <w:ind w:left="2232" w:hanging="792"/>
+      </w:pPr>
+    </w:lvl>
+    <w:lvl w:ilvl="5">
+      <w:start w:val="1"/>
+      <w:numFmt w:val="decimal"/>
+      <w:lvlText w:val="%1.%2.%3.%4.%5.%6."/>
+      <w:lvlJc w:val="left"/>
+      <w:pPr>
+        <w:ind w:left="2736" w:hanging="936"/>
+      </w:pPr>
+    </w:lvl>
+    <w:lvl w:ilvl="6">
+      <w:start w:val="1"/>
+      <w:numFmt w:val="decimal"/>
+      <w:lvlText w:val="%1.%2.%3.%4.%5.%6.%7."/>
+      <w:lvlJc w:val="left"/>
+      <w:pPr>
+        <w:ind w:left="3240" w:hanging="1080"/>
+      </w:pPr>
+    </w:lvl>
+    <w:lvl w:ilvl="7">
+      <w:start w:val="1"/>
+      <w:numFmt w:val="decimal"/>
+      <w:lvlText w:val="%1.%2.%3.%4.%5.%6.%7.%8."/>
+      <w:lvlJc w:val="left"/>
+      <w:pPr>
+        <w:ind w:left="3744" w:hanging="1224"/>
+      </w:pPr>
+    </w:lvl>
+    <w:lvl w:ilvl="8">
+      <w:start w:val="1"/>
+      <w:numFmt w:val="decimal"/>
+      <w:lvlText w:val="%1.%2.%3.%4.%5.%6.%7.%8.%9."/>
+      <w:lvlJc w:val="left"/>
+      <w:pPr>
+        <w:ind w:left="4320" w:hanging="1440"/>
+      </w:pPr>
+    </w:lvl>
+  </w:abstractNum>
+  <w:abstractNum w:abstractNumId="4" w15:restartNumberingAfterBreak="0">
+    <w:nsid w:val="0D8F6749"/>
+    <w:multiLevelType w:val="multilevel"/>
+    <w:tmpl w:val="0409001F"/>
+    <w:lvl w:ilvl="0">
+      <w:start w:val="1"/>
+      <w:numFmt w:val="decimal"/>
+      <w:lvlText w:val="%1."/>
+      <w:lvlJc w:val="left"/>
+      <w:pPr>
+        <w:ind w:left="360" w:hanging="360"/>
+      </w:pPr>
+    </w:lvl>
+    <w:lvl w:ilvl="1">
+      <w:start w:val="1"/>
+      <w:numFmt w:val="decimal"/>
+      <w:lvlText w:val="%1.%2."/>
+      <w:lvlJc w:val="left"/>
+      <w:pPr>
+        <w:ind w:left="792" w:hanging="432"/>
+      </w:pPr>
+    </w:lvl>
+    <w:lvl w:ilvl="2">
+      <w:start w:val="1"/>
+      <w:numFmt w:val="decimal"/>
+      <w:lvlText w:val="%1.%2.%3."/>
+      <w:lvlJc w:val="left"/>
+      <w:pPr>
+        <w:ind w:left="1224" w:hanging="504"/>
+      </w:pPr>
+    </w:lvl>
+    <w:lvl w:ilvl="3">
+      <w:start w:val="1"/>
+      <w:numFmt w:val="decimal"/>
+      <w:lvlText w:val="%1.%2.%3.%4."/>
+      <w:lvlJc w:val="left"/>
+      <w:pPr>
+        <w:ind w:left="1728" w:hanging="648"/>
+      </w:pPr>
+    </w:lvl>
+    <w:lvl w:ilvl="4">
+      <w:start w:val="1"/>
+      <w:numFmt w:val="decimal"/>
+      <w:lvlText w:val="%1.%2.%3.%4.%5."/>
+      <w:lvlJc w:val="left"/>
+      <w:pPr>
+        <w:ind w:left="2232" w:hanging="792"/>
+      </w:pPr>
+    </w:lvl>
+    <w:lvl w:ilvl="5">
+      <w:start w:val="1"/>
+      <w:numFmt w:val="decimal"/>
+      <w:lvlText w:val="%1.%2.%3.%4.%5.%6."/>
+      <w:lvlJc w:val="left"/>
+      <w:pPr>
+        <w:ind w:left="2736" w:hanging="936"/>
+      </w:pPr>
+    </w:lvl>
+    <w:lvl w:ilvl="6">
+      <w:start w:val="1"/>
+      <w:numFmt w:val="decimal"/>
+      <w:lvlText w:val="%1.%2.%3.%4.%5.%6.%7."/>
+      <w:lvlJc w:val="left"/>
+      <w:pPr>
+        <w:ind w:left="3240" w:hanging="1080"/>
+      </w:pPr>
+    </w:lvl>
+    <w:lvl w:ilvl="7">
+      <w:start w:val="1"/>
+      <w:numFmt w:val="decimal"/>
+      <w:lvlText w:val="%1.%2.%3.%4.%5.%6.%7.%8."/>
+      <w:lvlJc w:val="left"/>
+      <w:pPr>
+        <w:ind w:left="3744" w:hanging="1224"/>
+      </w:pPr>
+    </w:lvl>
+    <w:lvl w:ilvl="8">
+      <w:start w:val="1"/>
+      <w:numFmt w:val="decimal"/>
+      <w:lvlText w:val="%1.%2.%3.%4.%5.%6.%7.%8.%9."/>
+      <w:lvlJc w:val="left"/>
+      <w:pPr>
+        <w:ind w:left="4320" w:hanging="1440"/>
+      </w:pPr>
+    </w:lvl>
+  </w:abstractNum>
+  <w:abstractNum w:abstractNumId="5" w15:restartNumberingAfterBreak="0">
     <w:nsid w:val="140A7218"/>
     <w:multiLevelType w:val="multilevel"/>
     <w:tmpl w:val="0409001F"/>
@@ -7506,7 +8504,7 @@
       </w:pPr>
     </w:lvl>
   </w:abstractNum>
-  <w:abstractNum w:abstractNumId="3">
+  <w:abstractNum w:abstractNumId="6" w15:restartNumberingAfterBreak="0">
     <w:nsid w:val="197000FD"/>
     <w:multiLevelType w:val="hybridMultilevel"/>
     <w:tmpl w:val="0FC40DA4"/>
@@ -7618,7 +8616,7 @@
       </w:rPr>
     </w:lvl>
   </w:abstractNum>
-  <w:abstractNum w:abstractNumId="4">
+  <w:abstractNum w:abstractNumId="7" w15:restartNumberingAfterBreak="0">
     <w:nsid w:val="19EB12AC"/>
     <w:multiLevelType w:val="hybridMultilevel"/>
     <w:tmpl w:val="1CD685DE"/>
@@ -7731,7 +8729,7 @@
       </w:rPr>
     </w:lvl>
   </w:abstractNum>
-  <w:abstractNum w:abstractNumId="5">
+  <w:abstractNum w:abstractNumId="8" w15:restartNumberingAfterBreak="0">
     <w:nsid w:val="1B914711"/>
     <w:multiLevelType w:val="hybridMultilevel"/>
     <w:tmpl w:val="31005C8E"/>
@@ -7844,7 +8842,93 @@
       </w:rPr>
     </w:lvl>
   </w:abstractNum>
-  <w:abstractNum w:abstractNumId="6">
+  <w:abstractNum w:abstractNumId="9" w15:restartNumberingAfterBreak="0">
+    <w:nsid w:val="1F041E8A"/>
+    <w:multiLevelType w:val="multilevel"/>
+    <w:tmpl w:val="0409001F"/>
+    <w:lvl w:ilvl="0">
+      <w:start w:val="1"/>
+      <w:numFmt w:val="decimal"/>
+      <w:lvlText w:val="%1."/>
+      <w:lvlJc w:val="left"/>
+      <w:pPr>
+        <w:ind w:left="360" w:hanging="360"/>
+      </w:pPr>
+    </w:lvl>
+    <w:lvl w:ilvl="1">
+      <w:start w:val="1"/>
+      <w:numFmt w:val="decimal"/>
+      <w:lvlText w:val="%1.%2."/>
+      <w:lvlJc w:val="left"/>
+      <w:pPr>
+        <w:ind w:left="792" w:hanging="432"/>
+      </w:pPr>
+    </w:lvl>
+    <w:lvl w:ilvl="2">
+      <w:start w:val="1"/>
+      <w:numFmt w:val="decimal"/>
+      <w:lvlText w:val="%1.%2.%3."/>
+      <w:lvlJc w:val="left"/>
+      <w:pPr>
+        <w:ind w:left="1224" w:hanging="504"/>
+      </w:pPr>
+    </w:lvl>
+    <w:lvl w:ilvl="3">
+      <w:start w:val="1"/>
+      <w:numFmt w:val="decimal"/>
+      <w:lvlText w:val="%1.%2.%3.%4."/>
+      <w:lvlJc w:val="left"/>
+      <w:pPr>
+        <w:ind w:left="1728" w:hanging="648"/>
+      </w:pPr>
+    </w:lvl>
+    <w:lvl w:ilvl="4">
+      <w:start w:val="1"/>
+      <w:numFmt w:val="decimal"/>
+      <w:lvlText w:val="%1.%2.%3.%4.%5."/>
+      <w:lvlJc w:val="left"/>
+      <w:pPr>
+        <w:ind w:left="2232" w:hanging="792"/>
+      </w:pPr>
+    </w:lvl>
+    <w:lvl w:ilvl="5">
+      <w:start w:val="1"/>
+      <w:numFmt w:val="decimal"/>
+      <w:lvlText w:val="%1.%2.%3.%4.%5.%6."/>
+      <w:lvlJc w:val="left"/>
+      <w:pPr>
+        <w:ind w:left="2736" w:hanging="936"/>
+      </w:pPr>
+    </w:lvl>
+    <w:lvl w:ilvl="6">
+      <w:start w:val="1"/>
+      <w:numFmt w:val="decimal"/>
+      <w:lvlText w:val="%1.%2.%3.%4.%5.%6.%7."/>
+      <w:lvlJc w:val="left"/>
+      <w:pPr>
+        <w:ind w:left="3240" w:hanging="1080"/>
+      </w:pPr>
+    </w:lvl>
+    <w:lvl w:ilvl="7">
+      <w:start w:val="1"/>
+      <w:numFmt w:val="decimal"/>
+      <w:lvlText w:val="%1.%2.%3.%4.%5.%6.%7.%8."/>
+      <w:lvlJc w:val="left"/>
+      <w:pPr>
+        <w:ind w:left="3744" w:hanging="1224"/>
+      </w:pPr>
+    </w:lvl>
+    <w:lvl w:ilvl="8">
+      <w:start w:val="1"/>
+      <w:numFmt w:val="decimal"/>
+      <w:lvlText w:val="%1.%2.%3.%4.%5.%6.%7.%8.%9."/>
+      <w:lvlJc w:val="left"/>
+      <w:pPr>
+        <w:ind w:left="4320" w:hanging="1440"/>
+      </w:pPr>
+    </w:lvl>
+  </w:abstractNum>
+  <w:abstractNum w:abstractNumId="10" w15:restartNumberingAfterBreak="0">
     <w:nsid w:val="2C3660F8"/>
     <w:multiLevelType w:val="hybridMultilevel"/>
     <w:tmpl w:val="B25E5684"/>
@@ -7957,7 +9041,7 @@
       </w:rPr>
     </w:lvl>
   </w:abstractNum>
-  <w:abstractNum w:abstractNumId="7">
+  <w:abstractNum w:abstractNumId="11" w15:restartNumberingAfterBreak="0">
     <w:nsid w:val="33730A88"/>
     <w:multiLevelType w:val="multilevel"/>
     <w:tmpl w:val="0409001F"/>
@@ -8043,7 +9127,7 @@
       </w:pPr>
     </w:lvl>
   </w:abstractNum>
-  <w:abstractNum w:abstractNumId="8">
+  <w:abstractNum w:abstractNumId="12" w15:restartNumberingAfterBreak="0">
     <w:nsid w:val="37B67569"/>
     <w:multiLevelType w:val="hybridMultilevel"/>
     <w:tmpl w:val="5E185C3C"/>
@@ -8132,7 +9216,7 @@
       </w:pPr>
     </w:lvl>
   </w:abstractNum>
-  <w:abstractNum w:abstractNumId="9">
+  <w:abstractNum w:abstractNumId="13" w15:restartNumberingAfterBreak="0">
     <w:nsid w:val="397C09AF"/>
     <w:multiLevelType w:val="hybridMultilevel"/>
     <w:tmpl w:val="20BADC56"/>
@@ -8244,7 +9328,7 @@
       </w:rPr>
     </w:lvl>
   </w:abstractNum>
-  <w:abstractNum w:abstractNumId="10">
+  <w:abstractNum w:abstractNumId="14" w15:restartNumberingAfterBreak="0">
     <w:nsid w:val="3CB242AF"/>
     <w:multiLevelType w:val="hybridMultilevel"/>
     <w:tmpl w:val="E0F84448"/>
@@ -8357,7 +9441,7 @@
       </w:rPr>
     </w:lvl>
   </w:abstractNum>
-  <w:abstractNum w:abstractNumId="11">
+  <w:abstractNum w:abstractNumId="15" w15:restartNumberingAfterBreak="0">
     <w:nsid w:val="45713D5B"/>
     <w:multiLevelType w:val="hybridMultilevel"/>
     <w:tmpl w:val="2446FB3C"/>
@@ -8470,7 +9554,93 @@
       </w:rPr>
     </w:lvl>
   </w:abstractNum>
-  <w:abstractNum w:abstractNumId="12">
+  <w:abstractNum w:abstractNumId="16" w15:restartNumberingAfterBreak="0">
+    <w:nsid w:val="49AF1012"/>
+    <w:multiLevelType w:val="multilevel"/>
+    <w:tmpl w:val="0409001F"/>
+    <w:lvl w:ilvl="0">
+      <w:start w:val="1"/>
+      <w:numFmt w:val="decimal"/>
+      <w:lvlText w:val="%1."/>
+      <w:lvlJc w:val="left"/>
+      <w:pPr>
+        <w:ind w:left="360" w:hanging="360"/>
+      </w:pPr>
+    </w:lvl>
+    <w:lvl w:ilvl="1">
+      <w:start w:val="1"/>
+      <w:numFmt w:val="decimal"/>
+      <w:lvlText w:val="%1.%2."/>
+      <w:lvlJc w:val="left"/>
+      <w:pPr>
+        <w:ind w:left="792" w:hanging="432"/>
+      </w:pPr>
+    </w:lvl>
+    <w:lvl w:ilvl="2">
+      <w:start w:val="1"/>
+      <w:numFmt w:val="decimal"/>
+      <w:lvlText w:val="%1.%2.%3."/>
+      <w:lvlJc w:val="left"/>
+      <w:pPr>
+        <w:ind w:left="1224" w:hanging="504"/>
+      </w:pPr>
+    </w:lvl>
+    <w:lvl w:ilvl="3">
+      <w:start w:val="1"/>
+      <w:numFmt w:val="decimal"/>
+      <w:lvlText w:val="%1.%2.%3.%4."/>
+      <w:lvlJc w:val="left"/>
+      <w:pPr>
+        <w:ind w:left="1728" w:hanging="648"/>
+      </w:pPr>
+    </w:lvl>
+    <w:lvl w:ilvl="4">
+      <w:start w:val="1"/>
+      <w:numFmt w:val="decimal"/>
+      <w:lvlText w:val="%1.%2.%3.%4.%5."/>
+      <w:lvlJc w:val="left"/>
+      <w:pPr>
+        <w:ind w:left="2232" w:hanging="792"/>
+      </w:pPr>
+    </w:lvl>
+    <w:lvl w:ilvl="5">
+      <w:start w:val="1"/>
+      <w:numFmt w:val="decimal"/>
+      <w:lvlText w:val="%1.%2.%3.%4.%5.%6."/>
+      <w:lvlJc w:val="left"/>
+      <w:pPr>
+        <w:ind w:left="2736" w:hanging="936"/>
+      </w:pPr>
+    </w:lvl>
+    <w:lvl w:ilvl="6">
+      <w:start w:val="1"/>
+      <w:numFmt w:val="decimal"/>
+      <w:lvlText w:val="%1.%2.%3.%4.%5.%6.%7."/>
+      <w:lvlJc w:val="left"/>
+      <w:pPr>
+        <w:ind w:left="3240" w:hanging="1080"/>
+      </w:pPr>
+    </w:lvl>
+    <w:lvl w:ilvl="7">
+      <w:start w:val="1"/>
+      <w:numFmt w:val="decimal"/>
+      <w:lvlText w:val="%1.%2.%3.%4.%5.%6.%7.%8."/>
+      <w:lvlJc w:val="left"/>
+      <w:pPr>
+        <w:ind w:left="3744" w:hanging="1224"/>
+      </w:pPr>
+    </w:lvl>
+    <w:lvl w:ilvl="8">
+      <w:start w:val="1"/>
+      <w:numFmt w:val="decimal"/>
+      <w:lvlText w:val="%1.%2.%3.%4.%5.%6.%7.%8.%9."/>
+      <w:lvlJc w:val="left"/>
+      <w:pPr>
+        <w:ind w:left="4320" w:hanging="1440"/>
+      </w:pPr>
+    </w:lvl>
+  </w:abstractNum>
+  <w:abstractNum w:abstractNumId="17" w15:restartNumberingAfterBreak="0">
     <w:nsid w:val="4C0B1611"/>
     <w:multiLevelType w:val="hybridMultilevel"/>
     <w:tmpl w:val="95B0EC1A"/>
@@ -8583,7 +9753,7 @@
       </w:rPr>
     </w:lvl>
   </w:abstractNum>
-  <w:abstractNum w:abstractNumId="13">
+  <w:abstractNum w:abstractNumId="18" w15:restartNumberingAfterBreak="0">
     <w:nsid w:val="4CAC3335"/>
     <w:multiLevelType w:val="multilevel"/>
     <w:tmpl w:val="0409001F"/>
@@ -8669,7 +9839,7 @@
       </w:pPr>
     </w:lvl>
   </w:abstractNum>
-  <w:abstractNum w:abstractNumId="14">
+  <w:abstractNum w:abstractNumId="19" w15:restartNumberingAfterBreak="0">
     <w:nsid w:val="4FDE485A"/>
     <w:multiLevelType w:val="hybridMultilevel"/>
     <w:tmpl w:val="43068918"/>
@@ -8782,7 +9952,7 @@
       </w:rPr>
     </w:lvl>
   </w:abstractNum>
-  <w:abstractNum w:abstractNumId="15">
+  <w:abstractNum w:abstractNumId="20" w15:restartNumberingAfterBreak="0">
     <w:nsid w:val="552F29E1"/>
     <w:multiLevelType w:val="hybridMultilevel"/>
     <w:tmpl w:val="B0CAE57E"/>
@@ -8895,7 +10065,7 @@
       </w:rPr>
     </w:lvl>
   </w:abstractNum>
-  <w:abstractNum w:abstractNumId="16">
+  <w:abstractNum w:abstractNumId="21" w15:restartNumberingAfterBreak="0">
     <w:nsid w:val="57D71962"/>
     <w:multiLevelType w:val="hybridMultilevel"/>
     <w:tmpl w:val="F292552C"/>
@@ -9008,7 +10178,7 @@
       </w:rPr>
     </w:lvl>
   </w:abstractNum>
-  <w:abstractNum w:abstractNumId="17">
+  <w:abstractNum w:abstractNumId="22" w15:restartNumberingAfterBreak="0">
     <w:nsid w:val="5C7668E2"/>
     <w:multiLevelType w:val="hybridMultilevel"/>
     <w:tmpl w:val="D274475C"/>
@@ -9121,7 +10291,7 @@
       </w:rPr>
     </w:lvl>
   </w:abstractNum>
-  <w:abstractNum w:abstractNumId="18">
+  <w:abstractNum w:abstractNumId="23" w15:restartNumberingAfterBreak="0">
     <w:nsid w:val="5E482E7E"/>
     <w:multiLevelType w:val="hybridMultilevel"/>
     <w:tmpl w:val="8AC2A324"/>
@@ -9233,7 +10403,7 @@
       </w:rPr>
     </w:lvl>
   </w:abstractNum>
-  <w:abstractNum w:abstractNumId="19">
+  <w:abstractNum w:abstractNumId="24" w15:restartNumberingAfterBreak="0">
     <w:nsid w:val="64F84DF7"/>
     <w:multiLevelType w:val="hybridMultilevel"/>
     <w:tmpl w:val="76CE4770"/>
@@ -9346,7 +10516,7 @@
       </w:rPr>
     </w:lvl>
   </w:abstractNum>
-  <w:abstractNum w:abstractNumId="20">
+  <w:abstractNum w:abstractNumId="25" w15:restartNumberingAfterBreak="0">
     <w:nsid w:val="68D34665"/>
     <w:multiLevelType w:val="multilevel"/>
     <w:tmpl w:val="0409001F"/>
@@ -9432,7 +10602,7 @@
       </w:pPr>
     </w:lvl>
   </w:abstractNum>
-  <w:abstractNum w:abstractNumId="21">
+  <w:abstractNum w:abstractNumId="26" w15:restartNumberingAfterBreak="0">
     <w:nsid w:val="6A0F1963"/>
     <w:multiLevelType w:val="hybridMultilevel"/>
     <w:tmpl w:val="45CE83D8"/>
@@ -9545,7 +10715,7 @@
       </w:rPr>
     </w:lvl>
   </w:abstractNum>
-  <w:abstractNum w:abstractNumId="22">
+  <w:abstractNum w:abstractNumId="27" w15:restartNumberingAfterBreak="0">
     <w:nsid w:val="71E417F3"/>
     <w:multiLevelType w:val="hybridMultilevel"/>
     <w:tmpl w:val="D2D26432"/>
@@ -9657,7 +10827,7 @@
       </w:rPr>
     </w:lvl>
   </w:abstractNum>
-  <w:abstractNum w:abstractNumId="23">
+  <w:abstractNum w:abstractNumId="28" w15:restartNumberingAfterBreak="0">
     <w:nsid w:val="740F21F0"/>
     <w:multiLevelType w:val="hybridMultilevel"/>
     <w:tmpl w:val="394A5108"/>
@@ -9770,7 +10940,7 @@
       </w:rPr>
     </w:lvl>
   </w:abstractNum>
-  <w:abstractNum w:abstractNumId="24">
+  <w:abstractNum w:abstractNumId="29" w15:restartNumberingAfterBreak="0">
     <w:nsid w:val="76A449D6"/>
     <w:multiLevelType w:val="hybridMultilevel"/>
     <w:tmpl w:val="5E185C3C"/>
@@ -9859,7 +11029,120 @@
       </w:pPr>
     </w:lvl>
   </w:abstractNum>
-  <w:abstractNum w:abstractNumId="25">
+  <w:abstractNum w:abstractNumId="30" w15:restartNumberingAfterBreak="0">
+    <w:nsid w:val="77B47649"/>
+    <w:multiLevelType w:val="hybridMultilevel"/>
+    <w:tmpl w:val="3BCEA752"/>
+    <w:lvl w:ilvl="0" w:tplc="04070001">
+      <w:start w:val="1"/>
+      <w:numFmt w:val="bullet"/>
+      <w:lvlText w:val=""/>
+      <w:lvlJc w:val="left"/>
+      <w:pPr>
+        <w:ind w:left="720" w:hanging="360"/>
+      </w:pPr>
+      <w:rPr>
+        <w:rFonts w:ascii="Symbol" w:hAnsi="Symbol" w:hint="default"/>
+      </w:rPr>
+    </w:lvl>
+    <w:lvl w:ilvl="1" w:tplc="04070003" w:tentative="1">
+      <w:start w:val="1"/>
+      <w:numFmt w:val="bullet"/>
+      <w:lvlText w:val="o"/>
+      <w:lvlJc w:val="left"/>
+      <w:pPr>
+        <w:ind w:left="1440" w:hanging="360"/>
+      </w:pPr>
+      <w:rPr>
+        <w:rFonts w:ascii="Courier New" w:hAnsi="Courier New" w:cs="Courier New" w:hint="default"/>
+      </w:rPr>
+    </w:lvl>
+    <w:lvl w:ilvl="2" w:tplc="04070005" w:tentative="1">
+      <w:start w:val="1"/>
+      <w:numFmt w:val="bullet"/>
+      <w:lvlText w:val=""/>
+      <w:lvlJc w:val="left"/>
+      <w:pPr>
+        <w:ind w:left="2160" w:hanging="360"/>
+      </w:pPr>
+      <w:rPr>
+        <w:rFonts w:ascii="Wingdings" w:hAnsi="Wingdings" w:hint="default"/>
+      </w:rPr>
+    </w:lvl>
+    <w:lvl w:ilvl="3" w:tplc="04070001" w:tentative="1">
+      <w:start w:val="1"/>
+      <w:numFmt w:val="bullet"/>
+      <w:lvlText w:val=""/>
+      <w:lvlJc w:val="left"/>
+      <w:pPr>
+        <w:ind w:left="2880" w:hanging="360"/>
+      </w:pPr>
+      <w:rPr>
+        <w:rFonts w:ascii="Symbol" w:hAnsi="Symbol" w:hint="default"/>
+      </w:rPr>
+    </w:lvl>
+    <w:lvl w:ilvl="4" w:tplc="04070003" w:tentative="1">
+      <w:start w:val="1"/>
+      <w:numFmt w:val="bullet"/>
+      <w:lvlText w:val="o"/>
+      <w:lvlJc w:val="left"/>
+      <w:pPr>
+        <w:ind w:left="3600" w:hanging="360"/>
+      </w:pPr>
+      <w:rPr>
+        <w:rFonts w:ascii="Courier New" w:hAnsi="Courier New" w:cs="Courier New" w:hint="default"/>
+      </w:rPr>
+    </w:lvl>
+    <w:lvl w:ilvl="5" w:tplc="04070005" w:tentative="1">
+      <w:start w:val="1"/>
+      <w:numFmt w:val="bullet"/>
+      <w:lvlText w:val=""/>
+      <w:lvlJc w:val="left"/>
+      <w:pPr>
+        <w:ind w:left="4320" w:hanging="360"/>
+      </w:pPr>
+      <w:rPr>
+        <w:rFonts w:ascii="Wingdings" w:hAnsi="Wingdings" w:hint="default"/>
+      </w:rPr>
+    </w:lvl>
+    <w:lvl w:ilvl="6" w:tplc="04070001" w:tentative="1">
+      <w:start w:val="1"/>
+      <w:numFmt w:val="bullet"/>
+      <w:lvlText w:val=""/>
+      <w:lvlJc w:val="left"/>
+      <w:pPr>
+        <w:ind w:left="5040" w:hanging="360"/>
+      </w:pPr>
+      <w:rPr>
+        <w:rFonts w:ascii="Symbol" w:hAnsi="Symbol" w:hint="default"/>
+      </w:rPr>
+    </w:lvl>
+    <w:lvl w:ilvl="7" w:tplc="04070003" w:tentative="1">
+      <w:start w:val="1"/>
+      <w:numFmt w:val="bullet"/>
+      <w:lvlText w:val="o"/>
+      <w:lvlJc w:val="left"/>
+      <w:pPr>
+        <w:ind w:left="5760" w:hanging="360"/>
+      </w:pPr>
+      <w:rPr>
+        <w:rFonts w:ascii="Courier New" w:hAnsi="Courier New" w:cs="Courier New" w:hint="default"/>
+      </w:rPr>
+    </w:lvl>
+    <w:lvl w:ilvl="8" w:tplc="04070005" w:tentative="1">
+      <w:start w:val="1"/>
+      <w:numFmt w:val="bullet"/>
+      <w:lvlText w:val=""/>
+      <w:lvlJc w:val="left"/>
+      <w:pPr>
+        <w:ind w:left="6480" w:hanging="360"/>
+      </w:pPr>
+      <w:rPr>
+        <w:rFonts w:ascii="Wingdings" w:hAnsi="Wingdings" w:hint="default"/>
+      </w:rPr>
+    </w:lvl>
+  </w:abstractNum>
+  <w:abstractNum w:abstractNumId="31" w15:restartNumberingAfterBreak="0">
     <w:nsid w:val="7C9F2C85"/>
     <w:multiLevelType w:val="hybridMultilevel"/>
     <w:tmpl w:val="545E29B8"/>
@@ -9973,88 +11256,106 @@
     </w:lvl>
   </w:abstractNum>
   <w:num w:numId="1">
+    <w:abstractNumId w:val="5"/>
+  </w:num>
+  <w:num w:numId="2">
+    <w:abstractNumId w:val="18"/>
+  </w:num>
+  <w:num w:numId="3">
+    <w:abstractNumId w:val="25"/>
+  </w:num>
+  <w:num w:numId="4">
+    <w:abstractNumId w:val="11"/>
+  </w:num>
+  <w:num w:numId="5">
+    <w:abstractNumId w:val="6"/>
+  </w:num>
+  <w:num w:numId="6">
     <w:abstractNumId w:val="2"/>
   </w:num>
-  <w:num w:numId="2">
+  <w:num w:numId="7">
     <w:abstractNumId w:val="13"/>
   </w:num>
-  <w:num w:numId="3">
+  <w:num w:numId="8">
+    <w:abstractNumId w:val="27"/>
+  </w:num>
+  <w:num w:numId="9">
+    <w:abstractNumId w:val="23"/>
+  </w:num>
+  <w:num w:numId="10">
     <w:abstractNumId w:val="20"/>
   </w:num>
-  <w:num w:numId="4">
+  <w:num w:numId="11">
+    <w:abstractNumId w:val="17"/>
+  </w:num>
+  <w:num w:numId="12">
+    <w:abstractNumId w:val="8"/>
+  </w:num>
+  <w:num w:numId="13">
     <w:abstractNumId w:val="7"/>
   </w:num>
-  <w:num w:numId="5">
-    <w:abstractNumId w:val="3"/>
-  </w:num>
-  <w:num w:numId="6">
-    <w:abstractNumId w:val="1"/>
-  </w:num>
-  <w:num w:numId="7">
-    <w:abstractNumId w:val="9"/>
-  </w:num>
-  <w:num w:numId="8">
-    <w:abstractNumId w:val="22"/>
-  </w:num>
-  <w:num w:numId="9">
-    <w:abstractNumId w:val="18"/>
-  </w:num>
-  <w:num w:numId="10">
-    <w:abstractNumId w:val="15"/>
-  </w:num>
-  <w:num w:numId="11">
-    <w:abstractNumId w:val="12"/>
-  </w:num>
-  <w:num w:numId="12">
-    <w:abstractNumId w:val="5"/>
-  </w:num>
-  <w:num w:numId="13">
-    <w:abstractNumId w:val="4"/>
-  </w:num>
   <w:num w:numId="14">
-    <w:abstractNumId w:val="10"/>
+    <w:abstractNumId w:val="14"/>
   </w:num>
   <w:num w:numId="15">
     <w:abstractNumId w:val="0"/>
   </w:num>
   <w:num w:numId="16">
-    <w:abstractNumId w:val="14"/>
+    <w:abstractNumId w:val="19"/>
   </w:num>
   <w:num w:numId="17">
-    <w:abstractNumId w:val="16"/>
+    <w:abstractNumId w:val="21"/>
   </w:num>
   <w:num w:numId="18">
-    <w:abstractNumId w:val="17"/>
+    <w:abstractNumId w:val="22"/>
   </w:num>
   <w:num w:numId="19">
-    <w:abstractNumId w:val="25"/>
+    <w:abstractNumId w:val="31"/>
   </w:num>
   <w:num w:numId="20">
-    <w:abstractNumId w:val="19"/>
+    <w:abstractNumId w:val="24"/>
   </w:num>
   <w:num w:numId="21">
-    <w:abstractNumId w:val="6"/>
+    <w:abstractNumId w:val="10"/>
   </w:num>
   <w:num w:numId="22">
-    <w:abstractNumId w:val="23"/>
+    <w:abstractNumId w:val="28"/>
   </w:num>
   <w:num w:numId="23">
-    <w:abstractNumId w:val="21"/>
+    <w:abstractNumId w:val="26"/>
   </w:num>
   <w:num w:numId="24">
-    <w:abstractNumId w:val="8"/>
+    <w:abstractNumId w:val="12"/>
   </w:num>
   <w:num w:numId="25">
-    <w:abstractNumId w:val="24"/>
+    <w:abstractNumId w:val="29"/>
   </w:num>
   <w:num w:numId="26">
-    <w:abstractNumId w:val="11"/>
+    <w:abstractNumId w:val="15"/>
+  </w:num>
+  <w:num w:numId="27">
+    <w:abstractNumId w:val="30"/>
+  </w:num>
+  <w:num w:numId="28">
+    <w:abstractNumId w:val="9"/>
+  </w:num>
+  <w:num w:numId="29">
+    <w:abstractNumId w:val="1"/>
+  </w:num>
+  <w:num w:numId="30">
+    <w:abstractNumId w:val="3"/>
+  </w:num>
+  <w:num w:numId="31">
+    <w:abstractNumId w:val="4"/>
+  </w:num>
+  <w:num w:numId="32">
+    <w:abstractNumId w:val="16"/>
   </w:num>
 </w:numbering>
 </file>
 
 <file path=word/styles.xml><?xml version="1.0" encoding="utf-8"?>
-<w:styles xmlns:mc="http://schemas.openxmlformats.org/markup-compatibility/2006" xmlns:r="http://schemas.openxmlformats.org/officeDocument/2006/relationships" xmlns:w="http://schemas.openxmlformats.org/wordprocessingml/2006/main" xmlns:w14="http://schemas.microsoft.com/office/word/2010/wordml" mc:Ignorable="w14">
+<w:styles xmlns:mc="http://schemas.openxmlformats.org/markup-compatibility/2006" xmlns:r="http://schemas.openxmlformats.org/officeDocument/2006/relationships" xmlns:w="http://schemas.openxmlformats.org/wordprocessingml/2006/main" xmlns:w14="http://schemas.microsoft.com/office/word/2010/wordml" xmlns:w15="http://schemas.microsoft.com/office/word/2012/wordml" xmlns:w16se="http://schemas.microsoft.com/office/word/2015/wordml/symex" mc:Ignorable="w14 w15 w16se">
   <w:docDefaults>
     <w:rPrDefault>
       <w:rPr>
@@ -10070,531 +11371,378 @@
       </w:pPr>
     </w:pPrDefault>
   </w:docDefaults>
-  <w:latentStyles w:defLockedState="0" w:defUIPriority="99" w:defSemiHidden="1" w:defUnhideWhenUsed="1" w:defQFormat="0" w:count="267">
-    <w:lsdException w:name="Normal" w:semiHidden="0" w:uiPriority="0" w:unhideWhenUsed="0" w:qFormat="1"/>
-    <w:lsdException w:name="heading 1" w:semiHidden="0" w:uiPriority="9" w:unhideWhenUsed="0" w:qFormat="1"/>
-    <w:lsdException w:name="heading 2" w:uiPriority="9" w:qFormat="1"/>
-    <w:lsdException w:name="heading 3" w:uiPriority="9" w:qFormat="1"/>
-    <w:lsdException w:name="heading 4" w:uiPriority="9" w:qFormat="1"/>
-    <w:lsdException w:name="heading 5" w:uiPriority="9" w:qFormat="1"/>
-    <w:lsdException w:name="heading 6" w:uiPriority="9" w:qFormat="1"/>
-    <w:lsdException w:name="heading 7" w:uiPriority="9" w:qFormat="1"/>
-    <w:lsdException w:name="heading 8" w:uiPriority="9" w:qFormat="1"/>
-    <w:lsdException w:name="heading 9" w:uiPriority="9" w:qFormat="1"/>
-    <w:lsdException w:name="toc 1" w:uiPriority="39" w:qFormat="1"/>
-    <w:lsdException w:name="toc 2" w:uiPriority="39" w:qFormat="1"/>
-    <w:lsdException w:name="toc 3" w:uiPriority="39" w:qFormat="1"/>
-    <w:lsdException w:name="toc 4" w:uiPriority="39"/>
-    <w:lsdException w:name="toc 5" w:uiPriority="39"/>
-    <w:lsdException w:name="toc 6" w:uiPriority="39"/>
-    <w:lsdException w:name="toc 7" w:uiPriority="39"/>
-    <w:lsdException w:name="toc 8" w:uiPriority="39"/>
-    <w:lsdException w:name="toc 9" w:uiPriority="39"/>
-    <w:lsdException w:name="caption" w:uiPriority="35" w:qFormat="1"/>
-    <w:lsdException w:name="Title" w:semiHidden="0" w:uiPriority="10" w:unhideWhenUsed="0" w:qFormat="1"/>
-    <w:lsdException w:name="Default Paragraph Font" w:uiPriority="1"/>
-    <w:lsdException w:name="Subtitle" w:semiHidden="0" w:uiPriority="11" w:unhideWhenUsed="0" w:qFormat="1"/>
-    <w:lsdException w:name="Strong" w:semiHidden="0" w:uiPriority="22" w:unhideWhenUsed="0" w:qFormat="1"/>
-    <w:lsdException w:name="Emphasis" w:semiHidden="0" w:uiPriority="20" w:unhideWhenUsed="0" w:qFormat="1"/>
-    <w:lsdException w:name="Table Grid" w:semiHidden="0" w:uiPriority="59" w:unhideWhenUsed="0"/>
-    <w:lsdException w:name="Placeholder Text" w:unhideWhenUsed="0"/>
-    <w:lsdException w:name="No Spacing" w:semiHidden="0" w:uiPriority="1" w:unhideWhenUsed="0" w:qFormat="1"/>
-    <w:lsdException w:name="Light Shading" w:semiHidden="0" w:uiPriority="60" w:unhideWhenUsed="0"/>
-    <w:lsdException w:name="Light List" w:semiHidden="0" w:uiPriority="61" w:unhideWhenUsed="0"/>
-    <w:lsdException w:name="Light Grid" w:semiHidden="0" w:uiPriority="62" w:unhideWhenUsed="0"/>
-    <w:lsdException w:name="Medium Shading 1" w:semiHidden="0" w:uiPriority="63" w:unhideWhenUsed="0"/>
-    <w:lsdException w:name="Medium Shading 2" w:semiHidden="0" w:uiPriority="64" w:unhideWhenUsed="0"/>
-    <w:lsdException w:name="Medium List 1" w:semiHidden="0" w:uiPriority="65" w:unhideWhenUsed="0"/>
-    <w:lsdException w:name="Medium List 2" w:semiHidden="0" w:uiPriority="66" w:unhideWhenUsed="0"/>
-    <w:lsdException w:name="Medium Grid 1" w:semiHidden="0" w:uiPriority="67" w:unhideWhenUsed="0"/>
-    <w:lsdException w:name="Medium Grid 2" w:semiHidden="0" w:uiPriority="68" w:unhideWhenUsed="0"/>
-    <w:lsdException w:name="Medium Grid 3" w:semiHidden="0" w:uiPriority="69" w:unhideWhenUsed="0"/>
-    <w:lsdException w:name="Dark List" w:semiHidden="0" w:uiPriority="70" w:unhideWhenUsed="0"/>
-    <w:lsdException w:name="Colorful Shading" w:semiHidden="0" w:uiPriority="71" w:unhideWhenUsed="0"/>
-    <w:lsdException w:name="Colorful List" w:semiHidden="0" w:uiPriority="72" w:unhideWhenUsed="0"/>
-    <w:lsdException w:name="Colorful Grid" w:semiHidden="0" w:uiPriority="73" w:unhideWhenUsed="0"/>
-    <w:lsdException w:name="Light Shading Accent 1" w:semiHidden="0" w:uiPriority="60" w:unhideWhenUsed="0"/>
-    <w:lsdException w:name="Light List Accent 1" w:semiHidden="0" w:uiPriority="61" w:unhideWhenUsed="0"/>
-    <w:lsdException w:name="Light Grid Accent 1" w:semiHidden="0" w:uiPriority="62" w:unhideWhenUsed="0"/>
-    <w:lsdException w:name="Medium Shading 1 Accent 1" w:semiHidden="0" w:uiPriority="63" w:unhideWhenUsed="0"/>
-    <w:lsdException w:name="Medium Shading 2 Accent 1" w:semiHidden="0" w:uiPriority="64" w:unhideWhenUsed="0"/>
-    <w:lsdException w:name="Medium List 1 Accent 1" w:semiHidden="0" w:uiPriority="65" w:unhideWhenUsed="0"/>
-    <w:lsdException w:name="Revision" w:unhideWhenUsed="0"/>
-    <w:lsdException w:name="List Paragraph" w:semiHidden="0" w:uiPriority="34" w:unhideWhenUsed="0" w:qFormat="1"/>
-    <w:lsdException w:name="Quote" w:semiHidden="0" w:uiPriority="29" w:unhideWhenUsed="0" w:qFormat="1"/>
-    <w:lsdException w:name="Intense Quote" w:semiHidden="0" w:uiPriority="30" w:unhideWhenUsed="0" w:qFormat="1"/>
-    <w:lsdException w:name="Medium List 2 Accent 1" w:semiHidden="0" w:uiPriority="66" w:unhideWhenUsed="0"/>
-    <w:lsdException w:name="Medium Grid 1 Accent 1" w:semiHidden="0" w:uiPriority="67" w:unhideWhenUsed="0"/>
-    <w:lsdException w:name="Medium Grid 2 Accent 1" w:semiHidden="0" w:uiPriority="68" w:unhideWhenUsed="0"/>
-    <w:lsdException w:name="Medium Grid 3 Accent 1" w:semiHidden="0" w:uiPriority="69" w:unhideWhenUsed="0"/>
-    <w:lsdException w:name="Dark List Accent 1" w:semiHidden="0" w:uiPriority="70" w:unhideWhenUsed="0"/>
-    <w:lsdException w:name="Colorful Shading Accent 1" w:semiHidden="0" w:uiPriority="71" w:unhideWhenUsed="0"/>
-    <w:lsdException w:name="Colorful List Accent 1" w:semiHidden="0" w:uiPriority="72" w:unhideWhenUsed="0"/>
-    <w:lsdException w:name="Colorful Grid Accent 1" w:semiHidden="0" w:uiPriority="73" w:unhideWhenUsed="0"/>
-    <w:lsdException w:name="Light Shading Accent 2" w:semiHidden="0" w:uiPriority="60" w:unhideWhenUsed="0"/>
-    <w:lsdException w:name="Light List Accent 2" w:semiHidden="0" w:uiPriority="61" w:unhideWhenUsed="0"/>
-    <w:lsdException w:name="Light Grid Accent 2" w:semiHidden="0" w:uiPriority="62" w:unhideWhenUsed="0"/>
-    <w:lsdException w:name="Medium Shading 1 Accent 2" w:semiHidden="0" w:uiPriority="63" w:unhideWhenUsed="0"/>
-    <w:lsdException w:name="Medium Shading 2 Accent 2" w:semiHidden="0" w:uiPriority="64" w:unhideWhenUsed="0"/>
-    <w:lsdException w:name="Medium List 1 Accent 2" w:semiHidden="0" w:uiPriority="65" w:unhideWhenUsed="0"/>
-    <w:lsdException w:name="Medium List 2 Accent 2" w:semiHidden="0" w:uiPriority="66" w:unhideWhenUsed="0"/>
-    <w:lsdException w:name="Medium Grid 1 Accent 2" w:semiHidden="0" w:uiPriority="67" w:unhideWhenUsed="0"/>
-    <w:lsdException w:name="Medium Grid 2 Accent 2" w:semiHidden="0" w:uiPriority="68" w:unhideWhenUsed="0"/>
-    <w:lsdException w:name="Medium Grid 3 Accent 2" w:semiHidden="0" w:uiPriority="69" w:unhideWhenUsed="0"/>
-    <w:lsdException w:name="Dark List Accent 2" w:semiHidden="0" w:uiPriority="70" w:unhideWhenUsed="0"/>
-    <w:lsdException w:name="Colorful Shading Accent 2" w:semiHidden="0" w:uiPriority="71" w:unhideWhenUsed="0"/>
-    <w:lsdException w:name="Colorful List Accent 2" w:semiHidden="0" w:uiPriority="72" w:unhideWhenUsed="0"/>
-    <w:lsdException w:name="Colorful Grid Accent 2" w:semiHidden="0" w:uiPriority="73" w:unhideWhenUsed="0"/>
-    <w:lsdException w:name="Light Shading Accent 3" w:semiHidden="0" w:uiPriority="60" w:unhideWhenUsed="0"/>
-    <w:lsdException w:name="Light List Accent 3" w:semiHidden="0" w:uiPriority="61" w:unhideWhenUsed="0"/>
-    <w:lsdException w:name="Light Grid Accent 3" w:semiHidden="0" w:uiPriority="62" w:unhideWhenUsed="0"/>
-    <w:lsdException w:name="Medium Shading 1 Accent 3" w:semiHidden="0" w:uiPriority="63" w:unhideWhenUsed="0"/>
-    <w:lsdException w:name="Medium Shading 2 Accent 3" w:semiHidden="0" w:uiPriority="64" w:unhideWhenUsed="0"/>
-    <w:lsdException w:name="Medium List 1 Accent 3" w:semiHidden="0" w:uiPriority="65" w:unhideWhenUsed="0"/>
-    <w:lsdException w:name="Medium List 2 Accent 3" w:semiHidden="0" w:uiPriority="66" w:unhideWhenUsed="0"/>
-    <w:lsdException w:name="Medium Grid 1 Accent 3" w:semiHidden="0" w:uiPriority="67" w:unhideWhenUsed="0"/>
-    <w:lsdException w:name="Medium Grid 2 Accent 3" w:semiHidden="0" w:uiPriority="68" w:unhideWhenUsed="0"/>
-    <w:lsdException w:name="Medium Grid 3 Accent 3" w:semiHidden="0" w:uiPriority="69" w:unhideWhenUsed="0"/>
-    <w:lsdException w:name="Dark List Accent 3" w:semiHidden="0" w:uiPriority="70" w:unhideWhenUsed="0"/>
-    <w:lsdException w:name="Colorful Shading Accent 3" w:semiHidden="0" w:uiPriority="71" w:unhideWhenUsed="0"/>
-    <w:lsdException w:name="Colorful List Accent 3" w:semiHidden="0" w:uiPriority="72" w:unhideWhenUsed="0"/>
-    <w:lsdException w:name="Colorful Grid Accent 3" w:semiHidden="0" w:uiPriority="73" w:unhideWhenUsed="0"/>
-    <w:lsdException w:name="Light Shading Accent 4" w:semiHidden="0" w:uiPriority="60" w:unhideWhenUsed="0"/>
-    <w:lsdException w:name="Light List Accent 4" w:semiHidden="0" w:uiPriority="61" w:unhideWhenUsed="0"/>
-    <w:lsdException w:name="Light Grid Accent 4" w:semiHidden="0" w:uiPriority="62" w:unhideWhenUsed="0"/>
-    <w:lsdException w:name="Medium Shading 1 Accent 4" w:semiHidden="0" w:uiPriority="63" w:unhideWhenUsed="0"/>
-    <w:lsdException w:name="Medium Shading 2 Accent 4" w:semiHidden="0" w:uiPriority="64" w:unhideWhenUsed="0"/>
-    <w:lsdException w:name="Medium List 1 Accent 4" w:semiHidden="0" w:uiPriority="65" w:unhideWhenUsed="0"/>
-    <w:lsdException w:name="Medium List 2 Accent 4" w:semiHidden="0" w:uiPriority="66" w:unhideWhenUsed="0"/>
-    <w:lsdException w:name="Medium Grid 1 Accent 4" w:semiHidden="0" w:uiPriority="67" w:unhideWhenUsed="0"/>
-    <w:lsdException w:name="Medium Grid 2 Accent 4" w:semiHidden="0" w:uiPriority="68" w:unhideWhenUsed="0"/>
-    <w:lsdException w:name="Medium Grid 3 Accent 4" w:semiHidden="0" w:uiPriority="69" w:unhideWhenUsed="0"/>
-    <w:lsdException w:name="Dark List Accent 4" w:semiHidden="0" w:uiPriority="70" w:unhideWhenUsed="0"/>
-    <w:lsdException w:name="Colorful Shading Accent 4" w:semiHidden="0" w:uiPriority="71" w:unhideWhenUsed="0"/>
-    <w:lsdException w:name="Colorful List Accent 4" w:semiHidden="0" w:uiPriority="72" w:unhideWhenUsed="0"/>
-    <w:lsdException w:name="Colorful Grid Accent 4" w:semiHidden="0" w:uiPriority="73" w:unhideWhenUsed="0"/>
-    <w:lsdException w:name="Light Shading Accent 5" w:semiHidden="0" w:uiPriority="60" w:unhideWhenUsed="0"/>
-    <w:lsdException w:name="Light List Accent 5" w:semiHidden="0" w:uiPriority="61" w:unhideWhenUsed="0"/>
-    <w:lsdException w:name="Light Grid Accent 5" w:semiHidden="0" w:uiPriority="62" w:unhideWhenUsed="0"/>
-    <w:lsdException w:name="Medium Shading 1 Accent 5" w:semiHidden="0" w:uiPriority="63" w:unhideWhenUsed="0"/>
-    <w:lsdException w:name="Medium Shading 2 Accent 5" w:semiHidden="0" w:uiPriority="64" w:unhideWhenUsed="0"/>
-    <w:lsdException w:name="Medium List 1 Accent 5" w:semiHidden="0" w:uiPriority="65" w:unhideWhenUsed="0"/>
-    <w:lsdException w:name="Medium List 2 Accent 5" w:semiHidden="0" w:uiPriority="66" w:unhideWhenUsed="0"/>
-    <w:lsdException w:name="Medium Grid 1 Accent 5" w:semiHidden="0" w:uiPriority="67" w:unhideWhenUsed="0"/>
-    <w:lsdException w:name="Medium Grid 2 Accent 5" w:semiHidden="0" w:uiPriority="68" w:unhideWhenUsed="0"/>
-    <w:lsdException w:name="Medium Grid 3 Accent 5" w:semiHidden="0" w:uiPriority="69" w:unhideWhenUsed="0"/>
-    <w:lsdException w:name="Dark List Accent 5" w:semiHidden="0" w:uiPriority="70" w:unhideWhenUsed="0"/>
-    <w:lsdException w:name="Colorful Shading Accent 5" w:semiHidden="0" w:uiPriority="71" w:unhideWhenUsed="0"/>
-    <w:lsdException w:name="Colorful List Accent 5" w:semiHidden="0" w:uiPriority="72" w:unhideWhenUsed="0"/>
-    <w:lsdException w:name="Colorful Grid Accent 5" w:semiHidden="0" w:uiPriority="73" w:unhideWhenUsed="0"/>
-    <w:lsdException w:name="Light Shading Accent 6" w:semiHidden="0" w:uiPriority="60" w:unhideWhenUsed="0"/>
-    <w:lsdException w:name="Light List Accent 6" w:semiHidden="0" w:uiPriority="61" w:unhideWhenUsed="0"/>
-    <w:lsdException w:name="Light Grid Accent 6" w:semiHidden="0" w:uiPriority="62" w:unhideWhenUsed="0"/>
-    <w:lsdException w:name="Medium Shading 1 Accent 6" w:semiHidden="0" w:uiPriority="63" w:unhideWhenUsed="0"/>
-    <w:lsdException w:name="Medium Shading 2 Accent 6" w:semiHidden="0" w:uiPriority="64" w:unhideWhenUsed="0"/>
-    <w:lsdException w:name="Medium List 1 Accent 6" w:semiHidden="0" w:uiPriority="65" w:unhideWhenUsed="0"/>
-    <w:lsdException w:name="Medium List 2 Accent 6" w:semiHidden="0" w:uiPriority="66" w:unhideWhenUsed="0"/>
-    <w:lsdException w:name="Medium Grid 1 Accent 6" w:semiHidden="0" w:uiPriority="67" w:unhideWhenUsed="0"/>
-    <w:lsdException w:name="Medium Grid 2 Accent 6" w:semiHidden="0" w:uiPriority="68" w:unhideWhenUsed="0"/>
-    <w:lsdException w:name="Medium Grid 3 Accent 6" w:semiHidden="0" w:uiPriority="69" w:unhideWhenUsed="0"/>
-    <w:lsdException w:name="Dark List Accent 6" w:semiHidden="0" w:uiPriority="70" w:unhideWhenUsed="0"/>
-    <w:lsdException w:name="Colorful Shading Accent 6" w:semiHidden="0" w:uiPriority="71" w:unhideWhenUsed="0"/>
-    <w:lsdException w:name="Colorful List Accent 6" w:semiHidden="0" w:uiPriority="72" w:unhideWhenUsed="0"/>
-    <w:lsdException w:name="Colorful Grid Accent 6" w:semiHidden="0" w:uiPriority="73" w:unhideWhenUsed="0"/>
-    <w:lsdException w:name="Subtle Emphasis" w:semiHidden="0" w:uiPriority="19" w:unhideWhenUsed="0" w:qFormat="1"/>
-    <w:lsdException w:name="Intense Emphasis" w:semiHidden="0" w:uiPriority="21" w:unhideWhenUsed="0" w:qFormat="1"/>
-    <w:lsdException w:name="Subtle Reference" w:semiHidden="0" w:uiPriority="31" w:unhideWhenUsed="0" w:qFormat="1"/>
-    <w:lsdException w:name="Intense Reference" w:semiHidden="0" w:uiPriority="32" w:unhideWhenUsed="0" w:qFormat="1"/>
-    <w:lsdException w:name="Book Title" w:semiHidden="0" w:uiPriority="33" w:unhideWhenUsed="0" w:qFormat="1"/>
-    <w:lsdException w:name="Bibliography" w:uiPriority="37"/>
-    <w:lsdException w:name="TOC Heading" w:uiPriority="39" w:qFormat="1"/>
-  </w:latentStyles>
-  <w:style w:type="paragraph" w:default="1" w:styleId="Standard">
-    <w:name w:val="Normal"/>
-    <w:qFormat/>
-  </w:style>
-  <w:style w:type="paragraph" w:styleId="berschrift1">
-    <w:name w:val="heading 1"/>
-    <w:basedOn w:val="Standard"/>
-    <w:next w:val="Standard"/>
-    <w:link w:val="berschrift1Zchn"/>
-    <w:uiPriority w:val="9"/>
-    <w:qFormat/>
-    <w:rsid w:val="002C3019"/>
-    <w:pPr>
-      <w:keepNext/>
-      <w:keepLines/>
-      <w:spacing w:before="480" w:after="0"/>
-      <w:outlineLvl w:val="0"/>
-    </w:pPr>
-    <w:rPr>
-      <w:rFonts w:asciiTheme="majorHAnsi" w:eastAsiaTheme="majorEastAsia" w:hAnsiTheme="majorHAnsi" w:cstheme="majorBidi"/>
-      <w:b/>
-      <w:bCs/>
-      <w:color w:val="365F91" w:themeColor="accent1" w:themeShade="BF"/>
-      <w:sz w:val="28"/>
-      <w:szCs w:val="28"/>
-    </w:rPr>
-  </w:style>
-  <w:style w:type="character" w:default="1" w:styleId="Absatz-Standardschriftart">
-    <w:name w:val="Default Paragraph Font"/>
-    <w:uiPriority w:val="1"/>
-    <w:semiHidden/>
-    <w:unhideWhenUsed/>
-  </w:style>
-  <w:style w:type="table" w:default="1" w:styleId="NormaleTabelle">
-    <w:name w:val="Normal Table"/>
-    <w:uiPriority w:val="99"/>
-    <w:semiHidden/>
-    <w:unhideWhenUsed/>
-    <w:tblPr>
-      <w:tblInd w:w="0" w:type="dxa"/>
-      <w:tblCellMar>
-        <w:top w:w="0" w:type="dxa"/>
-        <w:left w:w="108" w:type="dxa"/>
-        <w:bottom w:w="0" w:type="dxa"/>
-        <w:right w:w="108" w:type="dxa"/>
-      </w:tblCellMar>
-    </w:tblPr>
-  </w:style>
-  <w:style w:type="numbering" w:default="1" w:styleId="KeineListe">
-    <w:name w:val="No List"/>
-    <w:uiPriority w:val="99"/>
-    <w:semiHidden/>
-    <w:unhideWhenUsed/>
-  </w:style>
-  <w:style w:type="paragraph" w:styleId="Listenabsatz">
-    <w:name w:val="List Paragraph"/>
-    <w:basedOn w:val="Standard"/>
-    <w:uiPriority w:val="34"/>
-    <w:qFormat/>
-    <w:rsid w:val="004D55F1"/>
-    <w:pPr>
-      <w:ind w:left="720"/>
-      <w:contextualSpacing/>
-    </w:pPr>
-  </w:style>
-  <w:style w:type="character" w:customStyle="1" w:styleId="berschrift1Zchn">
-    <w:name w:val="Überschrift 1 Zchn"/>
-    <w:basedOn w:val="Absatz-Standardschriftart"/>
-    <w:link w:val="berschrift1"/>
-    <w:uiPriority w:val="9"/>
-    <w:rsid w:val="002C3019"/>
-    <w:rPr>
-      <w:rFonts w:asciiTheme="majorHAnsi" w:eastAsiaTheme="majorEastAsia" w:hAnsiTheme="majorHAnsi" w:cstheme="majorBidi"/>
-      <w:b/>
-      <w:bCs/>
-      <w:color w:val="365F91" w:themeColor="accent1" w:themeShade="BF"/>
-      <w:sz w:val="28"/>
-      <w:szCs w:val="28"/>
-    </w:rPr>
-  </w:style>
-  <w:style w:type="table" w:styleId="Tabellenraster">
-    <w:name w:val="Table Grid"/>
-    <w:basedOn w:val="NormaleTabelle"/>
-    <w:uiPriority w:val="59"/>
-    <w:rsid w:val="00593E53"/>
-    <w:pPr>
-      <w:spacing w:after="0" w:line="240" w:lineRule="auto"/>
-    </w:pPr>
-    <w:tblPr>
-      <w:tblBorders>
-        <w:top w:val="single" w:sz="4" w:space="0" w:color="auto"/>
-        <w:left w:val="single" w:sz="4" w:space="0" w:color="auto"/>
-        <w:bottom w:val="single" w:sz="4" w:space="0" w:color="auto"/>
-        <w:right w:val="single" w:sz="4" w:space="0" w:color="auto"/>
-        <w:insideH w:val="single" w:sz="4" w:space="0" w:color="auto"/>
-        <w:insideV w:val="single" w:sz="4" w:space="0" w:color="auto"/>
-      </w:tblBorders>
-    </w:tblPr>
-  </w:style>
-  <w:style w:type="paragraph" w:styleId="Inhaltsverzeichnisberschrift">
-    <w:name w:val="TOC Heading"/>
-    <w:basedOn w:val="berschrift1"/>
-    <w:next w:val="Standard"/>
-    <w:uiPriority w:val="39"/>
-    <w:semiHidden/>
-    <w:unhideWhenUsed/>
-    <w:qFormat/>
-    <w:rsid w:val="006A527B"/>
-    <w:pPr>
-      <w:outlineLvl w:val="9"/>
-    </w:pPr>
-    <w:rPr>
-      <w:lang w:eastAsia="ja-JP"/>
-    </w:rPr>
-  </w:style>
-  <w:style w:type="paragraph" w:styleId="Verzeichnis1">
-    <w:name w:val="toc 1"/>
-    <w:basedOn w:val="Standard"/>
-    <w:next w:val="Standard"/>
-    <w:autoRedefine/>
-    <w:uiPriority w:val="39"/>
-    <w:unhideWhenUsed/>
-    <w:qFormat/>
-    <w:rsid w:val="006A527B"/>
-    <w:pPr>
-      <w:spacing w:after="100"/>
-    </w:pPr>
-  </w:style>
-  <w:style w:type="character" w:styleId="Hyperlink">
-    <w:name w:val="Hyperlink"/>
-    <w:basedOn w:val="Absatz-Standardschriftart"/>
-    <w:uiPriority w:val="99"/>
-    <w:unhideWhenUsed/>
-    <w:rsid w:val="006A527B"/>
-    <w:rPr>
-      <w:color w:val="0000FF" w:themeColor="hyperlink"/>
-      <w:u w:val="single"/>
-    </w:rPr>
-  </w:style>
-  <w:style w:type="paragraph" w:styleId="Sprechblasentext">
-    <w:name w:val="Balloon Text"/>
-    <w:basedOn w:val="Standard"/>
-    <w:link w:val="SprechblasentextZchn"/>
-    <w:uiPriority w:val="99"/>
-    <w:semiHidden/>
-    <w:unhideWhenUsed/>
-    <w:rsid w:val="006A527B"/>
-    <w:pPr>
-      <w:spacing w:after="0" w:line="240" w:lineRule="auto"/>
-    </w:pPr>
-    <w:rPr>
-      <w:rFonts w:ascii="Tahoma" w:hAnsi="Tahoma" w:cs="Tahoma"/>
-      <w:sz w:val="16"/>
-      <w:szCs w:val="16"/>
-    </w:rPr>
-  </w:style>
-  <w:style w:type="character" w:customStyle="1" w:styleId="SprechblasentextZchn">
-    <w:name w:val="Sprechblasentext Zchn"/>
-    <w:basedOn w:val="Absatz-Standardschriftart"/>
-    <w:link w:val="Sprechblasentext"/>
-    <w:uiPriority w:val="99"/>
-    <w:semiHidden/>
-    <w:rsid w:val="006A527B"/>
-    <w:rPr>
-      <w:rFonts w:ascii="Tahoma" w:hAnsi="Tahoma" w:cs="Tahoma"/>
-      <w:sz w:val="16"/>
-      <w:szCs w:val="16"/>
-    </w:rPr>
-  </w:style>
-  <w:style w:type="paragraph" w:styleId="Verzeichnis2">
-    <w:name w:val="toc 2"/>
-    <w:basedOn w:val="Standard"/>
-    <w:next w:val="Standard"/>
-    <w:autoRedefine/>
-    <w:uiPriority w:val="39"/>
-    <w:semiHidden/>
-    <w:unhideWhenUsed/>
-    <w:qFormat/>
-    <w:rsid w:val="006B3137"/>
-    <w:pPr>
-      <w:spacing w:after="100"/>
-      <w:ind w:left="220"/>
-    </w:pPr>
-    <w:rPr>
-      <w:rFonts w:eastAsiaTheme="minorEastAsia"/>
-      <w:lang w:eastAsia="ja-JP"/>
-    </w:rPr>
-  </w:style>
-  <w:style w:type="paragraph" w:styleId="Verzeichnis3">
-    <w:name w:val="toc 3"/>
-    <w:basedOn w:val="Standard"/>
-    <w:next w:val="Standard"/>
-    <w:autoRedefine/>
-    <w:uiPriority w:val="39"/>
-    <w:semiHidden/>
-    <w:unhideWhenUsed/>
-    <w:qFormat/>
-    <w:rsid w:val="006B3137"/>
-    <w:pPr>
-      <w:spacing w:after="100"/>
-      <w:ind w:left="440"/>
-    </w:pPr>
-    <w:rPr>
-      <w:rFonts w:eastAsiaTheme="minorEastAsia"/>
-      <w:lang w:eastAsia="ja-JP"/>
-    </w:rPr>
-  </w:style>
-  <w:style w:type="paragraph" w:styleId="StandardWeb">
-    <w:name w:val="Normal (Web)"/>
-    <w:basedOn w:val="Standard"/>
-    <w:uiPriority w:val="99"/>
-    <w:semiHidden/>
-    <w:unhideWhenUsed/>
-    <w:rsid w:val="00804218"/>
-    <w:pPr>
-      <w:spacing w:before="100" w:beforeAutospacing="1" w:after="100" w:afterAutospacing="1" w:line="240" w:lineRule="auto"/>
-    </w:pPr>
-    <w:rPr>
-      <w:rFonts w:ascii="Times New Roman" w:eastAsia="Times New Roman" w:hAnsi="Times New Roman" w:cs="Times New Roman"/>
-      <w:sz w:val="24"/>
-      <w:szCs w:val="24"/>
-    </w:rPr>
-  </w:style>
-  <w:style w:type="character" w:customStyle="1" w:styleId="st">
-    <w:name w:val="st"/>
-    <w:basedOn w:val="Absatz-Standardschriftart"/>
-    <w:rsid w:val="00664106"/>
-  </w:style>
-</w:styles>
-</file>
-
-<file path=word/stylesWithEffects.xml><?xml version="1.0" encoding="utf-8"?>
-<w:styles xmlns:wpc="http://schemas.microsoft.com/office/word/2010/wordprocessingCanvas" xmlns:mc="http://schemas.openxmlformats.org/markup-compatibility/2006" xmlns:o="urn:schemas-microsoft-com:office:office" xmlns:r="http://schemas.openxmlformats.org/officeDocument/2006/relationships" xmlns:m="http://schemas.openxmlformats.org/officeDocument/2006/math" xmlns:v="urn:schemas-microsoft-com:vml" xmlns:wp14="http://schemas.microsoft.com/office/word/2010/wordprocessingDrawing" xmlns:wp="http://schemas.openxmlformats.org/drawingml/2006/wordprocessingDrawing" xmlns:w10="urn:schemas-microsoft-com:office:word" xmlns:w="http://schemas.openxmlformats.org/wordprocessingml/2006/main" xmlns:w14="http://schemas.microsoft.com/office/word/2010/wordml" xmlns:wpg="http://schemas.microsoft.com/office/word/2010/wordprocessingGroup" xmlns:wpi="http://schemas.microsoft.com/office/word/2010/wordprocessingInk" xmlns:wne="http://schemas.microsoft.com/office/word/2006/wordml" xmlns:wps="http://schemas.microsoft.com/office/word/2010/wordprocessingShape" mc:Ignorable="w14 wp14">
-  <w:docDefaults>
-    <w:rPrDefault>
-      <w:rPr>
-        <w:rFonts w:asciiTheme="minorHAnsi" w:eastAsiaTheme="minorHAnsi" w:hAnsiTheme="minorHAnsi" w:cstheme="minorBidi"/>
-        <w:sz w:val="22"/>
-        <w:szCs w:val="22"/>
-        <w:lang w:val="en-US" w:eastAsia="en-US" w:bidi="ar-SA"/>
-      </w:rPr>
-    </w:rPrDefault>
-    <w:pPrDefault>
-      <w:pPr>
-        <w:spacing w:after="200" w:line="276" w:lineRule="auto"/>
-      </w:pPr>
-    </w:pPrDefault>
-  </w:docDefaults>
-  <w:latentStyles w:defLockedState="0" w:defUIPriority="99" w:defSemiHidden="1" w:defUnhideWhenUsed="1" w:defQFormat="0" w:count="267">
-    <w:lsdException w:name="Normal" w:semiHidden="0" w:uiPriority="0" w:unhideWhenUsed="0" w:qFormat="1"/>
-    <w:lsdException w:name="heading 1" w:semiHidden="0" w:uiPriority="9" w:unhideWhenUsed="0" w:qFormat="1"/>
-    <w:lsdException w:name="heading 2" w:uiPriority="9" w:qFormat="1"/>
-    <w:lsdException w:name="heading 3" w:uiPriority="9" w:qFormat="1"/>
-    <w:lsdException w:name="heading 4" w:uiPriority="9" w:qFormat="1"/>
-    <w:lsdException w:name="heading 5" w:uiPriority="9" w:qFormat="1"/>
-    <w:lsdException w:name="heading 6" w:uiPriority="9" w:qFormat="1"/>
-    <w:lsdException w:name="heading 7" w:uiPriority="9" w:qFormat="1"/>
-    <w:lsdException w:name="heading 8" w:uiPriority="9" w:qFormat="1"/>
-    <w:lsdException w:name="heading 9" w:uiPriority="9" w:qFormat="1"/>
-    <w:lsdException w:name="toc 1" w:uiPriority="39" w:qFormat="1"/>
-    <w:lsdException w:name="toc 2" w:uiPriority="39" w:qFormat="1"/>
-    <w:lsdException w:name="toc 3" w:uiPriority="39" w:qFormat="1"/>
-    <w:lsdException w:name="toc 4" w:uiPriority="39"/>
-    <w:lsdException w:name="toc 5" w:uiPriority="39"/>
-    <w:lsdException w:name="toc 6" w:uiPriority="39"/>
-    <w:lsdException w:name="toc 7" w:uiPriority="39"/>
-    <w:lsdException w:name="toc 8" w:uiPriority="39"/>
-    <w:lsdException w:name="toc 9" w:uiPriority="39"/>
-    <w:lsdException w:name="caption" w:uiPriority="35" w:qFormat="1"/>
-    <w:lsdException w:name="Title" w:semiHidden="0" w:uiPriority="10" w:unhideWhenUsed="0" w:qFormat="1"/>
-    <w:lsdException w:name="Default Paragraph Font" w:uiPriority="1"/>
-    <w:lsdException w:name="Subtitle" w:semiHidden="0" w:uiPriority="11" w:unhideWhenUsed="0" w:qFormat="1"/>
-    <w:lsdException w:name="Strong" w:semiHidden="0" w:uiPriority="22" w:unhideWhenUsed="0" w:qFormat="1"/>
-    <w:lsdException w:name="Emphasis" w:semiHidden="0" w:uiPriority="20" w:unhideWhenUsed="0" w:qFormat="1"/>
-    <w:lsdException w:name="Table Grid" w:semiHidden="0" w:uiPriority="59" w:unhideWhenUsed="0"/>
-    <w:lsdException w:name="Placeholder Text" w:unhideWhenUsed="0"/>
-    <w:lsdException w:name="No Spacing" w:semiHidden="0" w:uiPriority="1" w:unhideWhenUsed="0" w:qFormat="1"/>
-    <w:lsdException w:name="Light Shading" w:semiHidden="0" w:uiPriority="60" w:unhideWhenUsed="0"/>
-    <w:lsdException w:name="Light List" w:semiHidden="0" w:uiPriority="61" w:unhideWhenUsed="0"/>
-    <w:lsdException w:name="Light Grid" w:semiHidden="0" w:uiPriority="62" w:unhideWhenUsed="0"/>
-    <w:lsdException w:name="Medium Shading 1" w:semiHidden="0" w:uiPriority="63" w:unhideWhenUsed="0"/>
-    <w:lsdException w:name="Medium Shading 2" w:semiHidden="0" w:uiPriority="64" w:unhideWhenUsed="0"/>
-    <w:lsdException w:name="Medium List 1" w:semiHidden="0" w:uiPriority="65" w:unhideWhenUsed="0"/>
-    <w:lsdException w:name="Medium List 2" w:semiHidden="0" w:uiPriority="66" w:unhideWhenUsed="0"/>
-    <w:lsdException w:name="Medium Grid 1" w:semiHidden="0" w:uiPriority="67" w:unhideWhenUsed="0"/>
-    <w:lsdException w:name="Medium Grid 2" w:semiHidden="0" w:uiPriority="68" w:unhideWhenUsed="0"/>
-    <w:lsdException w:name="Medium Grid 3" w:semiHidden="0" w:uiPriority="69" w:unhideWhenUsed="0"/>
-    <w:lsdException w:name="Dark List" w:semiHidden="0" w:uiPriority="70" w:unhideWhenUsed="0"/>
-    <w:lsdException w:name="Colorful Shading" w:semiHidden="0" w:uiPriority="71" w:unhideWhenUsed="0"/>
-    <w:lsdException w:name="Colorful List" w:semiHidden="0" w:uiPriority="72" w:unhideWhenUsed="0"/>
-    <w:lsdException w:name="Colorful Grid" w:semiHidden="0" w:uiPriority="73" w:unhideWhenUsed="0"/>
-    <w:lsdException w:name="Light Shading Accent 1" w:semiHidden="0" w:uiPriority="60" w:unhideWhenUsed="0"/>
-    <w:lsdException w:name="Light List Accent 1" w:semiHidden="0" w:uiPriority="61" w:unhideWhenUsed="0"/>
-    <w:lsdException w:name="Light Grid Accent 1" w:semiHidden="0" w:uiPriority="62" w:unhideWhenUsed="0"/>
-    <w:lsdException w:name="Medium Shading 1 Accent 1" w:semiHidden="0" w:uiPriority="63" w:unhideWhenUsed="0"/>
-    <w:lsdException w:name="Medium Shading 2 Accent 1" w:semiHidden="0" w:uiPriority="64" w:unhideWhenUsed="0"/>
-    <w:lsdException w:name="Medium List 1 Accent 1" w:semiHidden="0" w:uiPriority="65" w:unhideWhenUsed="0"/>
-    <w:lsdException w:name="Revision" w:unhideWhenUsed="0"/>
-    <w:lsdException w:name="List Paragraph" w:semiHidden="0" w:uiPriority="34" w:unhideWhenUsed="0" w:qFormat="1"/>
-    <w:lsdException w:name="Quote" w:semiHidden="0" w:uiPriority="29" w:unhideWhenUsed="0" w:qFormat="1"/>
-    <w:lsdException w:name="Intense Quote" w:semiHidden="0" w:uiPriority="30" w:unhideWhenUsed="0" w:qFormat="1"/>
-    <w:lsdException w:name="Medium List 2 Accent 1" w:semiHidden="0" w:uiPriority="66" w:unhideWhenUsed="0"/>
-    <w:lsdException w:name="Medium Grid 1 Accent 1" w:semiHidden="0" w:uiPriority="67" w:unhideWhenUsed="0"/>
-    <w:lsdException w:name="Medium Grid 2 Accent 1" w:semiHidden="0" w:uiPriority="68" w:unhideWhenUsed="0"/>
-    <w:lsdException w:name="Medium Grid 3 Accent 1" w:semiHidden="0" w:uiPriority="69" w:unhideWhenUsed="0"/>
-    <w:lsdException w:name="Dark List Accent 1" w:semiHidden="0" w:uiPriority="70" w:unhideWhenUsed="0"/>
-    <w:lsdException w:name="Colorful Shading Accent 1" w:semiHidden="0" w:uiPriority="71" w:unhideWhenUsed="0"/>
-    <w:lsdException w:name="Colorful List Accent 1" w:semiHidden="0" w:uiPriority="72" w:unhideWhenUsed="0"/>
-    <w:lsdException w:name="Colorful Grid Accent 1" w:semiHidden="0" w:uiPriority="73" w:unhideWhenUsed="0"/>
-    <w:lsdException w:name="Light Shading Accent 2" w:semiHidden="0" w:uiPriority="60" w:unhideWhenUsed="0"/>
-    <w:lsdException w:name="Light List Accent 2" w:semiHidden="0" w:uiPriority="61" w:unhideWhenUsed="0"/>
-    <w:lsdException w:name="Light Grid Accent 2" w:semiHidden="0" w:uiPriority="62" w:unhideWhenUsed="0"/>
-    <w:lsdException w:name="Medium Shading 1 Accent 2" w:semiHidden="0" w:uiPriority="63" w:unhideWhenUsed="0"/>
-    <w:lsdException w:name="Medium Shading 2 Accent 2" w:semiHidden="0" w:uiPriority="64" w:unhideWhenUsed="0"/>
-    <w:lsdException w:name="Medium List 1 Accent 2" w:semiHidden="0" w:uiPriority="65" w:unhideWhenUsed="0"/>
-    <w:lsdException w:name="Medium List 2 Accent 2" w:semiHidden="0" w:uiPriority="66" w:unhideWhenUsed="0"/>
-    <w:lsdException w:name="Medium Grid 1 Accent 2" w:semiHidden="0" w:uiPriority="67" w:unhideWhenUsed="0"/>
-    <w:lsdException w:name="Medium Grid 2 Accent 2" w:semiHidden="0" w:uiPriority="68" w:unhideWhenUsed="0"/>
-    <w:lsdException w:name="Medium Grid 3 Accent 2" w:semiHidden="0" w:uiPriority="69" w:unhideWhenUsed="0"/>
-    <w:lsdException w:name="Dark List Accent 2" w:semiHidden="0" w:uiPriority="70" w:unhideWhenUsed="0"/>
-    <w:lsdException w:name="Colorful Shading Accent 2" w:semiHidden="0" w:uiPriority="71" w:unhideWhenUsed="0"/>
-    <w:lsdException w:name="Colorful List Accent 2" w:semiHidden="0" w:uiPriority="72" w:unhideWhenUsed="0"/>
-    <w:lsdException w:name="Colorful Grid Accent 2" w:semiHidden="0" w:uiPriority="73" w:unhideWhenUsed="0"/>
-    <w:lsdException w:name="Light Shading Accent 3" w:semiHidden="0" w:uiPriority="60" w:unhideWhenUsed="0"/>
-    <w:lsdException w:name="Light List Accent 3" w:semiHidden="0" w:uiPriority="61" w:unhideWhenUsed="0"/>
-    <w:lsdException w:name="Light Grid Accent 3" w:semiHidden="0" w:uiPriority="62" w:unhideWhenUsed="0"/>
-    <w:lsdException w:name="Medium Shading 1 Accent 3" w:semiHidden="0" w:uiPriority="63" w:unhideWhenUsed="0"/>
-    <w:lsdException w:name="Medium Shading 2 Accent 3" w:semiHidden="0" w:uiPriority="64" w:unhideWhenUsed="0"/>
-    <w:lsdException w:name="Medium List 1 Accent 3" w:semiHidden="0" w:uiPriority="65" w:unhideWhenUsed="0"/>
-    <w:lsdException w:name="Medium List 2 Accent 3" w:semiHidden="0" w:uiPriority="66" w:unhideWhenUsed="0"/>
-    <w:lsdException w:name="Medium Grid 1 Accent 3" w:semiHidden="0" w:uiPriority="67" w:unhideWhenUsed="0"/>
-    <w:lsdException w:name="Medium Grid 2 Accent 3" w:semiHidden="0" w:uiPriority="68" w:unhideWhenUsed="0"/>
-    <w:lsdException w:name="Medium Grid 3 Accent 3" w:semiHidden="0" w:uiPriority="69" w:unhideWhenUsed="0"/>
-    <w:lsdException w:name="Dark List Accent 3" w:semiHidden="0" w:uiPriority="70" w:unhideWhenUsed="0"/>
-    <w:lsdException w:name="Colorful Shading Accent 3" w:semiHidden="0" w:uiPriority="71" w:unhideWhenUsed="0"/>
-    <w:lsdException w:name="Colorful List Accent 3" w:semiHidden="0" w:uiPriority="72" w:unhideWhenUsed="0"/>
-    <w:lsdException w:name="Colorful Grid Accent 3" w:semiHidden="0" w:uiPriority="73" w:unhideWhenUsed="0"/>
-    <w:lsdException w:name="Light Shading Accent 4" w:semiHidden="0" w:uiPriority="60" w:unhideWhenUsed="0"/>
-    <w:lsdException w:name="Light List Accent 4" w:semiHidden="0" w:uiPriority="61" w:unhideWhenUsed="0"/>
-    <w:lsdException w:name="Light Grid Accent 4" w:semiHidden="0" w:uiPriority="62" w:unhideWhenUsed="0"/>
-    <w:lsdException w:name="Medium Shading 1 Accent 4" w:semiHidden="0" w:uiPriority="63" w:unhideWhenUsed="0"/>
-    <w:lsdException w:name="Medium Shading 2 Accent 4" w:semiHidden="0" w:uiPriority="64" w:unhideWhenUsed="0"/>
-    <w:lsdException w:name="Medium List 1 Accent 4" w:semiHidden="0" w:uiPriority="65" w:unhideWhenUsed="0"/>
-    <w:lsdException w:name="Medium List 2 Accent 4" w:semiHidden="0" w:uiPriority="66" w:unhideWhenUsed="0"/>
-    <w:lsdException w:name="Medium Grid 1 Accent 4" w:semiHidden="0" w:uiPriority="67" w:unhideWhenUsed="0"/>
-    <w:lsdException w:name="Medium Grid 2 Accent 4" w:semiHidden="0" w:uiPriority="68" w:unhideWhenUsed="0"/>
-    <w:lsdException w:name="Medium Grid 3 Accent 4" w:semiHidden="0" w:uiPriority="69" w:unhideWhenUsed="0"/>
-    <w:lsdException w:name="Dark List Accent 4" w:semiHidden="0" w:uiPriority="70" w:unhideWhenUsed="0"/>
-    <w:lsdException w:name="Colorful Shading Accent 4" w:semiHidden="0" w:uiPriority="71" w:unhideWhenUsed="0"/>
-    <w:lsdException w:name="Colorful List Accent 4" w:semiHidden="0" w:uiPriority="72" w:unhideWhenUsed="0"/>
-    <w:lsdException w:name="Colorful Grid Accent 4" w:semiHidden="0" w:uiPriority="73" w:unhideWhenUsed="0"/>
-    <w:lsdException w:name="Light Shading Accent 5" w:semiHidden="0" w:uiPriority="60" w:unhideWhenUsed="0"/>
-    <w:lsdException w:name="Light List Accent 5" w:semiHidden="0" w:uiPriority="61" w:unhideWhenUsed="0"/>
-    <w:lsdException w:name="Light Grid Accent 5" w:semiHidden="0" w:uiPriority="62" w:unhideWhenUsed="0"/>
-    <w:lsdException w:name="Medium Shading 1 Accent 5" w:semiHidden="0" w:uiPriority="63" w:unhideWhenUsed="0"/>
-    <w:lsdException w:name="Medium Shading 2 Accent 5" w:semiHidden="0" w:uiPriority="64" w:unhideWhenUsed="0"/>
-    <w:lsdException w:name="Medium List 1 Accent 5" w:semiHidden="0" w:uiPriority="65" w:unhideWhenUsed="0"/>
-    <w:lsdException w:name="Medium List 2 Accent 5" w:semiHidden="0" w:uiPriority="66" w:unhideWhenUsed="0"/>
-    <w:lsdException w:name="Medium Grid 1 Accent 5" w:semiHidden="0" w:uiPriority="67" w:unhideWhenUsed="0"/>
-    <w:lsdException w:name="Medium Grid 2 Accent 5" w:semiHidden="0" w:uiPriority="68" w:unhideWhenUsed="0"/>
-    <w:lsdException w:name="Medium Grid 3 Accent 5" w:semiHidden="0" w:uiPriority="69" w:unhideWhenUsed="0"/>
-    <w:lsdException w:name="Dark List Accent 5" w:semiHidden="0" w:uiPriority="70" w:unhideWhenUsed="0"/>
-    <w:lsdException w:name="Colorful Shading Accent 5" w:semiHidden="0" w:uiPriority="71" w:unhideWhenUsed="0"/>
-    <w:lsdException w:name="Colorful List Accent 5" w:semiHidden="0" w:uiPriority="72" w:unhideWhenUsed="0"/>
-    <w:lsdException w:name="Colorful Grid Accent 5" w:semiHidden="0" w:uiPriority="73" w:unhideWhenUsed="0"/>
-    <w:lsdException w:name="Light Shading Accent 6" w:semiHidden="0" w:uiPriority="60" w:unhideWhenUsed="0"/>
-    <w:lsdException w:name="Light List Accent 6" w:semiHidden="0" w:uiPriority="61" w:unhideWhenUsed="0"/>
-    <w:lsdException w:name="Light Grid Accent 6" w:semiHidden="0" w:uiPriority="62" w:unhideWhenUsed="0"/>
-    <w:lsdException w:name="Medium Shading 1 Accent 6" w:semiHidden="0" w:uiPriority="63" w:unhideWhenUsed="0"/>
-    <w:lsdException w:name="Medium Shading 2 Accent 6" w:semiHidden="0" w:uiPriority="64" w:unhideWhenUsed="0"/>
-    <w:lsdException w:name="Medium List 1 Accent 6" w:semiHidden="0" w:uiPriority="65" w:unhideWhenUsed="0"/>
-    <w:lsdException w:name="Medium List 2 Accent 6" w:semiHidden="0" w:uiPriority="66" w:unhideWhenUsed="0"/>
-    <w:lsdException w:name="Medium Grid 1 Accent 6" w:semiHidden="0" w:uiPriority="67" w:unhideWhenUsed="0"/>
-    <w:lsdException w:name="Medium Grid 2 Accent 6" w:semiHidden="0" w:uiPriority="68" w:unhideWhenUsed="0"/>
-    <w:lsdException w:name="Medium Grid 3 Accent 6" w:semiHidden="0" w:uiPriority="69" w:unhideWhenUsed="0"/>
-    <w:lsdException w:name="Dark List Accent 6" w:semiHidden="0" w:uiPriority="70" w:unhideWhenUsed="0"/>
-    <w:lsdException w:name="Colorful Shading Accent 6" w:semiHidden="0" w:uiPriority="71" w:unhideWhenUsed="0"/>
-    <w:lsdException w:name="Colorful List Accent 6" w:semiHidden="0" w:uiPriority="72" w:unhideWhenUsed="0"/>
-    <w:lsdException w:name="Colorful Grid Accent 6" w:semiHidden="0" w:uiPriority="73" w:unhideWhenUsed="0"/>
-    <w:lsdException w:name="Subtle Emphasis" w:semiHidden="0" w:uiPriority="19" w:unhideWhenUsed="0" w:qFormat="1"/>
-    <w:lsdException w:name="Intense Emphasis" w:semiHidden="0" w:uiPriority="21" w:unhideWhenUsed="0" w:qFormat="1"/>
-    <w:lsdException w:name="Subtle Reference" w:semiHidden="0" w:uiPriority="31" w:unhideWhenUsed="0" w:qFormat="1"/>
-    <w:lsdException w:name="Intense Reference" w:semiHidden="0" w:uiPriority="32" w:unhideWhenUsed="0" w:qFormat="1"/>
-    <w:lsdException w:name="Book Title" w:semiHidden="0" w:uiPriority="33" w:unhideWhenUsed="0" w:qFormat="1"/>
-    <w:lsdException w:name="Bibliography" w:uiPriority="37"/>
-    <w:lsdException w:name="TOC Heading" w:uiPriority="39" w:qFormat="1"/>
+  <w:latentStyles w:defLockedState="0" w:defUIPriority="99" w:defSemiHidden="0" w:defUnhideWhenUsed="0" w:defQFormat="0" w:count="371">
+    <w:lsdException w:name="Normal" w:uiPriority="0" w:qFormat="1"/>
+    <w:lsdException w:name="heading 1" w:uiPriority="9" w:qFormat="1"/>
+    <w:lsdException w:name="heading 2" w:semiHidden="1" w:uiPriority="9" w:unhideWhenUsed="1" w:qFormat="1"/>
+    <w:lsdException w:name="heading 3" w:semiHidden="1" w:uiPriority="9" w:unhideWhenUsed="1" w:qFormat="1"/>
+    <w:lsdException w:name="heading 4" w:semiHidden="1" w:uiPriority="9" w:unhideWhenUsed="1" w:qFormat="1"/>
+    <w:lsdException w:name="heading 5" w:semiHidden="1" w:uiPriority="9" w:unhideWhenUsed="1" w:qFormat="1"/>
+    <w:lsdException w:name="heading 6" w:semiHidden="1" w:uiPriority="9" w:unhideWhenUsed="1" w:qFormat="1"/>
+    <w:lsdException w:name="heading 7" w:semiHidden="1" w:uiPriority="9" w:unhideWhenUsed="1" w:qFormat="1"/>
+    <w:lsdException w:name="heading 8" w:semiHidden="1" w:uiPriority="9" w:unhideWhenUsed="1" w:qFormat="1"/>
+    <w:lsdException w:name="heading 9" w:semiHidden="1" w:uiPriority="9" w:unhideWhenUsed="1" w:qFormat="1"/>
+    <w:lsdException w:name="index 1" w:semiHidden="1" w:unhideWhenUsed="1"/>
+    <w:lsdException w:name="index 2" w:semiHidden="1" w:unhideWhenUsed="1"/>
+    <w:lsdException w:name="index 3" w:semiHidden="1" w:unhideWhenUsed="1"/>
+    <w:lsdException w:name="index 4" w:semiHidden="1" w:unhideWhenUsed="1"/>
+    <w:lsdException w:name="index 5" w:semiHidden="1" w:unhideWhenUsed="1"/>
+    <w:lsdException w:name="index 6" w:semiHidden="1" w:unhideWhenUsed="1"/>
+    <w:lsdException w:name="index 7" w:semiHidden="1" w:unhideWhenUsed="1"/>
+    <w:lsdException w:name="index 8" w:semiHidden="1" w:unhideWhenUsed="1"/>
+    <w:lsdException w:name="index 9" w:semiHidden="1" w:unhideWhenUsed="1"/>
+    <w:lsdException w:name="toc 1" w:semiHidden="1" w:uiPriority="39" w:unhideWhenUsed="1" w:qFormat="1"/>
+    <w:lsdException w:name="toc 2" w:semiHidden="1" w:uiPriority="39" w:unhideWhenUsed="1" w:qFormat="1"/>
+    <w:lsdException w:name="toc 3" w:semiHidden="1" w:uiPriority="39" w:unhideWhenUsed="1" w:qFormat="1"/>
+    <w:lsdException w:name="toc 4" w:semiHidden="1" w:uiPriority="39" w:unhideWhenUsed="1"/>
+    <w:lsdException w:name="toc 5" w:semiHidden="1" w:uiPriority="39" w:unhideWhenUsed="1"/>
+    <w:lsdException w:name="toc 6" w:semiHidden="1" w:uiPriority="39" w:unhideWhenUsed="1"/>
+    <w:lsdException w:name="toc 7" w:semiHidden="1" w:uiPriority="39" w:unhideWhenUsed="1"/>
+    <w:lsdException w:name="toc 8" w:semiHidden="1" w:uiPriority="39" w:unhideWhenUsed="1"/>
+    <w:lsdException w:name="toc 9" w:semiHidden="1" w:uiPriority="39" w:unhideWhenUsed="1"/>
+    <w:lsdException w:name="Normal Indent" w:semiHidden="1" w:unhideWhenUsed="1"/>
+    <w:lsdException w:name="footnote text" w:semiHidden="1" w:unhideWhenUsed="1"/>
+    <w:lsdException w:name="annotation text" w:semiHidden="1" w:unhideWhenUsed="1"/>
+    <w:lsdException w:name="header" w:semiHidden="1" w:unhideWhenUsed="1"/>
+    <w:lsdException w:name="footer" w:semiHidden="1" w:unhideWhenUsed="1"/>
+    <w:lsdException w:name="index heading" w:semiHidden="1" w:unhideWhenUsed="1"/>
+    <w:lsdException w:name="caption" w:semiHidden="1" w:uiPriority="35" w:unhideWhenUsed="1" w:qFormat="1"/>
+    <w:lsdException w:name="table of figures" w:semiHidden="1" w:unhideWhenUsed="1"/>
+    <w:lsdException w:name="envelope address" w:semiHidden="1" w:unhideWhenUsed="1"/>
+    <w:lsdException w:name="envelope return" w:semiHidden="1" w:unhideWhenUsed="1"/>
+    <w:lsdException w:name="footnote reference" w:semiHidden="1" w:unhideWhenUsed="1"/>
+    <w:lsdException w:name="annotation reference" w:semiHidden="1" w:unhideWhenUsed="1"/>
+    <w:lsdException w:name="line number" w:semiHidden="1" w:unhideWhenUsed="1"/>
+    <w:lsdException w:name="page number" w:semiHidden="1" w:unhideWhenUsed="1"/>
+    <w:lsdException w:name="endnote reference" w:semiHidden="1" w:unhideWhenUsed="1"/>
+    <w:lsdException w:name="endnote text" w:semiHidden="1" w:unhideWhenUsed="1"/>
+    <w:lsdException w:name="table of authorities" w:semiHidden="1" w:unhideWhenUsed="1"/>
+    <w:lsdException w:name="macro" w:semiHidden="1" w:unhideWhenUsed="1"/>
+    <w:lsdException w:name="toa heading" w:semiHidden="1" w:unhideWhenUsed="1"/>
+    <w:lsdException w:name="List" w:semiHidden="1" w:unhideWhenUsed="1"/>
+    <w:lsdException w:name="List Bullet" w:semiHidden="1" w:unhideWhenUsed="1"/>
+    <w:lsdException w:name="List Number" w:semiHidden="1" w:unhideWhenUsed="1"/>
+    <w:lsdException w:name="List 2" w:semiHidden="1" w:unhideWhenUsed="1"/>
+    <w:lsdException w:name="List 3" w:semiHidden="1" w:unhideWhenUsed="1"/>
+    <w:lsdException w:name="List 4" w:semiHidden="1" w:unhideWhenUsed="1"/>
+    <w:lsdException w:name="List 5" w:semiHidden="1" w:unhideWhenUsed="1"/>
+    <w:lsdException w:name="List Bullet 2" w:semiHidden="1" w:unhideWhenUsed="1"/>
+    <w:lsdException w:name="List Bullet 3" w:semiHidden="1" w:unhideWhenUsed="1"/>
+    <w:lsdException w:name="List Bullet 4" w:semiHidden="1" w:unhideWhenUsed="1"/>
+    <w:lsdException w:name="List Bullet 5" w:semiHidden="1" w:unhideWhenUsed="1"/>
+    <w:lsdException w:name="List Number 2" w:semiHidden="1" w:unhideWhenUsed="1"/>
+    <w:lsdException w:name="List Number 3" w:semiHidden="1" w:unhideWhenUsed="1"/>
+    <w:lsdException w:name="List Number 4" w:semiHidden="1" w:unhideWhenUsed="1"/>
+    <w:lsdException w:name="List Number 5" w:semiHidden="1" w:unhideWhenUsed="1"/>
+    <w:lsdException w:name="Title" w:uiPriority="10" w:qFormat="1"/>
+    <w:lsdException w:name="Closing" w:semiHidden="1" w:unhideWhenUsed="1"/>
+    <w:lsdException w:name="Signature" w:semiHidden="1" w:unhideWhenUsed="1"/>
+    <w:lsdException w:name="Default Paragraph Font" w:semiHidden="1" w:uiPriority="1" w:unhideWhenUsed="1"/>
+    <w:lsdException w:name="Body Text" w:semiHidden="1" w:unhideWhenUsed="1"/>
+    <w:lsdException w:name="Body Text Indent" w:semiHidden="1" w:unhideWhenUsed="1"/>
+    <w:lsdException w:name="List Continue" w:semiHidden="1" w:unhideWhenUsed="1"/>
+    <w:lsdException w:name="List Continue 2" w:semiHidden="1" w:unhideWhenUsed="1"/>
+    <w:lsdException w:name="List Continue 3" w:semiHidden="1" w:unhideWhenUsed="1"/>
+    <w:lsdException w:name="List Continue 4" w:semiHidden="1" w:unhideWhenUsed="1"/>
+    <w:lsdException w:name="List Continue 5" w:semiHidden="1" w:unhideWhenUsed="1"/>
+    <w:lsdException w:name="Message Header" w:semiHidden="1" w:unhideWhenUsed="1"/>
+    <w:lsdException w:name="Subtitle" w:uiPriority="11" w:qFormat="1"/>
+    <w:lsdException w:name="Salutation" w:semiHidden="1" w:unhideWhenUsed="1"/>
+    <w:lsdException w:name="Date" w:semiHidden="1" w:unhideWhenUsed="1"/>
+    <w:lsdException w:name="Body Text First Indent" w:semiHidden="1" w:unhideWhenUsed="1"/>
+    <w:lsdException w:name="Body Text First Indent 2" w:semiHidden="1" w:unhideWhenUsed="1"/>
+    <w:lsdException w:name="Note Heading" w:semiHidden="1" w:unhideWhenUsed="1"/>
+    <w:lsdException w:name="Body Text 2" w:semiHidden="1" w:unhideWhenUsed="1"/>
+    <w:lsdException w:name="Body Text 3" w:semiHidden="1" w:unhideWhenUsed="1"/>
+    <w:lsdException w:name="Body Text Indent 2" w:semiHidden="1" w:unhideWhenUsed="1"/>
+    <w:lsdException w:name="Body Text Indent 3" w:semiHidden="1" w:unhideWhenUsed="1"/>
+    <w:lsdException w:name="Block Text" w:semiHidden="1" w:unhideWhenUsed="1"/>
+    <w:lsdException w:name="Hyperlink" w:semiHidden="1" w:unhideWhenUsed="1"/>
+    <w:lsdException w:name="FollowedHyperlink" w:semiHidden="1" w:unhideWhenUsed="1"/>
+    <w:lsdException w:name="Strong" w:uiPriority="22" w:qFormat="1"/>
+    <w:lsdException w:name="Emphasis" w:uiPriority="20" w:qFormat="1"/>
+    <w:lsdException w:name="Document Map" w:semiHidden="1" w:unhideWhenUsed="1"/>
+    <w:lsdException w:name="Plain Text" w:semiHidden="1" w:unhideWhenUsed="1"/>
+    <w:lsdException w:name="E-mail Signature" w:semiHidden="1" w:unhideWhenUsed="1"/>
+    <w:lsdException w:name="HTML Top of Form" w:semiHidden="1" w:unhideWhenUsed="1"/>
+    <w:lsdException w:name="HTML Bottom of Form" w:semiHidden="1" w:unhideWhenUsed="1"/>
+    <w:lsdException w:name="Normal (Web)" w:semiHidden="1" w:unhideWhenUsed="1"/>
+    <w:lsdException w:name="HTML Acronym" w:semiHidden="1" w:unhideWhenUsed="1"/>
+    <w:lsdException w:name="HTML Address" w:semiHidden="1" w:unhideWhenUsed="1"/>
+    <w:lsdException w:name="HTML Cite" w:semiHidden="1" w:unhideWhenUsed="1"/>
+    <w:lsdException w:name="HTML Code" w:semiHidden="1" w:unhideWhenUsed="1"/>
+    <w:lsdException w:name="HTML Definition" w:semiHidden="1" w:unhideWhenUsed="1"/>
+    <w:lsdException w:name="HTML Keyboard" w:semiHidden="1" w:unhideWhenUsed="1"/>
+    <w:lsdException w:name="HTML Preformatted" w:semiHidden="1" w:unhideWhenUsed="1"/>
+    <w:lsdException w:name="HTML Sample" w:semiHidden="1" w:unhideWhenUsed="1"/>
+    <w:lsdException w:name="HTML Typewriter" w:semiHidden="1" w:unhideWhenUsed="1"/>
+    <w:lsdException w:name="HTML Variable" w:semiHidden="1" w:unhideWhenUsed="1"/>
+    <w:lsdException w:name="Normal Table" w:semiHidden="1" w:unhideWhenUsed="1"/>
+    <w:lsdException w:name="annotation subject" w:semiHidden="1" w:unhideWhenUsed="1"/>
+    <w:lsdException w:name="No List" w:semiHidden="1" w:unhideWhenUsed="1"/>
+    <w:lsdException w:name="Outline List 1" w:semiHidden="1" w:unhideWhenUsed="1"/>
+    <w:lsdException w:name="Outline List 2" w:semiHidden="1" w:unhideWhenUsed="1"/>
+    <w:lsdException w:name="Outline List 3" w:semiHidden="1" w:unhideWhenUsed="1"/>
+    <w:lsdException w:name="Table Simple 1" w:semiHidden="1" w:unhideWhenUsed="1"/>
+    <w:lsdException w:name="Table Simple 2" w:semiHidden="1" w:unhideWhenUsed="1"/>
+    <w:lsdException w:name="Table Simple 3" w:semiHidden="1" w:unhideWhenUsed="1"/>
+    <w:lsdException w:name="Table Classic 1" w:semiHidden="1" w:unhideWhenUsed="1"/>
+    <w:lsdException w:name="Table Classic 2" w:semiHidden="1" w:unhideWhenUsed="1"/>
+    <w:lsdException w:name="Table Classic 3" w:semiHidden="1" w:unhideWhenUsed="1"/>
+    <w:lsdException w:name="Table Classic 4" w:semiHidden="1" w:unhideWhenUsed="1"/>
+    <w:lsdException w:name="Table Colorful 1" w:semiHidden="1" w:unhideWhenUsed="1"/>
+    <w:lsdException w:name="Table Colorful 2" w:semiHidden="1" w:unhideWhenUsed="1"/>
+    <w:lsdException w:name="Table Colorful 3" w:semiHidden="1" w:unhideWhenUsed="1"/>
+    <w:lsdException w:name="Table Columns 1" w:semiHidden="1" w:unhideWhenUsed="1"/>
+    <w:lsdException w:name="Table Columns 2" w:semiHidden="1" w:unhideWhenUsed="1"/>
+    <w:lsdException w:name="Table Columns 3" w:semiHidden="1" w:unhideWhenUsed="1"/>
+    <w:lsdException w:name="Table Columns 4" w:semiHidden="1" w:unhideWhenUsed="1"/>
+    <w:lsdException w:name="Table Columns 5" w:semiHidden="1" w:unhideWhenUsed="1"/>
+    <w:lsdException w:name="Table Grid 1" w:semiHidden="1" w:unhideWhenUsed="1"/>
+    <w:lsdException w:name="Table Grid 2" w:semiHidden="1" w:unhideWhenUsed="1"/>
+    <w:lsdException w:name="Table Grid 3" w:semiHidden="1" w:unhideWhenUsed="1"/>
+    <w:lsdException w:name="Table Grid 4" w:semiHidden="1" w:unhideWhenUsed="1"/>
+    <w:lsdException w:name="Table Grid 5" w:semiHidden="1" w:unhideWhenUsed="1"/>
+    <w:lsdException w:name="Table Grid 6" w:semiHidden="1" w:unhideWhenUsed="1"/>
+    <w:lsdException w:name="Table Grid 7" w:semiHidden="1" w:unhideWhenUsed="1"/>
+    <w:lsdException w:name="Table Grid 8" w:semiHidden="1" w:unhideWhenUsed="1"/>
+    <w:lsdException w:name="Table List 1" w:semiHidden="1" w:unhideWhenUsed="1"/>
+    <w:lsdException w:name="Table List 2" w:semiHidden="1" w:unhideWhenUsed="1"/>
+    <w:lsdException w:name="Table List 3" w:semiHidden="1" w:unhideWhenUsed="1"/>
+    <w:lsdException w:name="Table List 4" w:semiHidden="1" w:unhideWhenUsed="1"/>
+    <w:lsdException w:name="Table List 5" w:semiHidden="1" w:unhideWhenUsed="1"/>
+    <w:lsdException w:name="Table List 6" w:semiHidden="1" w:unhideWhenUsed="1"/>
+    <w:lsdException w:name="Table List 7" w:semiHidden="1" w:unhideWhenUsed="1"/>
+    <w:lsdException w:name="Table List 8" w:semiHidden="1" w:unhideWhenUsed="1"/>
+    <w:lsdException w:name="Table 3D effects 1" w:semiHidden="1" w:unhideWhenUsed="1"/>
+    <w:lsdException w:name="Table 3D effects 2" w:semiHidden="1" w:unhideWhenUsed="1"/>
+    <w:lsdException w:name="Table 3D effects 3" w:semiHidden="1" w:unhideWhenUsed="1"/>
+    <w:lsdException w:name="Table Contemporary" w:semiHidden="1" w:unhideWhenUsed="1"/>
+    <w:lsdException w:name="Table Elegant" w:semiHidden="1" w:unhideWhenUsed="1"/>
+    <w:lsdException w:name="Table Professional" w:semiHidden="1" w:unhideWhenUsed="1"/>
+    <w:lsdException w:name="Table Subtle 1" w:semiHidden="1" w:unhideWhenUsed="1"/>
+    <w:lsdException w:name="Table Subtle 2" w:semiHidden="1" w:unhideWhenUsed="1"/>
+    <w:lsdException w:name="Table Web 1" w:semiHidden="1" w:unhideWhenUsed="1"/>
+    <w:lsdException w:name="Table Web 2" w:semiHidden="1" w:unhideWhenUsed="1"/>
+    <w:lsdException w:name="Table Web 3" w:semiHidden="1" w:unhideWhenUsed="1"/>
+    <w:lsdException w:name="Balloon Text" w:semiHidden="1" w:unhideWhenUsed="1"/>
+    <w:lsdException w:name="Table Grid" w:uiPriority="59"/>
+    <w:lsdException w:name="Table Theme" w:semiHidden="1" w:unhideWhenUsed="1"/>
+    <w:lsdException w:name="Placeholder Text" w:semiHidden="1"/>
+    <w:lsdException w:name="No Spacing" w:uiPriority="1" w:qFormat="1"/>
+    <w:lsdException w:name="Light Shading" w:uiPriority="60"/>
+    <w:lsdException w:name="Light List" w:uiPriority="61"/>
+    <w:lsdException w:name="Light Grid" w:uiPriority="62"/>
+    <w:lsdException w:name="Medium Shading 1" w:uiPriority="63"/>
+    <w:lsdException w:name="Medium Shading 2" w:uiPriority="64"/>
+    <w:lsdException w:name="Medium List 1" w:uiPriority="65"/>
+    <w:lsdException w:name="Medium List 2" w:uiPriority="66"/>
+    <w:lsdException w:name="Medium Grid 1" w:uiPriority="67"/>
+    <w:lsdException w:name="Medium Grid 2" w:uiPriority="68"/>
+    <w:lsdException w:name="Medium Grid 3" w:uiPriority="69"/>
+    <w:lsdException w:name="Dark List" w:uiPriority="70"/>
+    <w:lsdException w:name="Colorful Shading" w:uiPriority="71"/>
+    <w:lsdException w:name="Colorful List" w:uiPriority="72"/>
+    <w:lsdException w:name="Colorful Grid" w:uiPriority="73"/>
+    <w:lsdException w:name="Light Shading Accent 1" w:uiPriority="60"/>
+    <w:lsdException w:name="Light List Accent 1" w:uiPriority="61"/>
+    <w:lsdException w:name="Light Grid Accent 1" w:uiPriority="62"/>
+    <w:lsdException w:name="Medium Shading 1 Accent 1" w:uiPriority="63"/>
+    <w:lsdException w:name="Medium Shading 2 Accent 1" w:uiPriority="64"/>
+    <w:lsdException w:name="Medium List 1 Accent 1" w:uiPriority="65"/>
+    <w:lsdException w:name="Revision" w:semiHidden="1"/>
+    <w:lsdException w:name="List Paragraph" w:uiPriority="34" w:qFormat="1"/>
+    <w:lsdException w:name="Quote" w:uiPriority="29" w:qFormat="1"/>
+    <w:lsdException w:name="Intense Quote" w:uiPriority="30" w:qFormat="1"/>
+    <w:lsdException w:name="Medium List 2 Accent 1" w:uiPriority="66"/>
+    <w:lsdException w:name="Medium Grid 1 Accent 1" w:uiPriority="67"/>
+    <w:lsdException w:name="Medium Grid 2 Accent 1" w:uiPriority="68"/>
+    <w:lsdException w:name="Medium Grid 3 Accent 1" w:uiPriority="69"/>
+    <w:lsdException w:name="Dark List Accent 1" w:uiPriority="70"/>
+    <w:lsdException w:name="Colorful Shading Accent 1" w:uiPriority="71"/>
+    <w:lsdException w:name="Colorful List Accent 1" w:uiPriority="72"/>
+    <w:lsdException w:name="Colorful Grid Accent 1" w:uiPriority="73"/>
+    <w:lsdException w:name="Light Shading Accent 2" w:uiPriority="60"/>
+    <w:lsdException w:name="Light List Accent 2" w:uiPriority="61"/>
+    <w:lsdException w:name="Light Grid Accent 2" w:uiPriority="62"/>
+    <w:lsdException w:name="Medium Shading 1 Accent 2" w:uiPriority="63"/>
+    <w:lsdException w:name="Medium Shading 2 Accent 2" w:uiPriority="64"/>
+    <w:lsdException w:name="Medium List 1 Accent 2" w:uiPriority="65"/>
+    <w:lsdException w:name="Medium List 2 Accent 2" w:uiPriority="66"/>
+    <w:lsdException w:name="Medium Grid 1 Accent 2" w:uiPriority="67"/>
+    <w:lsdException w:name="Medium Grid 2 Accent 2" w:uiPriority="68"/>
+    <w:lsdException w:name="Medium Grid 3 Accent 2" w:uiPriority="69"/>
+    <w:lsdException w:name="Dark List Accent 2" w:uiPriority="70"/>
+    <w:lsdException w:name="Colorful Shading Accent 2" w:uiPriority="71"/>
+    <w:lsdException w:name="Colorful List Accent 2" w:uiPriority="72"/>
+    <w:lsdException w:name="Colorful Grid Accent 2" w:uiPriority="73"/>
+    <w:lsdException w:name="Light Shading Accent 3" w:uiPriority="60"/>
+    <w:lsdException w:name="Light List Accent 3" w:uiPriority="61"/>
+    <w:lsdException w:name="Light Grid Accent 3" w:uiPriority="62"/>
+    <w:lsdException w:name="Medium Shading 1 Accent 3" w:uiPriority="63"/>
+    <w:lsdException w:name="Medium Shading 2 Accent 3" w:uiPriority="64"/>
+    <w:lsdException w:name="Medium List 1 Accent 3" w:uiPriority="65"/>
+    <w:lsdException w:name="Medium List 2 Accent 3" w:uiPriority="66"/>
+    <w:lsdException w:name="Medium Grid 1 Accent 3" w:uiPriority="67"/>
+    <w:lsdException w:name="Medium Grid 2 Accent 3" w:uiPriority="68"/>
+    <w:lsdException w:name="Medium Grid 3 Accent 3" w:uiPriority="69"/>
+    <w:lsdException w:name="Dark List Accent 3" w:uiPriority="70"/>
+    <w:lsdException w:name="Colorful Shading Accent 3" w:uiPriority="71"/>
+    <w:lsdException w:name="Colorful List Accent 3" w:uiPriority="72"/>
+    <w:lsdException w:name="Colorful Grid Accent 3" w:uiPriority="73"/>
+    <w:lsdException w:name="Light Shading Accent 4" w:uiPriority="60"/>
+    <w:lsdException w:name="Light List Accent 4" w:uiPriority="61"/>
+    <w:lsdException w:name="Light Grid Accent 4" w:uiPriority="62"/>
+    <w:lsdException w:name="Medium Shading 1 Accent 4" w:uiPriority="63"/>
+    <w:lsdException w:name="Medium Shading 2 Accent 4" w:uiPriority="64"/>
+    <w:lsdException w:name="Medium List 1 Accent 4" w:uiPriority="65"/>
+    <w:lsdException w:name="Medium List 2 Accent 4" w:uiPriority="66"/>
+    <w:lsdException w:name="Medium Grid 1 Accent 4" w:uiPriority="67"/>
+    <w:lsdException w:name="Medium Grid 2 Accent 4" w:uiPriority="68"/>
+    <w:lsdException w:name="Medium Grid 3 Accent 4" w:uiPriority="69"/>
+    <w:lsdException w:name="Dark List Accent 4" w:uiPriority="70"/>
+    <w:lsdException w:name="Colorful Shading Accent 4" w:uiPriority="71"/>
+    <w:lsdException w:name="Colorful List Accent 4" w:uiPriority="72"/>
+    <w:lsdException w:name="Colorful Grid Accent 4" w:uiPriority="73"/>
+    <w:lsdException w:name="Light Shading Accent 5" w:uiPriority="60"/>
+    <w:lsdException w:name="Light List Accent 5" w:uiPriority="61"/>
+    <w:lsdException w:name="Light Grid Accent 5" w:uiPriority="62"/>
+    <w:lsdException w:name="Medium Shading 1 Accent 5" w:uiPriority="63"/>
+    <w:lsdException w:name="Medium Shading 2 Accent 5" w:uiPriority="64"/>
+    <w:lsdException w:name="Medium List 1 Accent 5" w:uiPriority="65"/>
+    <w:lsdException w:name="Medium List 2 Accent 5" w:uiPriority="66"/>
+    <w:lsdException w:name="Medium Grid 1 Accent 5" w:uiPriority="67"/>
+    <w:lsdException w:name="Medium Grid 2 Accent 5" w:uiPriority="68"/>
+    <w:lsdException w:name="Medium Grid 3 Accent 5" w:uiPriority="69"/>
+    <w:lsdException w:name="Dark List Accent 5" w:uiPriority="70"/>
+    <w:lsdException w:name="Colorful Shading Accent 5" w:uiPriority="71"/>
+    <w:lsdException w:name="Colorful List Accent 5" w:uiPriority="72"/>
+    <w:lsdException w:name="Colorful Grid Accent 5" w:uiPriority="73"/>
+    <w:lsdException w:name="Light Shading Accent 6" w:uiPriority="60"/>
+    <w:lsdException w:name="Light List Accent 6" w:uiPriority="61"/>
+    <w:lsdException w:name="Light Grid Accent 6" w:uiPriority="62"/>
+    <w:lsdException w:name="Medium Shading 1 Accent 6" w:uiPriority="63"/>
+    <w:lsdException w:name="Medium Shading 2 Accent 6" w:uiPriority="64"/>
+    <w:lsdException w:name="Medium List 1 Accent 6" w:uiPriority="65"/>
+    <w:lsdException w:name="Medium List 2 Accent 6" w:uiPriority="66"/>
+    <w:lsdException w:name="Medium Grid 1 Accent 6" w:uiPriority="67"/>
+    <w:lsdException w:name="Medium Grid 2 Accent 6" w:uiPriority="68"/>
+    <w:lsdException w:name="Medium Grid 3 Accent 6" w:uiPriority="69"/>
+    <w:lsdException w:name="Dark List Accent 6" w:uiPriority="70"/>
+    <w:lsdException w:name="Colorful Shading Accent 6" w:uiPriority="71"/>
+    <w:lsdException w:name="Colorful List Accent 6" w:uiPriority="72"/>
+    <w:lsdException w:name="Colorful Grid Accent 6" w:uiPriority="73"/>
+    <w:lsdException w:name="Subtle Emphasis" w:uiPriority="19" w:qFormat="1"/>
+    <w:lsdException w:name="Intense Emphasis" w:uiPriority="21" w:qFormat="1"/>
+    <w:lsdException w:name="Subtle Reference" w:uiPriority="31" w:qFormat="1"/>
+    <w:lsdException w:name="Intense Reference" w:uiPriority="32" w:qFormat="1"/>
+    <w:lsdException w:name="Book Title" w:uiPriority="33" w:qFormat="1"/>
+    <w:lsdException w:name="Bibliography" w:semiHidden="1" w:uiPriority="37" w:unhideWhenUsed="1"/>
+    <w:lsdException w:name="TOC Heading" w:semiHidden="1" w:uiPriority="39" w:unhideWhenUsed="1" w:qFormat="1"/>
+    <w:lsdException w:name="Plain Table 1" w:uiPriority="41"/>
+    <w:lsdException w:name="Plain Table 2" w:uiPriority="42"/>
+    <w:lsdException w:name="Plain Table 3" w:uiPriority="43"/>
+    <w:lsdException w:name="Plain Table 4" w:uiPriority="44"/>
+    <w:lsdException w:name="Plain Table 5" w:uiPriority="45"/>
+    <w:lsdException w:name="Grid Table Light" w:uiPriority="40"/>
+    <w:lsdException w:name="Grid Table 1 Light" w:uiPriority="46"/>
+    <w:lsdException w:name="Grid Table 2" w:uiPriority="47"/>
+    <w:lsdException w:name="Grid Table 3" w:uiPriority="48"/>
+    <w:lsdException w:name="Grid Table 4" w:uiPriority="49"/>
+    <w:lsdException w:name="Grid Table 5 Dark" w:uiPriority="50"/>
+    <w:lsdException w:name="Grid Table 6 Colorful" w:uiPriority="51"/>
+    <w:lsdException w:name="Grid Table 7 Colorful" w:uiPriority="52"/>
+    <w:lsdException w:name="Grid Table 1 Light Accent 1" w:uiPriority="46"/>
+    <w:lsdException w:name="Grid Table 2 Accent 1" w:uiPriority="47"/>
+    <w:lsdException w:name="Grid Table 3 Accent 1" w:uiPriority="48"/>
+    <w:lsdException w:name="Grid Table 4 Accent 1" w:uiPriority="49"/>
+    <w:lsdException w:name="Grid Table 5 Dark Accent 1" w:uiPriority="50"/>
+    <w:lsdException w:name="Grid Table 6 Colorful Accent 1" w:uiPriority="51"/>
+    <w:lsdException w:name="Grid Table 7 Colorful Accent 1" w:uiPriority="52"/>
+    <w:lsdException w:name="Grid Table 1 Light Accent 2" w:uiPriority="46"/>
+    <w:lsdException w:name="Grid Table 2 Accent 2" w:uiPriority="47"/>
+    <w:lsdException w:name="Grid Table 3 Accent 2" w:uiPriority="48"/>
+    <w:lsdException w:name="Grid Table 4 Accent 2" w:uiPriority="49"/>
+    <w:lsdException w:name="Grid Table 5 Dark Accent 2" w:uiPriority="50"/>
+    <w:lsdException w:name="Grid Table 6 Colorful Accent 2" w:uiPriority="51"/>
+    <w:lsdException w:name="Grid Table 7 Colorful Accent 2" w:uiPriority="52"/>
+    <w:lsdException w:name="Grid Table 1 Light Accent 3" w:uiPriority="46"/>
+    <w:lsdException w:name="Grid Table 2 Accent 3" w:uiPriority="47"/>
+    <w:lsdException w:name="Grid Table 3 Accent 3" w:uiPriority="48"/>
+    <w:lsdException w:name="Grid Table 4 Accent 3" w:uiPriority="49"/>
+    <w:lsdException w:name="Grid Table 5 Dark Accent 3" w:uiPriority="50"/>
+    <w:lsdException w:name="Grid Table 6 Colorful Accent 3" w:uiPriority="51"/>
+    <w:lsdException w:name="Grid Table 7 Colorful Accent 3" w:uiPriority="52"/>
+    <w:lsdException w:name="Grid Table 1 Light Accent 4" w:uiPriority="46"/>
+    <w:lsdException w:name="Grid Table 2 Accent 4" w:uiPriority="47"/>
+    <w:lsdException w:name="Grid Table 3 Accent 4" w:uiPriority="48"/>
+    <w:lsdException w:name="Grid Table 4 Accent 4" w:uiPriority="49"/>
+    <w:lsdException w:name="Grid Table 5 Dark Accent 4" w:uiPriority="50"/>
+    <w:lsdException w:name="Grid Table 6 Colorful Accent 4" w:uiPriority="51"/>
+    <w:lsdException w:name="Grid Table 7 Colorful Accent 4" w:uiPriority="52"/>
+    <w:lsdException w:name="Grid Table 1 Light Accent 5" w:uiPriority="46"/>
+    <w:lsdException w:name="Grid Table 2 Accent 5" w:uiPriority="47"/>
+    <w:lsdException w:name="Grid Table 3 Accent 5" w:uiPriority="48"/>
+    <w:lsdException w:name="Grid Table 4 Accent 5" w:uiPriority="49"/>
+    <w:lsdException w:name="Grid Table 5 Dark Accent 5" w:uiPriority="50"/>
+    <w:lsdException w:name="Grid Table 6 Colorful Accent 5" w:uiPriority="51"/>
+    <w:lsdException w:name="Grid Table 7 Colorful Accent 5" w:uiPriority="52"/>
+    <w:lsdException w:name="Grid Table 1 Light Accent 6" w:uiPriority="46"/>
+    <w:lsdException w:name="Grid Table 2 Accent 6" w:uiPriority="47"/>
+    <w:lsdException w:name="Grid Table 3 Accent 6" w:uiPriority="48"/>
+    <w:lsdException w:name="Grid Table 4 Accent 6" w:uiPriority="49"/>
+    <w:lsdException w:name="Grid Table 5 Dark Accent 6" w:uiPriority="50"/>
+    <w:lsdException w:name="Grid Table 6 Colorful Accent 6" w:uiPriority="51"/>
+    <w:lsdException w:name="Grid Table 7 Colorful Accent 6" w:uiPriority="52"/>
+    <w:lsdException w:name="List Table 1 Light" w:uiPriority="46"/>
+    <w:lsdException w:name="List Table 2" w:uiPriority="47"/>
+    <w:lsdException w:name="List Table 3" w:uiPriority="48"/>
+    <w:lsdException w:name="List Table 4" w:uiPriority="49"/>
+    <w:lsdException w:name="List Table 5 Dark" w:uiPriority="50"/>
+    <w:lsdException w:name="List Table 6 Colorful" w:uiPriority="51"/>
+    <w:lsdException w:name="List Table 7 Colorful" w:uiPriority="52"/>
+    <w:lsdException w:name="List Table 1 Light Accent 1" w:uiPriority="46"/>
+    <w:lsdException w:name="List Table 2 Accent 1" w:uiPriority="47"/>
+    <w:lsdException w:name="List Table 3 Accent 1" w:uiPriority="48"/>
+    <w:lsdException w:name="List Table 4 Accent 1" w:uiPriority="49"/>
+    <w:lsdException w:name="List Table 5 Dark Accent 1" w:uiPriority="50"/>
+    <w:lsdException w:name="List Table 6 Colorful Accent 1" w:uiPriority="51"/>
+    <w:lsdException w:name="List Table 7 Colorful Accent 1" w:uiPriority="52"/>
+    <w:lsdException w:name="List Table 1 Light Accent 2" w:uiPriority="46"/>
+    <w:lsdException w:name="List Table 2 Accent 2" w:uiPriority="47"/>
+    <w:lsdException w:name="List Table 3 Accent 2" w:uiPriority="48"/>
+    <w:lsdException w:name="List Table 4 Accent 2" w:uiPriority="49"/>
+    <w:lsdException w:name="List Table 5 Dark Accent 2" w:uiPriority="50"/>
+    <w:lsdException w:name="List Table 6 Colorful Accent 2" w:uiPriority="51"/>
+    <w:lsdException w:name="List Table 7 Colorful Accent 2" w:uiPriority="52"/>
+    <w:lsdException w:name="List Table 1 Light Accent 3" w:uiPriority="46"/>
+    <w:lsdException w:name="List Table 2 Accent 3" w:uiPriority="47"/>
+    <w:lsdException w:name="List Table 3 Accent 3" w:uiPriority="48"/>
+    <w:lsdException w:name="List Table 4 Accent 3" w:uiPriority="49"/>
+    <w:lsdException w:name="List Table 5 Dark Accent 3" w:uiPriority="50"/>
+    <w:lsdException w:name="List Table 6 Colorful Accent 3" w:uiPriority="51"/>
+    <w:lsdException w:name="List Table 7 Colorful Accent 3" w:uiPriority="52"/>
+    <w:lsdException w:name="List Table 1 Light Accent 4" w:uiPriority="46"/>
+    <w:lsdException w:name="List Table 2 Accent 4" w:uiPriority="47"/>
+    <w:lsdException w:name="List Table 3 Accent 4" w:uiPriority="48"/>
+    <w:lsdException w:name="List Table 4 Accent 4" w:uiPriority="49"/>
+    <w:lsdException w:name="List Table 5 Dark Accent 4" w:uiPriority="50"/>
+    <w:lsdException w:name="List Table 6 Colorful Accent 4" w:uiPriority="51"/>
+    <w:lsdException w:name="List Table 7 Colorful Accent 4" w:uiPriority="52"/>
+    <w:lsdException w:name="List Table 1 Light Accent 5" w:uiPriority="46"/>
+    <w:lsdException w:name="List Table 2 Accent 5" w:uiPriority="47"/>
+    <w:lsdException w:name="List Table 3 Accent 5" w:uiPriority="48"/>
+    <w:lsdException w:name="List Table 4 Accent 5" w:uiPriority="49"/>
+    <w:lsdException w:name="List Table 5 Dark Accent 5" w:uiPriority="50"/>
+    <w:lsdException w:name="List Table 6 Colorful Accent 5" w:uiPriority="51"/>
+    <w:lsdException w:name="List Table 7 Colorful Accent 5" w:uiPriority="52"/>
+    <w:lsdException w:name="List Table 1 Light Accent 6" w:uiPriority="46"/>
+    <w:lsdException w:name="List Table 2 Accent 6" w:uiPriority="47"/>
+    <w:lsdException w:name="List Table 3 Accent 6" w:uiPriority="48"/>
+    <w:lsdException w:name="List Table 4 Accent 6" w:uiPriority="49"/>
+    <w:lsdException w:name="List Table 5 Dark Accent 6" w:uiPriority="50"/>
+    <w:lsdException w:name="List Table 6 Colorful Accent 6" w:uiPriority="51"/>
+    <w:lsdException w:name="List Table 7 Colorful Accent 6" w:uiPriority="52"/>
   </w:latentStyles>
   <w:style w:type="paragraph" w:default="1" w:styleId="Standard">
     <w:name w:val="Normal"/>
@@ -11117,7 +12265,7 @@
 </file>
 
 <file path=customXml/itemProps1.xml><?xml version="1.0" encoding="utf-8"?>
-<ds:datastoreItem xmlns:ds="http://schemas.openxmlformats.org/officeDocument/2006/customXml" ds:itemID="{6043D928-7411-46F1-B68B-EF0B30533301}">
+<ds:datastoreItem xmlns:ds="http://schemas.openxmlformats.org/officeDocument/2006/customXml" ds:itemID="{FA17766D-F79E-469B-963B-FEFA03343E7B}">
   <ds:schemaRefs>
     <ds:schemaRef ds:uri="http://schemas.openxmlformats.org/officeDocument/2006/bibliography"/>
   </ds:schemaRefs>

</xml_diff>